<commit_message>
updated with functional interface
</commit_message>
<xml_diff>
--- a/MyAnswers.docx
+++ b/MyAnswers.docx
@@ -8274,8 +8274,6 @@
           <w:szCs w:val="23"/>
         </w:rPr>
       </w:pPr>
-      <w:bookmarkStart w:id="0" w:name="_GoBack"/>
-      <w:bookmarkEnd w:id="0"/>
     </w:p>
     <w:p>
       <w:pPr>
@@ -8409,6 +8407,1239 @@
       </w:r>
     </w:p>
     <w:p/>
+    <w:p>
+      <w:pPr>
+        <w:rPr>
+          <w:b/>
+        </w:rPr>
+      </w:pPr>
+      <w:r>
+        <w:rPr>
+          <w:b/>
+        </w:rPr>
+        <w:t xml:space="preserve">Java 8 interface </w:t>
+      </w:r>
+    </w:p>
+    <w:p>
+      <w:r>
+        <w:t xml:space="preserve">Static </w:t>
+      </w:r>
+      <w:proofErr w:type="gramStart"/>
+      <w:r>
+        <w:t>method :</w:t>
+      </w:r>
+      <w:proofErr w:type="gramEnd"/>
+      <w:r>
+        <w:t xml:space="preserve"> we can define </w:t>
+      </w:r>
+      <w:proofErr w:type="spellStart"/>
+      <w:r>
+        <w:t>staitic</w:t>
+      </w:r>
+      <w:proofErr w:type="spellEnd"/>
+      <w:r>
+        <w:t xml:space="preserve"> and default method in interface</w:t>
+      </w:r>
+    </w:p>
+    <w:p>
+      <w:r>
+        <w:t xml:space="preserve">Default method can be overridden in implementing </w:t>
+      </w:r>
+      <w:proofErr w:type="gramStart"/>
+      <w:r>
+        <w:t>class ,</w:t>
+      </w:r>
+      <w:proofErr w:type="gramEnd"/>
+      <w:r>
+        <w:t xml:space="preserve"> static </w:t>
+      </w:r>
+      <w:proofErr w:type="spellStart"/>
+      <w:r>
+        <w:t>can not</w:t>
+      </w:r>
+      <w:proofErr w:type="spellEnd"/>
+      <w:r>
+        <w:t xml:space="preserve"> be.</w:t>
+      </w:r>
+    </w:p>
+    <w:p>
+      <w:r>
+        <w:t xml:space="preserve">Static method </w:t>
+      </w:r>
+      <w:proofErr w:type="spellStart"/>
+      <w:r>
+        <w:t>belogs</w:t>
+      </w:r>
+      <w:proofErr w:type="spellEnd"/>
+      <w:r>
+        <w:t xml:space="preserve"> to only interface class and can be accessed by interface name. </w:t>
+      </w:r>
+      <w:proofErr w:type="gramStart"/>
+      <w:r>
+        <w:t>but</w:t>
+      </w:r>
+      <w:proofErr w:type="gramEnd"/>
+      <w:r>
+        <w:t xml:space="preserve"> not on class implementing interface.</w:t>
+      </w:r>
+    </w:p>
+    <w:p>
+      <w:r>
+        <w:t xml:space="preserve">Both class and interface can have static method with same name and </w:t>
+      </w:r>
+      <w:proofErr w:type="spellStart"/>
+      <w:r>
+        <w:t>nither</w:t>
+      </w:r>
+      <w:proofErr w:type="spellEnd"/>
+      <w:r>
+        <w:t xml:space="preserve"> override other.</w:t>
+      </w:r>
+    </w:p>
+    <w:p>
+      <w:r>
+        <w:t xml:space="preserve">If class is implementing more than one interface and these </w:t>
+      </w:r>
+      <w:proofErr w:type="gramStart"/>
+      <w:r>
+        <w:t>interface</w:t>
+      </w:r>
+      <w:proofErr w:type="gramEnd"/>
+      <w:r>
+        <w:t xml:space="preserve"> have same default method then implementing class should have to provide implementation</w:t>
+      </w:r>
+    </w:p>
+    <w:p/>
+    <w:p>
+      <w:r>
+        <w:t>Users who have classes that implement interfaces enhanced with new default or static methods do not have to modify or recompile them to accommodate the additional methods.</w:t>
+      </w:r>
+    </w:p>
+    <w:p/>
+    <w:p>
+      <w:pPr>
+        <w:shd w:val="clear" w:color="auto" w:fill="FFFFFF"/>
+        <w:spacing w:after="0" w:line="240" w:lineRule="auto"/>
+        <w:textAlignment w:val="baseline"/>
+        <w:rPr>
+          <w:rFonts w:ascii="Arial" w:eastAsia="Times New Roman" w:hAnsi="Arial" w:cs="Arial"/>
+          <w:color w:val="242729"/>
+          <w:sz w:val="23"/>
+          <w:szCs w:val="23"/>
+        </w:rPr>
+      </w:pPr>
+      <w:r>
+        <w:rPr>
+          <w:rFonts w:ascii="Arial" w:eastAsia="Times New Roman" w:hAnsi="Arial" w:cs="Arial"/>
+          <w:color w:val="242729"/>
+          <w:sz w:val="23"/>
+          <w:szCs w:val="23"/>
+        </w:rPr>
+        <w:t>Interface </w:t>
+      </w:r>
+      <w:r>
+        <w:rPr>
+          <w:rFonts w:ascii="inherit" w:eastAsia="Times New Roman" w:hAnsi="inherit" w:cs="Arial"/>
+          <w:b/>
+          <w:bCs/>
+          <w:color w:val="242729"/>
+          <w:sz w:val="23"/>
+          <w:szCs w:val="23"/>
+          <w:bdr w:val="none" w:sz="0" w:space="0" w:color="auto" w:frame="1"/>
+        </w:rPr>
+        <w:t>default</w:t>
+      </w:r>
+      <w:r>
+        <w:rPr>
+          <w:rFonts w:ascii="Arial" w:eastAsia="Times New Roman" w:hAnsi="Arial" w:cs="Arial"/>
+          <w:color w:val="242729"/>
+          <w:sz w:val="23"/>
+          <w:szCs w:val="23"/>
+        </w:rPr>
+        <w:t> methods:</w:t>
+      </w:r>
+    </w:p>
+    <w:p>
+      <w:pPr>
+        <w:numPr>
+          <w:ilvl w:val="0"/>
+          <w:numId w:val="15"/>
+        </w:numPr>
+        <w:shd w:val="clear" w:color="auto" w:fill="FFFFFF"/>
+        <w:spacing w:after="120" w:line="240" w:lineRule="auto"/>
+        <w:ind w:left="450"/>
+        <w:textAlignment w:val="baseline"/>
+        <w:rPr>
+          <w:rFonts w:ascii="inherit" w:eastAsia="Times New Roman" w:hAnsi="inherit" w:cs="Arial"/>
+          <w:color w:val="242729"/>
+          <w:sz w:val="23"/>
+          <w:szCs w:val="23"/>
+        </w:rPr>
+      </w:pPr>
+      <w:r>
+        <w:rPr>
+          <w:rFonts w:ascii="inherit" w:eastAsia="Times New Roman" w:hAnsi="inherit" w:cs="Arial"/>
+          <w:color w:val="242729"/>
+          <w:sz w:val="23"/>
+          <w:szCs w:val="23"/>
+        </w:rPr>
+        <w:t>It helps in avoiding utility classes, such as all the Collections class method can be provided in the interfaces itself.</w:t>
+      </w:r>
+    </w:p>
+    <w:p>
+      <w:pPr>
+        <w:numPr>
+          <w:ilvl w:val="0"/>
+          <w:numId w:val="15"/>
+        </w:numPr>
+        <w:shd w:val="clear" w:color="auto" w:fill="FFFFFF"/>
+        <w:spacing w:after="0" w:line="240" w:lineRule="auto"/>
+        <w:ind w:left="450"/>
+        <w:textAlignment w:val="baseline"/>
+        <w:rPr>
+          <w:rFonts w:ascii="inherit" w:eastAsia="Times New Roman" w:hAnsi="inherit" w:cs="Arial"/>
+          <w:color w:val="242729"/>
+          <w:sz w:val="23"/>
+          <w:szCs w:val="23"/>
+        </w:rPr>
+      </w:pPr>
+      <w:r>
+        <w:rPr>
+          <w:rFonts w:ascii="inherit" w:eastAsia="Times New Roman" w:hAnsi="inherit" w:cs="Arial"/>
+          <w:color w:val="242729"/>
+          <w:sz w:val="23"/>
+          <w:szCs w:val="23"/>
+        </w:rPr>
+        <w:t>It helps in extending interfaces without having the fear of breaking implementation classes.</w:t>
+      </w:r>
+    </w:p>
+    <w:p>
+      <w:pPr>
+        <w:shd w:val="clear" w:color="auto" w:fill="FFFFFF"/>
+        <w:spacing w:after="0" w:line="240" w:lineRule="auto"/>
+        <w:textAlignment w:val="baseline"/>
+        <w:rPr>
+          <w:rFonts w:ascii="Arial" w:eastAsia="Times New Roman" w:hAnsi="Arial" w:cs="Arial"/>
+          <w:color w:val="242729"/>
+          <w:sz w:val="23"/>
+          <w:szCs w:val="23"/>
+        </w:rPr>
+      </w:pPr>
+      <w:r>
+        <w:rPr>
+          <w:rFonts w:ascii="Arial" w:eastAsia="Times New Roman" w:hAnsi="Arial" w:cs="Arial"/>
+          <w:color w:val="242729"/>
+          <w:sz w:val="23"/>
+          <w:szCs w:val="23"/>
+        </w:rPr>
+        <w:t>Interface </w:t>
+      </w:r>
+      <w:r>
+        <w:rPr>
+          <w:rFonts w:ascii="inherit" w:eastAsia="Times New Roman" w:hAnsi="inherit" w:cs="Arial"/>
+          <w:b/>
+          <w:bCs/>
+          <w:color w:val="242729"/>
+          <w:sz w:val="23"/>
+          <w:szCs w:val="23"/>
+          <w:bdr w:val="none" w:sz="0" w:space="0" w:color="auto" w:frame="1"/>
+        </w:rPr>
+        <w:t>static</w:t>
+      </w:r>
+      <w:r>
+        <w:rPr>
+          <w:rFonts w:ascii="Arial" w:eastAsia="Times New Roman" w:hAnsi="Arial" w:cs="Arial"/>
+          <w:color w:val="242729"/>
+          <w:sz w:val="23"/>
+          <w:szCs w:val="23"/>
+        </w:rPr>
+        <w:t> methods:</w:t>
+      </w:r>
+    </w:p>
+    <w:p>
+      <w:pPr>
+        <w:numPr>
+          <w:ilvl w:val="0"/>
+          <w:numId w:val="16"/>
+        </w:numPr>
+        <w:shd w:val="clear" w:color="auto" w:fill="FFFFFF"/>
+        <w:spacing w:after="120" w:line="240" w:lineRule="auto"/>
+        <w:ind w:left="450"/>
+        <w:textAlignment w:val="baseline"/>
+        <w:rPr>
+          <w:rFonts w:ascii="inherit" w:eastAsia="Times New Roman" w:hAnsi="inherit" w:cs="Arial"/>
+          <w:color w:val="242729"/>
+          <w:sz w:val="23"/>
+          <w:szCs w:val="23"/>
+        </w:rPr>
+      </w:pPr>
+      <w:r>
+        <w:rPr>
+          <w:rFonts w:ascii="inherit" w:eastAsia="Times New Roman" w:hAnsi="inherit" w:cs="Arial"/>
+          <w:color w:val="242729"/>
+          <w:sz w:val="23"/>
+          <w:szCs w:val="23"/>
+        </w:rPr>
+        <w:t xml:space="preserve">They are part of </w:t>
+      </w:r>
+      <w:proofErr w:type="gramStart"/>
+      <w:r>
+        <w:rPr>
+          <w:rFonts w:ascii="inherit" w:eastAsia="Times New Roman" w:hAnsi="inherit" w:cs="Arial"/>
+          <w:color w:val="242729"/>
+          <w:sz w:val="23"/>
+          <w:szCs w:val="23"/>
+        </w:rPr>
+        <w:t>interface,</w:t>
+      </w:r>
+      <w:proofErr w:type="gramEnd"/>
+      <w:r>
+        <w:rPr>
+          <w:rFonts w:ascii="inherit" w:eastAsia="Times New Roman" w:hAnsi="inherit" w:cs="Arial"/>
+          <w:color w:val="242729"/>
+          <w:sz w:val="23"/>
+          <w:szCs w:val="23"/>
+        </w:rPr>
+        <w:t xml:space="preserve"> we can’t use it for implementation class objects.</w:t>
+      </w:r>
+    </w:p>
+    <w:p>
+      <w:pPr>
+        <w:numPr>
+          <w:ilvl w:val="0"/>
+          <w:numId w:val="16"/>
+        </w:numPr>
+        <w:shd w:val="clear" w:color="auto" w:fill="FFFFFF"/>
+        <w:spacing w:after="0" w:line="240" w:lineRule="auto"/>
+        <w:ind w:left="450"/>
+        <w:textAlignment w:val="baseline"/>
+        <w:rPr>
+          <w:rFonts w:ascii="inherit" w:eastAsia="Times New Roman" w:hAnsi="inherit" w:cs="Arial"/>
+          <w:color w:val="242729"/>
+          <w:sz w:val="23"/>
+          <w:szCs w:val="23"/>
+        </w:rPr>
+      </w:pPr>
+      <w:r>
+        <w:rPr>
+          <w:rFonts w:ascii="inherit" w:eastAsia="Times New Roman" w:hAnsi="inherit" w:cs="Arial"/>
+          <w:color w:val="242729"/>
+          <w:sz w:val="23"/>
+          <w:szCs w:val="23"/>
+        </w:rPr>
+        <w:t>It helps in providing security by not allowing implementation classes to override them.</w:t>
+      </w:r>
+    </w:p>
+    <w:p/>
+    <w:p/>
+    <w:p>
+      <w:pPr>
+        <w:shd w:val="clear" w:color="auto" w:fill="FFFFFF"/>
+        <w:spacing w:after="390" w:line="240" w:lineRule="auto"/>
+        <w:rPr>
+          <w:rFonts w:ascii="Arial" w:eastAsia="Times New Roman" w:hAnsi="Arial" w:cs="Arial"/>
+          <w:b/>
+          <w:color w:val="000000"/>
+          <w:sz w:val="24"/>
+          <w:szCs w:val="24"/>
+        </w:rPr>
+      </w:pPr>
+      <w:r>
+        <w:rPr>
+          <w:rFonts w:ascii="Arial" w:eastAsia="Times New Roman" w:hAnsi="Arial" w:cs="Arial"/>
+          <w:b/>
+          <w:color w:val="000000"/>
+          <w:sz w:val="24"/>
+          <w:szCs w:val="24"/>
+        </w:rPr>
+        <w:t>Important points about java interface static method:</w:t>
+      </w:r>
+    </w:p>
+    <w:p>
+      <w:pPr>
+        <w:numPr>
+          <w:ilvl w:val="0"/>
+          <w:numId w:val="17"/>
+        </w:numPr>
+        <w:shd w:val="clear" w:color="auto" w:fill="FFFFFF"/>
+        <w:spacing w:before="100" w:beforeAutospacing="1" w:after="100" w:afterAutospacing="1" w:line="240" w:lineRule="auto"/>
+        <w:ind w:left="600"/>
+        <w:rPr>
+          <w:rFonts w:ascii="Arial" w:eastAsia="Times New Roman" w:hAnsi="Arial" w:cs="Arial"/>
+          <w:color w:val="000000"/>
+          <w:sz w:val="24"/>
+          <w:szCs w:val="24"/>
+        </w:rPr>
+      </w:pPr>
+      <w:r>
+        <w:rPr>
+          <w:rFonts w:ascii="Arial" w:eastAsia="Times New Roman" w:hAnsi="Arial" w:cs="Arial"/>
+          <w:color w:val="000000"/>
+          <w:sz w:val="24"/>
+          <w:szCs w:val="24"/>
+        </w:rPr>
+        <w:t xml:space="preserve">Java interface static method is part of </w:t>
+      </w:r>
+      <w:proofErr w:type="gramStart"/>
+      <w:r>
+        <w:rPr>
+          <w:rFonts w:ascii="Arial" w:eastAsia="Times New Roman" w:hAnsi="Arial" w:cs="Arial"/>
+          <w:color w:val="000000"/>
+          <w:sz w:val="24"/>
+          <w:szCs w:val="24"/>
+        </w:rPr>
+        <w:t>interface,</w:t>
+      </w:r>
+      <w:proofErr w:type="gramEnd"/>
+      <w:r>
+        <w:rPr>
+          <w:rFonts w:ascii="Arial" w:eastAsia="Times New Roman" w:hAnsi="Arial" w:cs="Arial"/>
+          <w:color w:val="000000"/>
+          <w:sz w:val="24"/>
+          <w:szCs w:val="24"/>
+        </w:rPr>
+        <w:t xml:space="preserve"> we can’t use it for implementation class objects.</w:t>
+      </w:r>
+    </w:p>
+    <w:p>
+      <w:pPr>
+        <w:numPr>
+          <w:ilvl w:val="0"/>
+          <w:numId w:val="17"/>
+        </w:numPr>
+        <w:shd w:val="clear" w:color="auto" w:fill="FFFFFF"/>
+        <w:spacing w:before="100" w:beforeAutospacing="1" w:after="100" w:afterAutospacing="1" w:line="240" w:lineRule="auto"/>
+        <w:ind w:left="600"/>
+        <w:rPr>
+          <w:rFonts w:ascii="Arial" w:eastAsia="Times New Roman" w:hAnsi="Arial" w:cs="Arial"/>
+          <w:color w:val="000000"/>
+          <w:sz w:val="24"/>
+          <w:szCs w:val="24"/>
+        </w:rPr>
+      </w:pPr>
+      <w:r>
+        <w:rPr>
+          <w:rFonts w:ascii="Arial" w:eastAsia="Times New Roman" w:hAnsi="Arial" w:cs="Arial"/>
+          <w:color w:val="000000"/>
+          <w:sz w:val="24"/>
+          <w:szCs w:val="24"/>
+        </w:rPr>
+        <w:t>Java interface static methods are good for providing utility methods, for example null check, collection sorting etc.</w:t>
+      </w:r>
+    </w:p>
+    <w:p>
+      <w:pPr>
+        <w:numPr>
+          <w:ilvl w:val="0"/>
+          <w:numId w:val="17"/>
+        </w:numPr>
+        <w:shd w:val="clear" w:color="auto" w:fill="FFFFFF"/>
+        <w:spacing w:before="100" w:beforeAutospacing="1" w:after="100" w:afterAutospacing="1" w:line="240" w:lineRule="auto"/>
+        <w:ind w:left="600"/>
+        <w:rPr>
+          <w:rFonts w:ascii="Arial" w:eastAsia="Times New Roman" w:hAnsi="Arial" w:cs="Arial"/>
+          <w:color w:val="000000"/>
+          <w:sz w:val="24"/>
+          <w:szCs w:val="24"/>
+        </w:rPr>
+      </w:pPr>
+      <w:r>
+        <w:rPr>
+          <w:rFonts w:ascii="Arial" w:eastAsia="Times New Roman" w:hAnsi="Arial" w:cs="Arial"/>
+          <w:color w:val="000000"/>
+          <w:sz w:val="24"/>
+          <w:szCs w:val="24"/>
+        </w:rPr>
+        <w:t>Java interface static method helps us in providing security by not allowing implementation classes to override them.</w:t>
+      </w:r>
+    </w:p>
+    <w:p>
+      <w:pPr>
+        <w:numPr>
+          <w:ilvl w:val="0"/>
+          <w:numId w:val="17"/>
+        </w:numPr>
+        <w:shd w:val="clear" w:color="auto" w:fill="FFFFFF"/>
+        <w:spacing w:before="100" w:beforeAutospacing="1" w:after="100" w:afterAutospacing="1" w:line="240" w:lineRule="auto"/>
+        <w:ind w:left="600"/>
+        <w:rPr>
+          <w:rFonts w:ascii="Arial" w:eastAsia="Times New Roman" w:hAnsi="Arial" w:cs="Arial"/>
+          <w:color w:val="000000"/>
+          <w:sz w:val="24"/>
+          <w:szCs w:val="24"/>
+        </w:rPr>
+      </w:pPr>
+      <w:r>
+        <w:rPr>
+          <w:rFonts w:ascii="Arial" w:eastAsia="Times New Roman" w:hAnsi="Arial" w:cs="Arial"/>
+          <w:color w:val="000000"/>
+          <w:sz w:val="24"/>
+          <w:szCs w:val="24"/>
+        </w:rPr>
+        <w:t xml:space="preserve">We can’t define interface static method for Object class </w:t>
+      </w:r>
+      <w:proofErr w:type="gramStart"/>
+      <w:r>
+        <w:rPr>
+          <w:rFonts w:ascii="Arial" w:eastAsia="Times New Roman" w:hAnsi="Arial" w:cs="Arial"/>
+          <w:color w:val="000000"/>
+          <w:sz w:val="24"/>
+          <w:szCs w:val="24"/>
+        </w:rPr>
+        <w:t>methods,</w:t>
+      </w:r>
+      <w:proofErr w:type="gramEnd"/>
+      <w:r>
+        <w:rPr>
+          <w:rFonts w:ascii="Arial" w:eastAsia="Times New Roman" w:hAnsi="Arial" w:cs="Arial"/>
+          <w:color w:val="000000"/>
+          <w:sz w:val="24"/>
+          <w:szCs w:val="24"/>
+        </w:rPr>
+        <w:t xml:space="preserve"> we will get compiler error as “This static method cannot hide the instance method from Object”. This is because it’s not allowed in java, since Object is the base class for all the classes and we can’t have one class level static method and another instance method with same signature.</w:t>
+      </w:r>
+    </w:p>
+    <w:p>
+      <w:pPr>
+        <w:numPr>
+          <w:ilvl w:val="0"/>
+          <w:numId w:val="17"/>
+        </w:numPr>
+        <w:shd w:val="clear" w:color="auto" w:fill="FFFFFF"/>
+        <w:spacing w:before="100" w:beforeAutospacing="1" w:after="100" w:afterAutospacing="1" w:line="240" w:lineRule="auto"/>
+        <w:ind w:left="600"/>
+        <w:rPr>
+          <w:rFonts w:ascii="Arial" w:eastAsia="Times New Roman" w:hAnsi="Arial" w:cs="Arial"/>
+          <w:color w:val="000000"/>
+          <w:sz w:val="24"/>
+          <w:szCs w:val="24"/>
+        </w:rPr>
+      </w:pPr>
+      <w:r>
+        <w:rPr>
+          <w:rFonts w:ascii="Arial" w:eastAsia="Times New Roman" w:hAnsi="Arial" w:cs="Arial"/>
+          <w:color w:val="000000"/>
+          <w:sz w:val="24"/>
+          <w:szCs w:val="24"/>
+        </w:rPr>
+        <w:t xml:space="preserve">We can use java interface static methods to remove utility classes such as Collections and move all of </w:t>
+      </w:r>
+      <w:proofErr w:type="spellStart"/>
+      <w:proofErr w:type="gramStart"/>
+      <w:r>
+        <w:rPr>
+          <w:rFonts w:ascii="Arial" w:eastAsia="Times New Roman" w:hAnsi="Arial" w:cs="Arial"/>
+          <w:color w:val="000000"/>
+          <w:sz w:val="24"/>
+          <w:szCs w:val="24"/>
+        </w:rPr>
+        <w:t>it’s</w:t>
+      </w:r>
+      <w:proofErr w:type="spellEnd"/>
+      <w:proofErr w:type="gramEnd"/>
+      <w:r>
+        <w:rPr>
+          <w:rFonts w:ascii="Arial" w:eastAsia="Times New Roman" w:hAnsi="Arial" w:cs="Arial"/>
+          <w:color w:val="000000"/>
+          <w:sz w:val="24"/>
+          <w:szCs w:val="24"/>
+        </w:rPr>
+        <w:t xml:space="preserve"> static methods to the corresponding interface, that would be easy to find and use.</w:t>
+      </w:r>
+    </w:p>
+    <w:p/>
+    <w:p>
+      <w:pPr>
+        <w:shd w:val="clear" w:color="auto" w:fill="FFFFFF"/>
+        <w:spacing w:after="390" w:line="240" w:lineRule="auto"/>
+        <w:rPr>
+          <w:rFonts w:ascii="Arial" w:eastAsia="Times New Roman" w:hAnsi="Arial" w:cs="Arial"/>
+          <w:b/>
+          <w:color w:val="000000"/>
+          <w:sz w:val="24"/>
+          <w:szCs w:val="24"/>
+        </w:rPr>
+      </w:pPr>
+      <w:r>
+        <w:rPr>
+          <w:rFonts w:ascii="Arial" w:eastAsia="Times New Roman" w:hAnsi="Arial" w:cs="Arial"/>
+          <w:b/>
+          <w:color w:val="000000"/>
+          <w:sz w:val="24"/>
+          <w:szCs w:val="24"/>
+        </w:rPr>
+        <w:t>Important points about java interface default methods:</w:t>
+      </w:r>
+    </w:p>
+    <w:p>
+      <w:pPr>
+        <w:numPr>
+          <w:ilvl w:val="0"/>
+          <w:numId w:val="18"/>
+        </w:numPr>
+        <w:shd w:val="clear" w:color="auto" w:fill="FFFFFF"/>
+        <w:spacing w:before="100" w:beforeAutospacing="1" w:after="100" w:afterAutospacing="1" w:line="240" w:lineRule="auto"/>
+        <w:ind w:left="600"/>
+        <w:rPr>
+          <w:rFonts w:ascii="Arial" w:eastAsia="Times New Roman" w:hAnsi="Arial" w:cs="Arial"/>
+          <w:color w:val="000000"/>
+          <w:sz w:val="24"/>
+          <w:szCs w:val="24"/>
+        </w:rPr>
+      </w:pPr>
+      <w:r>
+        <w:rPr>
+          <w:rFonts w:ascii="Arial" w:eastAsia="Times New Roman" w:hAnsi="Arial" w:cs="Arial"/>
+          <w:color w:val="000000"/>
+          <w:sz w:val="24"/>
+          <w:szCs w:val="24"/>
+        </w:rPr>
+        <w:t>Java interface default methods will help us in extending interfaces without having the fear of breaking implementation classes.</w:t>
+      </w:r>
+    </w:p>
+    <w:p>
+      <w:pPr>
+        <w:numPr>
+          <w:ilvl w:val="0"/>
+          <w:numId w:val="18"/>
+        </w:numPr>
+        <w:shd w:val="clear" w:color="auto" w:fill="FFFFFF"/>
+        <w:spacing w:before="100" w:beforeAutospacing="1" w:after="100" w:afterAutospacing="1" w:line="240" w:lineRule="auto"/>
+        <w:ind w:left="600"/>
+        <w:rPr>
+          <w:rFonts w:ascii="Arial" w:eastAsia="Times New Roman" w:hAnsi="Arial" w:cs="Arial"/>
+          <w:color w:val="000000"/>
+          <w:sz w:val="24"/>
+          <w:szCs w:val="24"/>
+        </w:rPr>
+      </w:pPr>
+      <w:proofErr w:type="gramStart"/>
+      <w:r>
+        <w:rPr>
+          <w:rFonts w:ascii="Arial" w:eastAsia="Times New Roman" w:hAnsi="Arial" w:cs="Arial"/>
+          <w:color w:val="000000"/>
+          <w:sz w:val="24"/>
+          <w:szCs w:val="24"/>
+        </w:rPr>
+        <w:t>Java interface default methods has</w:t>
+      </w:r>
+      <w:proofErr w:type="gramEnd"/>
+      <w:r>
+        <w:rPr>
+          <w:rFonts w:ascii="Arial" w:eastAsia="Times New Roman" w:hAnsi="Arial" w:cs="Arial"/>
+          <w:color w:val="000000"/>
+          <w:sz w:val="24"/>
+          <w:szCs w:val="24"/>
+        </w:rPr>
+        <w:t xml:space="preserve"> bridge down the differences between interfaces and abstract classes.</w:t>
+      </w:r>
+    </w:p>
+    <w:p>
+      <w:pPr>
+        <w:numPr>
+          <w:ilvl w:val="0"/>
+          <w:numId w:val="18"/>
+        </w:numPr>
+        <w:shd w:val="clear" w:color="auto" w:fill="FFFFFF"/>
+        <w:spacing w:before="100" w:beforeAutospacing="1" w:after="100" w:afterAutospacing="1" w:line="240" w:lineRule="auto"/>
+        <w:ind w:left="600"/>
+        <w:rPr>
+          <w:rFonts w:ascii="Arial" w:eastAsia="Times New Roman" w:hAnsi="Arial" w:cs="Arial"/>
+          <w:color w:val="000000"/>
+          <w:sz w:val="24"/>
+          <w:szCs w:val="24"/>
+        </w:rPr>
+      </w:pPr>
+      <w:r>
+        <w:rPr>
+          <w:rFonts w:ascii="Arial" w:eastAsia="Times New Roman" w:hAnsi="Arial" w:cs="Arial"/>
+          <w:color w:val="000000"/>
+          <w:sz w:val="24"/>
+          <w:szCs w:val="24"/>
+        </w:rPr>
+        <w:t>Java 8 interface default methods will help us in avoiding utility classes, such as all the Collections class method can be provided in the interfaces itself.</w:t>
+      </w:r>
+    </w:p>
+    <w:p>
+      <w:pPr>
+        <w:numPr>
+          <w:ilvl w:val="0"/>
+          <w:numId w:val="18"/>
+        </w:numPr>
+        <w:shd w:val="clear" w:color="auto" w:fill="FFFFFF"/>
+        <w:spacing w:before="100" w:beforeAutospacing="1" w:after="100" w:afterAutospacing="1" w:line="240" w:lineRule="auto"/>
+        <w:ind w:left="600"/>
+        <w:rPr>
+          <w:rFonts w:ascii="Arial" w:eastAsia="Times New Roman" w:hAnsi="Arial" w:cs="Arial"/>
+          <w:color w:val="000000"/>
+          <w:sz w:val="24"/>
+          <w:szCs w:val="24"/>
+        </w:rPr>
+      </w:pPr>
+      <w:r>
+        <w:rPr>
+          <w:rFonts w:ascii="Arial" w:eastAsia="Times New Roman" w:hAnsi="Arial" w:cs="Arial"/>
+          <w:color w:val="000000"/>
+          <w:sz w:val="24"/>
+          <w:szCs w:val="24"/>
+        </w:rPr>
+        <w:lastRenderedPageBreak/>
+        <w:t xml:space="preserve">Java interface default methods will help us in removing base implementation </w:t>
+      </w:r>
+      <w:proofErr w:type="gramStart"/>
+      <w:r>
+        <w:rPr>
+          <w:rFonts w:ascii="Arial" w:eastAsia="Times New Roman" w:hAnsi="Arial" w:cs="Arial"/>
+          <w:color w:val="000000"/>
+          <w:sz w:val="24"/>
+          <w:szCs w:val="24"/>
+        </w:rPr>
+        <w:t>classes,</w:t>
+      </w:r>
+      <w:proofErr w:type="gramEnd"/>
+      <w:r>
+        <w:rPr>
+          <w:rFonts w:ascii="Arial" w:eastAsia="Times New Roman" w:hAnsi="Arial" w:cs="Arial"/>
+          <w:color w:val="000000"/>
+          <w:sz w:val="24"/>
+          <w:szCs w:val="24"/>
+        </w:rPr>
+        <w:t xml:space="preserve"> we can provide default implementation and the implementation classes can chose which one to override.</w:t>
+      </w:r>
+    </w:p>
+    <w:p>
+      <w:pPr>
+        <w:numPr>
+          <w:ilvl w:val="0"/>
+          <w:numId w:val="18"/>
+        </w:numPr>
+        <w:shd w:val="clear" w:color="auto" w:fill="FFFFFF"/>
+        <w:spacing w:before="100" w:beforeAutospacing="1" w:after="100" w:afterAutospacing="1" w:line="240" w:lineRule="auto"/>
+        <w:ind w:left="600"/>
+        <w:rPr>
+          <w:rFonts w:ascii="Arial" w:eastAsia="Times New Roman" w:hAnsi="Arial" w:cs="Arial"/>
+          <w:color w:val="000000"/>
+          <w:sz w:val="24"/>
+          <w:szCs w:val="24"/>
+        </w:rPr>
+      </w:pPr>
+      <w:r>
+        <w:rPr>
+          <w:rFonts w:ascii="Arial" w:eastAsia="Times New Roman" w:hAnsi="Arial" w:cs="Arial"/>
+          <w:color w:val="000000"/>
+          <w:sz w:val="24"/>
+          <w:szCs w:val="24"/>
+        </w:rPr>
+        <w:t xml:space="preserve">One of the major </w:t>
+      </w:r>
+      <w:proofErr w:type="gramStart"/>
+      <w:r>
+        <w:rPr>
+          <w:rFonts w:ascii="Arial" w:eastAsia="Times New Roman" w:hAnsi="Arial" w:cs="Arial"/>
+          <w:color w:val="000000"/>
+          <w:sz w:val="24"/>
+          <w:szCs w:val="24"/>
+        </w:rPr>
+        <w:t>reason</w:t>
+      </w:r>
+      <w:proofErr w:type="gramEnd"/>
+      <w:r>
+        <w:rPr>
+          <w:rFonts w:ascii="Arial" w:eastAsia="Times New Roman" w:hAnsi="Arial" w:cs="Arial"/>
+          <w:color w:val="000000"/>
+          <w:sz w:val="24"/>
+          <w:szCs w:val="24"/>
+        </w:rPr>
+        <w:t xml:space="preserve"> for introducing default methods in interfaces is to enhance the Collections API in Java 8 to support lambda expressions.</w:t>
+      </w:r>
+    </w:p>
+    <w:p>
+      <w:pPr>
+        <w:numPr>
+          <w:ilvl w:val="0"/>
+          <w:numId w:val="18"/>
+        </w:numPr>
+        <w:shd w:val="clear" w:color="auto" w:fill="FFFFFF"/>
+        <w:spacing w:before="100" w:beforeAutospacing="1" w:after="100" w:afterAutospacing="1" w:line="240" w:lineRule="auto"/>
+        <w:ind w:left="600"/>
+        <w:rPr>
+          <w:rFonts w:ascii="Arial" w:eastAsia="Times New Roman" w:hAnsi="Arial" w:cs="Arial"/>
+          <w:color w:val="000000"/>
+          <w:sz w:val="24"/>
+          <w:szCs w:val="24"/>
+        </w:rPr>
+      </w:pPr>
+      <w:r>
+        <w:rPr>
+          <w:rFonts w:ascii="Arial" w:eastAsia="Times New Roman" w:hAnsi="Arial" w:cs="Arial"/>
+          <w:color w:val="000000"/>
+          <w:sz w:val="24"/>
+          <w:szCs w:val="24"/>
+        </w:rPr>
+        <w:t>If any class in the hierarchy has a method with same signature, then default methods become irrelevant. A default method cannot override a method from </w:t>
+      </w:r>
+      <w:proofErr w:type="spellStart"/>
+      <w:r>
+        <w:rPr>
+          <w:rFonts w:ascii="Courier New" w:eastAsia="Times New Roman" w:hAnsi="Courier New" w:cs="Courier New"/>
+          <w:color w:val="000000"/>
+          <w:sz w:val="24"/>
+          <w:szCs w:val="24"/>
+          <w:shd w:val="clear" w:color="auto" w:fill="EFE8E5"/>
+        </w:rPr>
+        <w:t>java.lang.Object</w:t>
+      </w:r>
+      <w:proofErr w:type="spellEnd"/>
+      <w:r>
+        <w:rPr>
+          <w:rFonts w:ascii="Arial" w:eastAsia="Times New Roman" w:hAnsi="Arial" w:cs="Arial"/>
+          <w:color w:val="000000"/>
+          <w:sz w:val="24"/>
+          <w:szCs w:val="24"/>
+        </w:rPr>
+        <w:t xml:space="preserve">. The reasoning is very simple, it’s because Object is the base class for all the java classes. So even if we have Object class methods defined as default methods in interfaces, it will be useless because Object class method will always be used. That’s why to avoid </w:t>
+      </w:r>
+      <w:proofErr w:type="gramStart"/>
+      <w:r>
+        <w:rPr>
+          <w:rFonts w:ascii="Arial" w:eastAsia="Times New Roman" w:hAnsi="Arial" w:cs="Arial"/>
+          <w:color w:val="000000"/>
+          <w:sz w:val="24"/>
+          <w:szCs w:val="24"/>
+        </w:rPr>
+        <w:t>confusion,</w:t>
+      </w:r>
+      <w:proofErr w:type="gramEnd"/>
+      <w:r>
+        <w:rPr>
+          <w:rFonts w:ascii="Arial" w:eastAsia="Times New Roman" w:hAnsi="Arial" w:cs="Arial"/>
+          <w:color w:val="000000"/>
+          <w:sz w:val="24"/>
+          <w:szCs w:val="24"/>
+        </w:rPr>
+        <w:t xml:space="preserve"> we can’t have default methods that are overriding Object class methods.</w:t>
+      </w:r>
+    </w:p>
+    <w:p>
+      <w:pPr>
+        <w:numPr>
+          <w:ilvl w:val="0"/>
+          <w:numId w:val="18"/>
+        </w:numPr>
+        <w:shd w:val="clear" w:color="auto" w:fill="FFFFFF"/>
+        <w:spacing w:before="100" w:beforeAutospacing="1" w:after="100" w:afterAutospacing="1" w:line="240" w:lineRule="auto"/>
+        <w:ind w:left="600"/>
+        <w:rPr>
+          <w:rFonts w:ascii="Arial" w:eastAsia="Times New Roman" w:hAnsi="Arial" w:cs="Arial"/>
+          <w:color w:val="000000"/>
+          <w:sz w:val="24"/>
+          <w:szCs w:val="24"/>
+        </w:rPr>
+      </w:pPr>
+      <w:r>
+        <w:rPr>
+          <w:rFonts w:ascii="Arial" w:eastAsia="Times New Roman" w:hAnsi="Arial" w:cs="Arial"/>
+          <w:color w:val="000000"/>
+          <w:sz w:val="24"/>
+          <w:szCs w:val="24"/>
+        </w:rPr>
+        <w:t>Java interface default methods are also referred to as Defender Methods or Virtual extension methods.</w:t>
+      </w:r>
+    </w:p>
+    <w:p>
+      <w:pPr>
+        <w:pStyle w:val="Heading3"/>
+        <w:shd w:val="clear" w:color="auto" w:fill="FFFFFF"/>
+        <w:spacing w:before="0" w:beforeAutospacing="0" w:after="240" w:afterAutospacing="0"/>
+        <w:rPr>
+          <w:rFonts w:asciiTheme="majorHAnsi" w:hAnsiTheme="majorHAnsi" w:cs="Arial"/>
+          <w:color w:val="000000"/>
+          <w:sz w:val="36"/>
+          <w:szCs w:val="36"/>
+        </w:rPr>
+      </w:pPr>
+      <w:r>
+        <w:t xml:space="preserve"> </w:t>
+      </w:r>
+      <w:r>
+        <w:rPr>
+          <w:rFonts w:asciiTheme="majorHAnsi" w:hAnsiTheme="majorHAnsi" w:cs="Arial"/>
+          <w:color w:val="000000"/>
+          <w:sz w:val="36"/>
+          <w:szCs w:val="36"/>
+        </w:rPr>
+        <w:t>Java Functional Interfaces</w:t>
+      </w:r>
+    </w:p>
+    <w:p>
+      <w:pPr>
+        <w:shd w:val="clear" w:color="auto" w:fill="FFFFFF"/>
+        <w:spacing w:after="390" w:line="240" w:lineRule="auto"/>
+        <w:rPr>
+          <w:rFonts w:asciiTheme="majorHAnsi" w:eastAsia="Times New Roman" w:hAnsiTheme="majorHAnsi" w:cs="Arial"/>
+          <w:color w:val="000000"/>
+          <w:sz w:val="24"/>
+          <w:szCs w:val="24"/>
+        </w:rPr>
+      </w:pPr>
+      <w:r>
+        <w:rPr>
+          <w:rFonts w:asciiTheme="majorHAnsi" w:eastAsia="Times New Roman" w:hAnsiTheme="majorHAnsi" w:cs="Arial"/>
+          <w:color w:val="000000"/>
+          <w:sz w:val="24"/>
+          <w:szCs w:val="24"/>
+        </w:rPr>
+        <w:t>Before I conclude the post, I would like to provide a brief introduction to Functional interfaces. An interface with exactly one abstract method is known as Functional Interface.</w:t>
+      </w:r>
+    </w:p>
+    <w:p>
+      <w:pPr>
+        <w:shd w:val="clear" w:color="auto" w:fill="FFFFFF"/>
+        <w:spacing w:after="390" w:line="240" w:lineRule="auto"/>
+        <w:rPr>
+          <w:rFonts w:asciiTheme="majorHAnsi" w:eastAsia="Times New Roman" w:hAnsiTheme="majorHAnsi" w:cs="Arial"/>
+          <w:color w:val="000000"/>
+          <w:sz w:val="24"/>
+          <w:szCs w:val="24"/>
+        </w:rPr>
+      </w:pPr>
+      <w:r>
+        <w:rPr>
+          <w:rFonts w:asciiTheme="majorHAnsi" w:eastAsia="Times New Roman" w:hAnsiTheme="majorHAnsi" w:cs="Arial"/>
+          <w:color w:val="000000"/>
+          <w:sz w:val="24"/>
+          <w:szCs w:val="24"/>
+        </w:rPr>
+        <w:t>A new annotation @</w:t>
+      </w:r>
+      <w:proofErr w:type="spellStart"/>
+      <w:r>
+        <w:rPr>
+          <w:rFonts w:asciiTheme="majorHAnsi" w:eastAsia="Times New Roman" w:hAnsiTheme="majorHAnsi" w:cs="Arial"/>
+          <w:color w:val="000000"/>
+          <w:sz w:val="24"/>
+          <w:szCs w:val="24"/>
+        </w:rPr>
+        <w:t>FunctionalInterface</w:t>
+      </w:r>
+      <w:proofErr w:type="spellEnd"/>
+      <w:r>
+        <w:rPr>
+          <w:rFonts w:asciiTheme="majorHAnsi" w:eastAsia="Times New Roman" w:hAnsiTheme="majorHAnsi" w:cs="Arial"/>
+          <w:color w:val="000000"/>
+          <w:sz w:val="24"/>
+          <w:szCs w:val="24"/>
+        </w:rPr>
+        <w:t xml:space="preserve"> has been introduced to mark an interface as Functional Interface. @</w:t>
+      </w:r>
+      <w:proofErr w:type="spellStart"/>
+      <w:r>
+        <w:rPr>
+          <w:rFonts w:asciiTheme="majorHAnsi" w:eastAsia="Times New Roman" w:hAnsiTheme="majorHAnsi" w:cs="Arial"/>
+          <w:color w:val="000000"/>
+          <w:sz w:val="24"/>
+          <w:szCs w:val="24"/>
+        </w:rPr>
+        <w:t>FunctionalInterface</w:t>
+      </w:r>
+      <w:proofErr w:type="spellEnd"/>
+      <w:r>
+        <w:rPr>
+          <w:rFonts w:asciiTheme="majorHAnsi" w:eastAsia="Times New Roman" w:hAnsiTheme="majorHAnsi" w:cs="Arial"/>
+          <w:color w:val="000000"/>
+          <w:sz w:val="24"/>
+          <w:szCs w:val="24"/>
+        </w:rPr>
+        <w:t xml:space="preserve"> annotation is a facility to avoid accidental addition of abstract methods in the functional interfaces. It’s optional but good practice to use it.</w:t>
+      </w:r>
+    </w:p>
+    <w:p>
+      <w:pPr>
+        <w:shd w:val="clear" w:color="auto" w:fill="FFFFFF"/>
+        <w:spacing w:after="390" w:line="240" w:lineRule="auto"/>
+        <w:rPr>
+          <w:rFonts w:asciiTheme="majorHAnsi" w:eastAsia="Times New Roman" w:hAnsiTheme="majorHAnsi" w:cs="Arial"/>
+          <w:color w:val="000000"/>
+          <w:sz w:val="24"/>
+          <w:szCs w:val="24"/>
+        </w:rPr>
+      </w:pPr>
+      <w:r>
+        <w:rPr>
+          <w:rFonts w:asciiTheme="majorHAnsi" w:eastAsia="Times New Roman" w:hAnsiTheme="majorHAnsi" w:cs="Arial"/>
+          <w:color w:val="000000"/>
+          <w:sz w:val="24"/>
+          <w:szCs w:val="24"/>
+        </w:rPr>
+        <w:t>Functional interfaces are long awaited and much sought out feature of Java 8 because it enables us to use </w:t>
+      </w:r>
+      <w:r>
+        <w:rPr>
+          <w:rFonts w:asciiTheme="majorHAnsi" w:eastAsia="Times New Roman" w:hAnsiTheme="majorHAnsi" w:cs="Arial"/>
+          <w:b/>
+          <w:bCs/>
+          <w:color w:val="000000"/>
+          <w:sz w:val="24"/>
+          <w:szCs w:val="24"/>
+        </w:rPr>
+        <w:t>lambda expressions</w:t>
+      </w:r>
+      <w:r>
+        <w:rPr>
+          <w:rFonts w:asciiTheme="majorHAnsi" w:eastAsia="Times New Roman" w:hAnsiTheme="majorHAnsi" w:cs="Arial"/>
+          <w:color w:val="000000"/>
+          <w:sz w:val="24"/>
+          <w:szCs w:val="24"/>
+        </w:rPr>
+        <w:t xml:space="preserve"> to instantiate them. </w:t>
+      </w:r>
+      <w:proofErr w:type="gramStart"/>
+      <w:r>
+        <w:rPr>
+          <w:rFonts w:asciiTheme="majorHAnsi" w:eastAsia="Times New Roman" w:hAnsiTheme="majorHAnsi" w:cs="Arial"/>
+          <w:color w:val="000000"/>
+          <w:sz w:val="24"/>
+          <w:szCs w:val="24"/>
+        </w:rPr>
+        <w:t>A new package </w:t>
+      </w:r>
+      <w:proofErr w:type="spellStart"/>
+      <w:r>
+        <w:rPr>
+          <w:rFonts w:asciiTheme="majorHAnsi" w:eastAsia="Times New Roman" w:hAnsiTheme="majorHAnsi" w:cs="Courier New"/>
+          <w:color w:val="000000"/>
+          <w:sz w:val="24"/>
+          <w:szCs w:val="24"/>
+          <w:shd w:val="clear" w:color="auto" w:fill="EFE8E5"/>
+        </w:rPr>
+        <w:t>java.util.function</w:t>
+      </w:r>
+      <w:proofErr w:type="spellEnd"/>
+      <w:r>
+        <w:rPr>
+          <w:rFonts w:asciiTheme="majorHAnsi" w:eastAsia="Times New Roman" w:hAnsiTheme="majorHAnsi" w:cs="Arial"/>
+          <w:color w:val="000000"/>
+          <w:sz w:val="24"/>
+          <w:szCs w:val="24"/>
+        </w:rPr>
+        <w:t> with bunch of functional interfaces are</w:t>
+      </w:r>
+      <w:proofErr w:type="gramEnd"/>
+      <w:r>
+        <w:rPr>
+          <w:rFonts w:asciiTheme="majorHAnsi" w:eastAsia="Times New Roman" w:hAnsiTheme="majorHAnsi" w:cs="Arial"/>
+          <w:color w:val="000000"/>
+          <w:sz w:val="24"/>
+          <w:szCs w:val="24"/>
+        </w:rPr>
+        <w:t xml:space="preserve"> added to provide target types for lambda expressions and method references. </w:t>
+      </w:r>
+      <w:r>
+        <w:rPr>
+          <w:rFonts w:asciiTheme="majorHAnsi" w:eastAsia="Times New Roman" w:hAnsiTheme="majorHAnsi" w:cs="Arial"/>
+          <w:color w:val="000000"/>
+          <w:sz w:val="24"/>
+          <w:szCs w:val="24"/>
+        </w:rPr>
+        <w:t xml:space="preserve"> </w:t>
+      </w:r>
+    </w:p>
+    <w:p>
+      <w:pPr>
+        <w:shd w:val="clear" w:color="auto" w:fill="FFFFFF"/>
+        <w:spacing w:after="390" w:line="240" w:lineRule="auto"/>
+        <w:rPr>
+          <w:rFonts w:asciiTheme="majorHAnsi" w:eastAsia="Times New Roman" w:hAnsiTheme="majorHAnsi" w:cs="Arial"/>
+          <w:color w:val="000000"/>
+          <w:sz w:val="24"/>
+          <w:szCs w:val="24"/>
+        </w:rPr>
+      </w:pPr>
+    </w:p>
+    <w:p>
+      <w:pPr>
+        <w:shd w:val="clear" w:color="auto" w:fill="FFFFFF"/>
+        <w:spacing w:after="0" w:line="240" w:lineRule="auto"/>
+        <w:jc w:val="both"/>
+        <w:textAlignment w:val="baseline"/>
+        <w:rPr>
+          <w:rFonts w:ascii="Helvetica" w:eastAsia="Times New Roman" w:hAnsi="Helvetica" w:cs="Times New Roman"/>
+          <w:color w:val="000000"/>
+          <w:sz w:val="24"/>
+          <w:szCs w:val="24"/>
+        </w:rPr>
+      </w:pPr>
+      <w:r>
+        <w:rPr>
+          <w:rFonts w:ascii="Helvetica" w:eastAsia="Times New Roman" w:hAnsi="Helvetica" w:cs="Times New Roman"/>
+          <w:b/>
+          <w:bCs/>
+          <w:color w:val="000000"/>
+          <w:sz w:val="23"/>
+          <w:szCs w:val="23"/>
+          <w:bdr w:val="none" w:sz="0" w:space="0" w:color="auto" w:frame="1"/>
+        </w:rPr>
+        <w:t>Important Points/Observations:</w:t>
+      </w:r>
+    </w:p>
+    <w:p>
+      <w:pPr>
+        <w:numPr>
+          <w:ilvl w:val="0"/>
+          <w:numId w:val="19"/>
+        </w:numPr>
+        <w:shd w:val="clear" w:color="auto" w:fill="FFFFFF"/>
+        <w:spacing w:after="0" w:line="240" w:lineRule="auto"/>
+        <w:ind w:left="540"/>
+        <w:jc w:val="both"/>
+        <w:textAlignment w:val="baseline"/>
+        <w:rPr>
+          <w:rFonts w:ascii="Helvetica" w:eastAsia="Times New Roman" w:hAnsi="Helvetica" w:cs="Times New Roman"/>
+          <w:color w:val="000000"/>
+          <w:sz w:val="20"/>
+          <w:szCs w:val="20"/>
+        </w:rPr>
+      </w:pPr>
+      <w:r>
+        <w:rPr>
+          <w:rFonts w:ascii="Helvetica" w:eastAsia="Times New Roman" w:hAnsi="Helvetica" w:cs="Times New Roman"/>
+          <w:color w:val="000000"/>
+          <w:sz w:val="20"/>
+          <w:szCs w:val="20"/>
+        </w:rPr>
+        <w:t>A functional interface has only one abstract method but it can have multiple default methods.</w:t>
+      </w:r>
+    </w:p>
+    <w:p>
+      <w:pPr>
+        <w:numPr>
+          <w:ilvl w:val="0"/>
+          <w:numId w:val="19"/>
+        </w:numPr>
+        <w:shd w:val="clear" w:color="auto" w:fill="FFFFFF"/>
+        <w:spacing w:after="0" w:line="240" w:lineRule="auto"/>
+        <w:ind w:left="540"/>
+        <w:jc w:val="both"/>
+        <w:textAlignment w:val="baseline"/>
+        <w:rPr>
+          <w:rFonts w:ascii="Helvetica" w:eastAsia="Times New Roman" w:hAnsi="Helvetica" w:cs="Times New Roman"/>
+          <w:color w:val="000000"/>
+          <w:sz w:val="20"/>
+          <w:szCs w:val="20"/>
+        </w:rPr>
+      </w:pPr>
+      <w:r>
+        <w:rPr>
+          <w:rFonts w:ascii="Helvetica" w:eastAsia="Times New Roman" w:hAnsi="Helvetica" w:cs="Times New Roman"/>
+          <w:color w:val="000000"/>
+          <w:sz w:val="20"/>
+          <w:szCs w:val="20"/>
+        </w:rPr>
+        <w:t>@</w:t>
+      </w:r>
+      <w:proofErr w:type="spellStart"/>
+      <w:r>
+        <w:rPr>
+          <w:rFonts w:ascii="Helvetica" w:eastAsia="Times New Roman" w:hAnsi="Helvetica" w:cs="Times New Roman"/>
+          <w:color w:val="000000"/>
+          <w:sz w:val="20"/>
+          <w:szCs w:val="20"/>
+        </w:rPr>
+        <w:t>FunctionalInterface</w:t>
+      </w:r>
+      <w:proofErr w:type="spellEnd"/>
+      <w:r>
+        <w:rPr>
+          <w:rFonts w:ascii="Helvetica" w:eastAsia="Times New Roman" w:hAnsi="Helvetica" w:cs="Times New Roman"/>
+          <w:color w:val="000000"/>
+          <w:sz w:val="20"/>
+          <w:szCs w:val="20"/>
+        </w:rPr>
+        <w:t xml:space="preserve"> annotation is used to ensure an interface can’t have more than one abstract method. The use of this annotation is optional.</w:t>
+      </w:r>
+    </w:p>
+    <w:p>
+      <w:pPr>
+        <w:numPr>
+          <w:ilvl w:val="0"/>
+          <w:numId w:val="19"/>
+        </w:numPr>
+        <w:shd w:val="clear" w:color="auto" w:fill="FFFFFF"/>
+        <w:spacing w:after="0" w:line="240" w:lineRule="auto"/>
+        <w:ind w:left="540"/>
+        <w:jc w:val="both"/>
+        <w:textAlignment w:val="baseline"/>
+        <w:rPr>
+          <w:rFonts w:ascii="Helvetica" w:eastAsia="Times New Roman" w:hAnsi="Helvetica" w:cs="Times New Roman"/>
+          <w:color w:val="000000"/>
+          <w:sz w:val="20"/>
+          <w:szCs w:val="20"/>
+        </w:rPr>
+      </w:pPr>
+      <w:r>
+        <w:rPr>
+          <w:rFonts w:ascii="Helvetica" w:eastAsia="Times New Roman" w:hAnsi="Helvetica" w:cs="Times New Roman"/>
+          <w:color w:val="000000"/>
+          <w:sz w:val="20"/>
+          <w:szCs w:val="20"/>
+        </w:rPr>
+        <w:t xml:space="preserve">The </w:t>
+      </w:r>
+      <w:proofErr w:type="spellStart"/>
+      <w:r>
+        <w:rPr>
+          <w:rFonts w:ascii="Helvetica" w:eastAsia="Times New Roman" w:hAnsi="Helvetica" w:cs="Times New Roman"/>
+          <w:color w:val="000000"/>
+          <w:sz w:val="20"/>
+          <w:szCs w:val="20"/>
+        </w:rPr>
+        <w:t>java.util.function</w:t>
+      </w:r>
+      <w:proofErr w:type="spellEnd"/>
+      <w:r>
+        <w:rPr>
+          <w:rFonts w:ascii="Helvetica" w:eastAsia="Times New Roman" w:hAnsi="Helvetica" w:cs="Times New Roman"/>
+          <w:color w:val="000000"/>
+          <w:sz w:val="20"/>
+          <w:szCs w:val="20"/>
+        </w:rPr>
+        <w:t xml:space="preserve"> package contains many </w:t>
+      </w:r>
+      <w:proofErr w:type="spellStart"/>
+      <w:r>
+        <w:rPr>
+          <w:rFonts w:ascii="Helvetica" w:eastAsia="Times New Roman" w:hAnsi="Helvetica" w:cs="Times New Roman"/>
+          <w:color w:val="000000"/>
+          <w:sz w:val="20"/>
+          <w:szCs w:val="20"/>
+        </w:rPr>
+        <w:t>builtin</w:t>
+      </w:r>
+      <w:proofErr w:type="spellEnd"/>
+      <w:r>
+        <w:rPr>
+          <w:rFonts w:ascii="Helvetica" w:eastAsia="Times New Roman" w:hAnsi="Helvetica" w:cs="Times New Roman"/>
+          <w:color w:val="000000"/>
+          <w:sz w:val="20"/>
+          <w:szCs w:val="20"/>
+        </w:rPr>
+        <w:t xml:space="preserve"> functional interfaces in Java 8.</w:t>
+      </w:r>
+    </w:p>
+    <w:p>
+      <w:pPr>
+        <w:shd w:val="clear" w:color="auto" w:fill="FFFFFF"/>
+        <w:spacing w:after="390" w:line="240" w:lineRule="auto"/>
+        <w:rPr>
+          <w:rFonts w:asciiTheme="majorHAnsi" w:eastAsia="Times New Roman" w:hAnsiTheme="majorHAnsi" w:cs="Arial"/>
+          <w:color w:val="000000"/>
+          <w:sz w:val="24"/>
+          <w:szCs w:val="24"/>
+        </w:rPr>
+      </w:pPr>
+      <w:bookmarkStart w:id="0" w:name="_GoBack"/>
+      <w:bookmarkEnd w:id="0"/>
+    </w:p>
     <w:p/>
     <w:sectPr>
       <w:pgSz w:w="12240" w:h="15840"/>
@@ -8572,6 +9803,119 @@
     </w:lvl>
   </w:abstractNum>
   <w:abstractNum w:abstractNumId="1">
+    <w:nsid w:val="006957EB"/>
+    <w:multiLevelType w:val="multilevel"/>
+    <w:tmpl w:val="13ACEF1C"/>
+    <w:lvl w:ilvl="0">
+      <w:start w:val="1"/>
+      <w:numFmt w:val="decimal"/>
+      <w:lvlText w:val="%1."/>
+      <w:lvlJc w:val="left"/>
+      <w:pPr>
+        <w:tabs>
+          <w:tab w:val="num" w:pos="720"/>
+        </w:tabs>
+        <w:ind w:left="720" w:hanging="360"/>
+      </w:pPr>
+    </w:lvl>
+    <w:lvl w:ilvl="1" w:tentative="1">
+      <w:start w:val="1"/>
+      <w:numFmt w:val="decimal"/>
+      <w:lvlText w:val="%2."/>
+      <w:lvlJc w:val="left"/>
+      <w:pPr>
+        <w:tabs>
+          <w:tab w:val="num" w:pos="1440"/>
+        </w:tabs>
+        <w:ind w:left="1440" w:hanging="360"/>
+      </w:pPr>
+    </w:lvl>
+    <w:lvl w:ilvl="2" w:tentative="1">
+      <w:start w:val="1"/>
+      <w:numFmt w:val="decimal"/>
+      <w:lvlText w:val="%3."/>
+      <w:lvlJc w:val="left"/>
+      <w:pPr>
+        <w:tabs>
+          <w:tab w:val="num" w:pos="2160"/>
+        </w:tabs>
+        <w:ind w:left="2160" w:hanging="360"/>
+      </w:pPr>
+    </w:lvl>
+    <w:lvl w:ilvl="3" w:tentative="1">
+      <w:start w:val="1"/>
+      <w:numFmt w:val="decimal"/>
+      <w:lvlText w:val="%4."/>
+      <w:lvlJc w:val="left"/>
+      <w:pPr>
+        <w:tabs>
+          <w:tab w:val="num" w:pos="2880"/>
+        </w:tabs>
+        <w:ind w:left="2880" w:hanging="360"/>
+      </w:pPr>
+    </w:lvl>
+    <w:lvl w:ilvl="4" w:tentative="1">
+      <w:start w:val="1"/>
+      <w:numFmt w:val="decimal"/>
+      <w:lvlText w:val="%5."/>
+      <w:lvlJc w:val="left"/>
+      <w:pPr>
+        <w:tabs>
+          <w:tab w:val="num" w:pos="3600"/>
+        </w:tabs>
+        <w:ind w:left="3600" w:hanging="360"/>
+      </w:pPr>
+    </w:lvl>
+    <w:lvl w:ilvl="5" w:tentative="1">
+      <w:start w:val="1"/>
+      <w:numFmt w:val="decimal"/>
+      <w:lvlText w:val="%6."/>
+      <w:lvlJc w:val="left"/>
+      <w:pPr>
+        <w:tabs>
+          <w:tab w:val="num" w:pos="4320"/>
+        </w:tabs>
+        <w:ind w:left="4320" w:hanging="360"/>
+      </w:pPr>
+    </w:lvl>
+    <w:lvl w:ilvl="6" w:tentative="1">
+      <w:start w:val="1"/>
+      <w:numFmt w:val="decimal"/>
+      <w:lvlText w:val="%7."/>
+      <w:lvlJc w:val="left"/>
+      <w:pPr>
+        <w:tabs>
+          <w:tab w:val="num" w:pos="5040"/>
+        </w:tabs>
+        <w:ind w:left="5040" w:hanging="360"/>
+      </w:pPr>
+    </w:lvl>
+    <w:lvl w:ilvl="7" w:tentative="1">
+      <w:start w:val="1"/>
+      <w:numFmt w:val="decimal"/>
+      <w:lvlText w:val="%8."/>
+      <w:lvlJc w:val="left"/>
+      <w:pPr>
+        <w:tabs>
+          <w:tab w:val="num" w:pos="5760"/>
+        </w:tabs>
+        <w:ind w:left="5760" w:hanging="360"/>
+      </w:pPr>
+    </w:lvl>
+    <w:lvl w:ilvl="8" w:tentative="1">
+      <w:start w:val="1"/>
+      <w:numFmt w:val="decimal"/>
+      <w:lvlText w:val="%9."/>
+      <w:lvlJc w:val="left"/>
+      <w:pPr>
+        <w:tabs>
+          <w:tab w:val="num" w:pos="6480"/>
+        </w:tabs>
+        <w:ind w:left="6480" w:hanging="360"/>
+      </w:pPr>
+    </w:lvl>
+  </w:abstractNum>
+  <w:abstractNum w:abstractNumId="2">
     <w:nsid w:val="0C3908E7"/>
     <w:multiLevelType w:val="hybridMultilevel"/>
     <w:tmpl w:val="697C1068"/>
@@ -8684,7 +10028,7 @@
       </w:rPr>
     </w:lvl>
   </w:abstractNum>
-  <w:abstractNum w:abstractNumId="2">
+  <w:abstractNum w:abstractNumId="3">
     <w:nsid w:val="14EB23BD"/>
     <w:multiLevelType w:val="hybridMultilevel"/>
     <w:tmpl w:val="94E20BAA"/>
@@ -8773,7 +10117,7 @@
       </w:pPr>
     </w:lvl>
   </w:abstractNum>
-  <w:abstractNum w:abstractNumId="3">
+  <w:abstractNum w:abstractNumId="4">
     <w:nsid w:val="2F0B052A"/>
     <w:multiLevelType w:val="multilevel"/>
     <w:tmpl w:val="A8EE22F0"/>
@@ -8886,7 +10230,120 @@
       </w:pPr>
     </w:lvl>
   </w:abstractNum>
-  <w:abstractNum w:abstractNumId="4">
+  <w:abstractNum w:abstractNumId="5">
+    <w:nsid w:val="2F4C2079"/>
+    <w:multiLevelType w:val="multilevel"/>
+    <w:tmpl w:val="1376F26E"/>
+    <w:lvl w:ilvl="0">
+      <w:start w:val="1"/>
+      <w:numFmt w:val="decimal"/>
+      <w:lvlText w:val="%1."/>
+      <w:lvlJc w:val="left"/>
+      <w:pPr>
+        <w:tabs>
+          <w:tab w:val="num" w:pos="720"/>
+        </w:tabs>
+        <w:ind w:left="720" w:hanging="360"/>
+      </w:pPr>
+    </w:lvl>
+    <w:lvl w:ilvl="1" w:tentative="1">
+      <w:start w:val="1"/>
+      <w:numFmt w:val="decimal"/>
+      <w:lvlText w:val="%2."/>
+      <w:lvlJc w:val="left"/>
+      <w:pPr>
+        <w:tabs>
+          <w:tab w:val="num" w:pos="1440"/>
+        </w:tabs>
+        <w:ind w:left="1440" w:hanging="360"/>
+      </w:pPr>
+    </w:lvl>
+    <w:lvl w:ilvl="2" w:tentative="1">
+      <w:start w:val="1"/>
+      <w:numFmt w:val="decimal"/>
+      <w:lvlText w:val="%3."/>
+      <w:lvlJc w:val="left"/>
+      <w:pPr>
+        <w:tabs>
+          <w:tab w:val="num" w:pos="2160"/>
+        </w:tabs>
+        <w:ind w:left="2160" w:hanging="360"/>
+      </w:pPr>
+    </w:lvl>
+    <w:lvl w:ilvl="3" w:tentative="1">
+      <w:start w:val="1"/>
+      <w:numFmt w:val="decimal"/>
+      <w:lvlText w:val="%4."/>
+      <w:lvlJc w:val="left"/>
+      <w:pPr>
+        <w:tabs>
+          <w:tab w:val="num" w:pos="2880"/>
+        </w:tabs>
+        <w:ind w:left="2880" w:hanging="360"/>
+      </w:pPr>
+    </w:lvl>
+    <w:lvl w:ilvl="4" w:tentative="1">
+      <w:start w:val="1"/>
+      <w:numFmt w:val="decimal"/>
+      <w:lvlText w:val="%5."/>
+      <w:lvlJc w:val="left"/>
+      <w:pPr>
+        <w:tabs>
+          <w:tab w:val="num" w:pos="3600"/>
+        </w:tabs>
+        <w:ind w:left="3600" w:hanging="360"/>
+      </w:pPr>
+    </w:lvl>
+    <w:lvl w:ilvl="5" w:tentative="1">
+      <w:start w:val="1"/>
+      <w:numFmt w:val="decimal"/>
+      <w:lvlText w:val="%6."/>
+      <w:lvlJc w:val="left"/>
+      <w:pPr>
+        <w:tabs>
+          <w:tab w:val="num" w:pos="4320"/>
+        </w:tabs>
+        <w:ind w:left="4320" w:hanging="360"/>
+      </w:pPr>
+    </w:lvl>
+    <w:lvl w:ilvl="6" w:tentative="1">
+      <w:start w:val="1"/>
+      <w:numFmt w:val="decimal"/>
+      <w:lvlText w:val="%7."/>
+      <w:lvlJc w:val="left"/>
+      <w:pPr>
+        <w:tabs>
+          <w:tab w:val="num" w:pos="5040"/>
+        </w:tabs>
+        <w:ind w:left="5040" w:hanging="360"/>
+      </w:pPr>
+    </w:lvl>
+    <w:lvl w:ilvl="7" w:tentative="1">
+      <w:start w:val="1"/>
+      <w:numFmt w:val="decimal"/>
+      <w:lvlText w:val="%8."/>
+      <w:lvlJc w:val="left"/>
+      <w:pPr>
+        <w:tabs>
+          <w:tab w:val="num" w:pos="5760"/>
+        </w:tabs>
+        <w:ind w:left="5760" w:hanging="360"/>
+      </w:pPr>
+    </w:lvl>
+    <w:lvl w:ilvl="8" w:tentative="1">
+      <w:start w:val="1"/>
+      <w:numFmt w:val="decimal"/>
+      <w:lvlText w:val="%9."/>
+      <w:lvlJc w:val="left"/>
+      <w:pPr>
+        <w:tabs>
+          <w:tab w:val="num" w:pos="6480"/>
+        </w:tabs>
+        <w:ind w:left="6480" w:hanging="360"/>
+      </w:pPr>
+    </w:lvl>
+  </w:abstractNum>
+  <w:abstractNum w:abstractNumId="6">
     <w:nsid w:val="33E87D2B"/>
     <w:multiLevelType w:val="multilevel"/>
     <w:tmpl w:val="6234D616"/>
@@ -9035,7 +10492,7 @@
       </w:rPr>
     </w:lvl>
   </w:abstractNum>
-  <w:abstractNum w:abstractNumId="5">
+  <w:abstractNum w:abstractNumId="7">
     <w:nsid w:val="365476AB"/>
     <w:multiLevelType w:val="hybridMultilevel"/>
     <w:tmpl w:val="997CB2F6"/>
@@ -9148,7 +10605,7 @@
       </w:rPr>
     </w:lvl>
   </w:abstractNum>
-  <w:abstractNum w:abstractNumId="6">
+  <w:abstractNum w:abstractNumId="8">
     <w:nsid w:val="3C9D09EF"/>
     <w:multiLevelType w:val="multilevel"/>
     <w:tmpl w:val="97F2C042"/>
@@ -9261,7 +10718,120 @@
       </w:pPr>
     </w:lvl>
   </w:abstractNum>
-  <w:abstractNum w:abstractNumId="7">
+  <w:abstractNum w:abstractNumId="9">
+    <w:nsid w:val="4A9615F6"/>
+    <w:multiLevelType w:val="multilevel"/>
+    <w:tmpl w:val="4D481B32"/>
+    <w:lvl w:ilvl="0">
+      <w:start w:val="1"/>
+      <w:numFmt w:val="decimal"/>
+      <w:lvlText w:val="%1."/>
+      <w:lvlJc w:val="left"/>
+      <w:pPr>
+        <w:tabs>
+          <w:tab w:val="num" w:pos="720"/>
+        </w:tabs>
+        <w:ind w:left="720" w:hanging="360"/>
+      </w:pPr>
+    </w:lvl>
+    <w:lvl w:ilvl="1" w:tentative="1">
+      <w:start w:val="1"/>
+      <w:numFmt w:val="decimal"/>
+      <w:lvlText w:val="%2."/>
+      <w:lvlJc w:val="left"/>
+      <w:pPr>
+        <w:tabs>
+          <w:tab w:val="num" w:pos="1440"/>
+        </w:tabs>
+        <w:ind w:left="1440" w:hanging="360"/>
+      </w:pPr>
+    </w:lvl>
+    <w:lvl w:ilvl="2" w:tentative="1">
+      <w:start w:val="1"/>
+      <w:numFmt w:val="decimal"/>
+      <w:lvlText w:val="%3."/>
+      <w:lvlJc w:val="left"/>
+      <w:pPr>
+        <w:tabs>
+          <w:tab w:val="num" w:pos="2160"/>
+        </w:tabs>
+        <w:ind w:left="2160" w:hanging="360"/>
+      </w:pPr>
+    </w:lvl>
+    <w:lvl w:ilvl="3" w:tentative="1">
+      <w:start w:val="1"/>
+      <w:numFmt w:val="decimal"/>
+      <w:lvlText w:val="%4."/>
+      <w:lvlJc w:val="left"/>
+      <w:pPr>
+        <w:tabs>
+          <w:tab w:val="num" w:pos="2880"/>
+        </w:tabs>
+        <w:ind w:left="2880" w:hanging="360"/>
+      </w:pPr>
+    </w:lvl>
+    <w:lvl w:ilvl="4" w:tentative="1">
+      <w:start w:val="1"/>
+      <w:numFmt w:val="decimal"/>
+      <w:lvlText w:val="%5."/>
+      <w:lvlJc w:val="left"/>
+      <w:pPr>
+        <w:tabs>
+          <w:tab w:val="num" w:pos="3600"/>
+        </w:tabs>
+        <w:ind w:left="3600" w:hanging="360"/>
+      </w:pPr>
+    </w:lvl>
+    <w:lvl w:ilvl="5" w:tentative="1">
+      <w:start w:val="1"/>
+      <w:numFmt w:val="decimal"/>
+      <w:lvlText w:val="%6."/>
+      <w:lvlJc w:val="left"/>
+      <w:pPr>
+        <w:tabs>
+          <w:tab w:val="num" w:pos="4320"/>
+        </w:tabs>
+        <w:ind w:left="4320" w:hanging="360"/>
+      </w:pPr>
+    </w:lvl>
+    <w:lvl w:ilvl="6" w:tentative="1">
+      <w:start w:val="1"/>
+      <w:numFmt w:val="decimal"/>
+      <w:lvlText w:val="%7."/>
+      <w:lvlJc w:val="left"/>
+      <w:pPr>
+        <w:tabs>
+          <w:tab w:val="num" w:pos="5040"/>
+        </w:tabs>
+        <w:ind w:left="5040" w:hanging="360"/>
+      </w:pPr>
+    </w:lvl>
+    <w:lvl w:ilvl="7" w:tentative="1">
+      <w:start w:val="1"/>
+      <w:numFmt w:val="decimal"/>
+      <w:lvlText w:val="%8."/>
+      <w:lvlJc w:val="left"/>
+      <w:pPr>
+        <w:tabs>
+          <w:tab w:val="num" w:pos="5760"/>
+        </w:tabs>
+        <w:ind w:left="5760" w:hanging="360"/>
+      </w:pPr>
+    </w:lvl>
+    <w:lvl w:ilvl="8" w:tentative="1">
+      <w:start w:val="1"/>
+      <w:numFmt w:val="decimal"/>
+      <w:lvlText w:val="%9."/>
+      <w:lvlJc w:val="left"/>
+      <w:pPr>
+        <w:tabs>
+          <w:tab w:val="num" w:pos="6480"/>
+        </w:tabs>
+        <w:ind w:left="6480" w:hanging="360"/>
+      </w:pPr>
+    </w:lvl>
+  </w:abstractNum>
+  <w:abstractNum w:abstractNumId="10">
     <w:nsid w:val="4AA27C27"/>
     <w:multiLevelType w:val="hybridMultilevel"/>
     <w:tmpl w:val="781E936C"/>
@@ -9374,7 +10944,7 @@
       </w:rPr>
     </w:lvl>
   </w:abstractNum>
-  <w:abstractNum w:abstractNumId="8">
+  <w:abstractNum w:abstractNumId="11">
     <w:nsid w:val="5E0B0960"/>
     <w:multiLevelType w:val="multilevel"/>
     <w:tmpl w:val="CC9AB0CC"/>
@@ -9523,7 +11093,7 @@
       </w:rPr>
     </w:lvl>
   </w:abstractNum>
-  <w:abstractNum w:abstractNumId="9">
+  <w:abstractNum w:abstractNumId="12">
     <w:nsid w:val="63BC5FEC"/>
     <w:multiLevelType w:val="multilevel"/>
     <w:tmpl w:val="7D327790"/>
@@ -9672,7 +11242,7 @@
       </w:rPr>
     </w:lvl>
   </w:abstractNum>
-  <w:abstractNum w:abstractNumId="10">
+  <w:abstractNum w:abstractNumId="13">
     <w:nsid w:val="63E8035C"/>
     <w:multiLevelType w:val="hybridMultilevel"/>
     <w:tmpl w:val="1B667DB4"/>
@@ -9785,7 +11355,156 @@
       </w:rPr>
     </w:lvl>
   </w:abstractNum>
-  <w:abstractNum w:abstractNumId="11">
+  <w:abstractNum w:abstractNumId="14">
+    <w:nsid w:val="644D3B02"/>
+    <w:multiLevelType w:val="multilevel"/>
+    <w:tmpl w:val="DEC850D8"/>
+    <w:lvl w:ilvl="0">
+      <w:start w:val="1"/>
+      <w:numFmt w:val="bullet"/>
+      <w:lvlText w:val=""/>
+      <w:lvlJc w:val="left"/>
+      <w:pPr>
+        <w:tabs>
+          <w:tab w:val="num" w:pos="720"/>
+        </w:tabs>
+        <w:ind w:left="720" w:hanging="360"/>
+      </w:pPr>
+      <w:rPr>
+        <w:rFonts w:ascii="Symbol" w:hAnsi="Symbol" w:hint="default"/>
+        <w:sz w:val="20"/>
+      </w:rPr>
+    </w:lvl>
+    <w:lvl w:ilvl="1" w:tentative="1">
+      <w:start w:val="1"/>
+      <w:numFmt w:val="bullet"/>
+      <w:lvlText w:val=""/>
+      <w:lvlJc w:val="left"/>
+      <w:pPr>
+        <w:tabs>
+          <w:tab w:val="num" w:pos="1440"/>
+        </w:tabs>
+        <w:ind w:left="1440" w:hanging="360"/>
+      </w:pPr>
+      <w:rPr>
+        <w:rFonts w:ascii="Symbol" w:hAnsi="Symbol" w:hint="default"/>
+        <w:sz w:val="20"/>
+      </w:rPr>
+    </w:lvl>
+    <w:lvl w:ilvl="2" w:tentative="1">
+      <w:start w:val="1"/>
+      <w:numFmt w:val="bullet"/>
+      <w:lvlText w:val=""/>
+      <w:lvlJc w:val="left"/>
+      <w:pPr>
+        <w:tabs>
+          <w:tab w:val="num" w:pos="2160"/>
+        </w:tabs>
+        <w:ind w:left="2160" w:hanging="360"/>
+      </w:pPr>
+      <w:rPr>
+        <w:rFonts w:ascii="Symbol" w:hAnsi="Symbol" w:hint="default"/>
+        <w:sz w:val="20"/>
+      </w:rPr>
+    </w:lvl>
+    <w:lvl w:ilvl="3" w:tentative="1">
+      <w:start w:val="1"/>
+      <w:numFmt w:val="bullet"/>
+      <w:lvlText w:val=""/>
+      <w:lvlJc w:val="left"/>
+      <w:pPr>
+        <w:tabs>
+          <w:tab w:val="num" w:pos="2880"/>
+        </w:tabs>
+        <w:ind w:left="2880" w:hanging="360"/>
+      </w:pPr>
+      <w:rPr>
+        <w:rFonts w:ascii="Symbol" w:hAnsi="Symbol" w:hint="default"/>
+        <w:sz w:val="20"/>
+      </w:rPr>
+    </w:lvl>
+    <w:lvl w:ilvl="4" w:tentative="1">
+      <w:start w:val="1"/>
+      <w:numFmt w:val="bullet"/>
+      <w:lvlText w:val=""/>
+      <w:lvlJc w:val="left"/>
+      <w:pPr>
+        <w:tabs>
+          <w:tab w:val="num" w:pos="3600"/>
+        </w:tabs>
+        <w:ind w:left="3600" w:hanging="360"/>
+      </w:pPr>
+      <w:rPr>
+        <w:rFonts w:ascii="Symbol" w:hAnsi="Symbol" w:hint="default"/>
+        <w:sz w:val="20"/>
+      </w:rPr>
+    </w:lvl>
+    <w:lvl w:ilvl="5" w:tentative="1">
+      <w:start w:val="1"/>
+      <w:numFmt w:val="bullet"/>
+      <w:lvlText w:val=""/>
+      <w:lvlJc w:val="left"/>
+      <w:pPr>
+        <w:tabs>
+          <w:tab w:val="num" w:pos="4320"/>
+        </w:tabs>
+        <w:ind w:left="4320" w:hanging="360"/>
+      </w:pPr>
+      <w:rPr>
+        <w:rFonts w:ascii="Symbol" w:hAnsi="Symbol" w:hint="default"/>
+        <w:sz w:val="20"/>
+      </w:rPr>
+    </w:lvl>
+    <w:lvl w:ilvl="6" w:tentative="1">
+      <w:start w:val="1"/>
+      <w:numFmt w:val="bullet"/>
+      <w:lvlText w:val=""/>
+      <w:lvlJc w:val="left"/>
+      <w:pPr>
+        <w:tabs>
+          <w:tab w:val="num" w:pos="5040"/>
+        </w:tabs>
+        <w:ind w:left="5040" w:hanging="360"/>
+      </w:pPr>
+      <w:rPr>
+        <w:rFonts w:ascii="Symbol" w:hAnsi="Symbol" w:hint="default"/>
+        <w:sz w:val="20"/>
+      </w:rPr>
+    </w:lvl>
+    <w:lvl w:ilvl="7" w:tentative="1">
+      <w:start w:val="1"/>
+      <w:numFmt w:val="bullet"/>
+      <w:lvlText w:val=""/>
+      <w:lvlJc w:val="left"/>
+      <w:pPr>
+        <w:tabs>
+          <w:tab w:val="num" w:pos="5760"/>
+        </w:tabs>
+        <w:ind w:left="5760" w:hanging="360"/>
+      </w:pPr>
+      <w:rPr>
+        <w:rFonts w:ascii="Symbol" w:hAnsi="Symbol" w:hint="default"/>
+        <w:sz w:val="20"/>
+      </w:rPr>
+    </w:lvl>
+    <w:lvl w:ilvl="8" w:tentative="1">
+      <w:start w:val="1"/>
+      <w:numFmt w:val="bullet"/>
+      <w:lvlText w:val=""/>
+      <w:lvlJc w:val="left"/>
+      <w:pPr>
+        <w:tabs>
+          <w:tab w:val="num" w:pos="6480"/>
+        </w:tabs>
+        <w:ind w:left="6480" w:hanging="360"/>
+      </w:pPr>
+      <w:rPr>
+        <w:rFonts w:ascii="Symbol" w:hAnsi="Symbol" w:hint="default"/>
+        <w:sz w:val="20"/>
+      </w:rPr>
+    </w:lvl>
+  </w:abstractNum>
+  <w:abstractNum w:abstractNumId="15">
     <w:nsid w:val="6E546BC8"/>
     <w:multiLevelType w:val="hybridMultilevel"/>
     <w:tmpl w:val="3704E522"/>
@@ -9898,7 +11617,7 @@
       </w:rPr>
     </w:lvl>
   </w:abstractNum>
-  <w:abstractNum w:abstractNumId="12">
+  <w:abstractNum w:abstractNumId="16">
     <w:nsid w:val="746A5830"/>
     <w:multiLevelType w:val="hybridMultilevel"/>
     <w:tmpl w:val="083C2BB2"/>
@@ -10011,7 +11730,7 @@
       </w:rPr>
     </w:lvl>
   </w:abstractNum>
-  <w:abstractNum w:abstractNumId="13">
+  <w:abstractNum w:abstractNumId="17">
     <w:nsid w:val="75435F9C"/>
     <w:multiLevelType w:val="multilevel"/>
     <w:tmpl w:val="7A50F276"/>
@@ -10160,47 +11879,211 @@
       </w:rPr>
     </w:lvl>
   </w:abstractNum>
+  <w:abstractNum w:abstractNumId="18">
+    <w:nsid w:val="7B843E15"/>
+    <w:multiLevelType w:val="multilevel"/>
+    <w:tmpl w:val="ED2EA32E"/>
+    <w:lvl w:ilvl="0">
+      <w:start w:val="1"/>
+      <w:numFmt w:val="bullet"/>
+      <w:lvlText w:val=""/>
+      <w:lvlJc w:val="left"/>
+      <w:pPr>
+        <w:tabs>
+          <w:tab w:val="num" w:pos="720"/>
+        </w:tabs>
+        <w:ind w:left="720" w:hanging="360"/>
+      </w:pPr>
+      <w:rPr>
+        <w:rFonts w:ascii="Symbol" w:hAnsi="Symbol" w:hint="default"/>
+        <w:sz w:val="20"/>
+      </w:rPr>
+    </w:lvl>
+    <w:lvl w:ilvl="1" w:tentative="1">
+      <w:start w:val="1"/>
+      <w:numFmt w:val="bullet"/>
+      <w:lvlText w:val=""/>
+      <w:lvlJc w:val="left"/>
+      <w:pPr>
+        <w:tabs>
+          <w:tab w:val="num" w:pos="1440"/>
+        </w:tabs>
+        <w:ind w:left="1440" w:hanging="360"/>
+      </w:pPr>
+      <w:rPr>
+        <w:rFonts w:ascii="Symbol" w:hAnsi="Symbol" w:hint="default"/>
+        <w:sz w:val="20"/>
+      </w:rPr>
+    </w:lvl>
+    <w:lvl w:ilvl="2" w:tentative="1">
+      <w:start w:val="1"/>
+      <w:numFmt w:val="bullet"/>
+      <w:lvlText w:val=""/>
+      <w:lvlJc w:val="left"/>
+      <w:pPr>
+        <w:tabs>
+          <w:tab w:val="num" w:pos="2160"/>
+        </w:tabs>
+        <w:ind w:left="2160" w:hanging="360"/>
+      </w:pPr>
+      <w:rPr>
+        <w:rFonts w:ascii="Symbol" w:hAnsi="Symbol" w:hint="default"/>
+        <w:sz w:val="20"/>
+      </w:rPr>
+    </w:lvl>
+    <w:lvl w:ilvl="3" w:tentative="1">
+      <w:start w:val="1"/>
+      <w:numFmt w:val="bullet"/>
+      <w:lvlText w:val=""/>
+      <w:lvlJc w:val="left"/>
+      <w:pPr>
+        <w:tabs>
+          <w:tab w:val="num" w:pos="2880"/>
+        </w:tabs>
+        <w:ind w:left="2880" w:hanging="360"/>
+      </w:pPr>
+      <w:rPr>
+        <w:rFonts w:ascii="Symbol" w:hAnsi="Symbol" w:hint="default"/>
+        <w:sz w:val="20"/>
+      </w:rPr>
+    </w:lvl>
+    <w:lvl w:ilvl="4" w:tentative="1">
+      <w:start w:val="1"/>
+      <w:numFmt w:val="bullet"/>
+      <w:lvlText w:val=""/>
+      <w:lvlJc w:val="left"/>
+      <w:pPr>
+        <w:tabs>
+          <w:tab w:val="num" w:pos="3600"/>
+        </w:tabs>
+        <w:ind w:left="3600" w:hanging="360"/>
+      </w:pPr>
+      <w:rPr>
+        <w:rFonts w:ascii="Symbol" w:hAnsi="Symbol" w:hint="default"/>
+        <w:sz w:val="20"/>
+      </w:rPr>
+    </w:lvl>
+    <w:lvl w:ilvl="5" w:tentative="1">
+      <w:start w:val="1"/>
+      <w:numFmt w:val="bullet"/>
+      <w:lvlText w:val=""/>
+      <w:lvlJc w:val="left"/>
+      <w:pPr>
+        <w:tabs>
+          <w:tab w:val="num" w:pos="4320"/>
+        </w:tabs>
+        <w:ind w:left="4320" w:hanging="360"/>
+      </w:pPr>
+      <w:rPr>
+        <w:rFonts w:ascii="Symbol" w:hAnsi="Symbol" w:hint="default"/>
+        <w:sz w:val="20"/>
+      </w:rPr>
+    </w:lvl>
+    <w:lvl w:ilvl="6" w:tentative="1">
+      <w:start w:val="1"/>
+      <w:numFmt w:val="bullet"/>
+      <w:lvlText w:val=""/>
+      <w:lvlJc w:val="left"/>
+      <w:pPr>
+        <w:tabs>
+          <w:tab w:val="num" w:pos="5040"/>
+        </w:tabs>
+        <w:ind w:left="5040" w:hanging="360"/>
+      </w:pPr>
+      <w:rPr>
+        <w:rFonts w:ascii="Symbol" w:hAnsi="Symbol" w:hint="default"/>
+        <w:sz w:val="20"/>
+      </w:rPr>
+    </w:lvl>
+    <w:lvl w:ilvl="7" w:tentative="1">
+      <w:start w:val="1"/>
+      <w:numFmt w:val="bullet"/>
+      <w:lvlText w:val=""/>
+      <w:lvlJc w:val="left"/>
+      <w:pPr>
+        <w:tabs>
+          <w:tab w:val="num" w:pos="5760"/>
+        </w:tabs>
+        <w:ind w:left="5760" w:hanging="360"/>
+      </w:pPr>
+      <w:rPr>
+        <w:rFonts w:ascii="Symbol" w:hAnsi="Symbol" w:hint="default"/>
+        <w:sz w:val="20"/>
+      </w:rPr>
+    </w:lvl>
+    <w:lvl w:ilvl="8" w:tentative="1">
+      <w:start w:val="1"/>
+      <w:numFmt w:val="bullet"/>
+      <w:lvlText w:val=""/>
+      <w:lvlJc w:val="left"/>
+      <w:pPr>
+        <w:tabs>
+          <w:tab w:val="num" w:pos="6480"/>
+        </w:tabs>
+        <w:ind w:left="6480" w:hanging="360"/>
+      </w:pPr>
+      <w:rPr>
+        <w:rFonts w:ascii="Symbol" w:hAnsi="Symbol" w:hint="default"/>
+        <w:sz w:val="20"/>
+      </w:rPr>
+    </w:lvl>
+  </w:abstractNum>
   <w:num w:numId="1">
+    <w:abstractNumId w:val="3"/>
+  </w:num>
+  <w:num w:numId="2">
+    <w:abstractNumId w:val="7"/>
+  </w:num>
+  <w:num w:numId="3">
+    <w:abstractNumId w:val="13"/>
+  </w:num>
+  <w:num w:numId="4">
     <w:abstractNumId w:val="2"/>
   </w:num>
-  <w:num w:numId="2">
-    <w:abstractNumId w:val="5"/>
+  <w:num w:numId="5">
+    <w:abstractNumId w:val="15"/>
   </w:num>
-  <w:num w:numId="3">
+  <w:num w:numId="6">
+    <w:abstractNumId w:val="16"/>
+  </w:num>
+  <w:num w:numId="7">
     <w:abstractNumId w:val="10"/>
   </w:num>
-  <w:num w:numId="4">
-    <w:abstractNumId w:val="1"/>
+  <w:num w:numId="8">
+    <w:abstractNumId w:val="8"/>
   </w:num>
-  <w:num w:numId="5">
-    <w:abstractNumId w:val="11"/>
+  <w:num w:numId="9">
+    <w:abstractNumId w:val="4"/>
   </w:num>
-  <w:num w:numId="6">
+  <w:num w:numId="10">
     <w:abstractNumId w:val="12"/>
   </w:num>
-  <w:num w:numId="7">
-    <w:abstractNumId w:val="7"/>
-  </w:num>
-  <w:num w:numId="8">
+  <w:num w:numId="11">
     <w:abstractNumId w:val="6"/>
   </w:num>
-  <w:num w:numId="9">
-    <w:abstractNumId w:val="3"/>
-  </w:num>
-  <w:num w:numId="10">
-    <w:abstractNumId w:val="9"/>
-  </w:num>
-  <w:num w:numId="11">
-    <w:abstractNumId w:val="4"/>
-  </w:num>
   <w:num w:numId="12">
-    <w:abstractNumId w:val="8"/>
+    <w:abstractNumId w:val="11"/>
   </w:num>
   <w:num w:numId="13">
     <w:abstractNumId w:val="0"/>
   </w:num>
   <w:num w:numId="14">
-    <w:abstractNumId w:val="13"/>
+    <w:abstractNumId w:val="17"/>
+  </w:num>
+  <w:num w:numId="15">
+    <w:abstractNumId w:val="14"/>
+  </w:num>
+  <w:num w:numId="16">
+    <w:abstractNumId w:val="18"/>
+  </w:num>
+  <w:num w:numId="17">
+    <w:abstractNumId w:val="5"/>
+  </w:num>
+  <w:num w:numId="18">
+    <w:abstractNumId w:val="1"/>
+  </w:num>
+  <w:num w:numId="19">
+    <w:abstractNumId w:val="9"/>
   </w:num>
 </w:numbering>
 </file>
@@ -10364,6 +12247,25 @@
   <w:style w:type="paragraph" w:default="1" w:styleId="Normal">
     <w:name w:val="Normal"/>
     <w:qFormat/>
+  </w:style>
+  <w:style w:type="paragraph" w:styleId="Heading3">
+    <w:name w:val="heading 3"/>
+    <w:basedOn w:val="Normal"/>
+    <w:link w:val="Heading3Char"/>
+    <w:uiPriority w:val="9"/>
+    <w:qFormat/>
+    <w:rsid w:val="00CF068F"/>
+    <w:pPr>
+      <w:spacing w:before="100" w:beforeAutospacing="1" w:after="100" w:afterAutospacing="1" w:line="240" w:lineRule="auto"/>
+      <w:outlineLvl w:val="2"/>
+    </w:pPr>
+    <w:rPr>
+      <w:rFonts w:ascii="Times New Roman" w:eastAsia="Times New Roman" w:hAnsi="Times New Roman" w:cs="Times New Roman"/>
+      <w:b/>
+      <w:bCs/>
+      <w:sz w:val="27"/>
+      <w:szCs w:val="27"/>
+    </w:rPr>
   </w:style>
   <w:style w:type="character" w:default="1" w:styleId="DefaultParagraphFont">
     <w:name w:val="Default Paragraph Font"/>
@@ -10514,6 +12416,20 @@
       <w:u w:val="single"/>
     </w:rPr>
   </w:style>
+  <w:style w:type="character" w:customStyle="1" w:styleId="Heading3Char">
+    <w:name w:val="Heading 3 Char"/>
+    <w:basedOn w:val="DefaultParagraphFont"/>
+    <w:link w:val="Heading3"/>
+    <w:uiPriority w:val="9"/>
+    <w:rsid w:val="00CF068F"/>
+    <w:rPr>
+      <w:rFonts w:ascii="Times New Roman" w:eastAsia="Times New Roman" w:hAnsi="Times New Roman" w:cs="Times New Roman"/>
+      <w:b/>
+      <w:bCs/>
+      <w:sz w:val="27"/>
+      <w:szCs w:val="27"/>
+    </w:rPr>
+  </w:style>
 </w:styles>
 </file>
 
@@ -10676,6 +12592,25 @@
   <w:style w:type="paragraph" w:default="1" w:styleId="Normal">
     <w:name w:val="Normal"/>
     <w:qFormat/>
+  </w:style>
+  <w:style w:type="paragraph" w:styleId="Heading3">
+    <w:name w:val="heading 3"/>
+    <w:basedOn w:val="Normal"/>
+    <w:link w:val="Heading3Char"/>
+    <w:uiPriority w:val="9"/>
+    <w:qFormat/>
+    <w:rsid w:val="00CF068F"/>
+    <w:pPr>
+      <w:spacing w:before="100" w:beforeAutospacing="1" w:after="100" w:afterAutospacing="1" w:line="240" w:lineRule="auto"/>
+      <w:outlineLvl w:val="2"/>
+    </w:pPr>
+    <w:rPr>
+      <w:rFonts w:ascii="Times New Roman" w:eastAsia="Times New Roman" w:hAnsi="Times New Roman" w:cs="Times New Roman"/>
+      <w:b/>
+      <w:bCs/>
+      <w:sz w:val="27"/>
+      <w:szCs w:val="27"/>
+    </w:rPr>
   </w:style>
   <w:style w:type="character" w:default="1" w:styleId="DefaultParagraphFont">
     <w:name w:val="Default Paragraph Font"/>
@@ -10824,6 +12759,20 @@
     <w:rPr>
       <w:color w:val="0000FF"/>
       <w:u w:val="single"/>
+    </w:rPr>
+  </w:style>
+  <w:style w:type="character" w:customStyle="1" w:styleId="Heading3Char">
+    <w:name w:val="Heading 3 Char"/>
+    <w:basedOn w:val="DefaultParagraphFont"/>
+    <w:link w:val="Heading3"/>
+    <w:uiPriority w:val="9"/>
+    <w:rsid w:val="00CF068F"/>
+    <w:rPr>
+      <w:rFonts w:ascii="Times New Roman" w:eastAsia="Times New Roman" w:hAnsi="Times New Roman" w:cs="Times New Roman"/>
+      <w:b/>
+      <w:bCs/>
+      <w:sz w:val="27"/>
+      <w:szCs w:val="27"/>
     </w:rPr>
   </w:style>
 </w:styles>

</xml_diff>

<commit_message>
added HashMap api example
</commit_message>
<xml_diff>
--- a/MyAnswers.docx
+++ b/MyAnswers.docx
@@ -2,6 +2,139 @@
 <file path=word/document.xml><?xml version="1.0" encoding="utf-8"?>
 <w:document xmlns:wpc="http://schemas.microsoft.com/office/word/2010/wordprocessingCanvas" xmlns:mc="http://schemas.openxmlformats.org/markup-compatibility/2006" xmlns:o="urn:schemas-microsoft-com:office:office" xmlns:r="http://schemas.openxmlformats.org/officeDocument/2006/relationships" xmlns:m="http://schemas.openxmlformats.org/officeDocument/2006/math" xmlns:v="urn:schemas-microsoft-com:vml" xmlns:wp14="http://schemas.microsoft.com/office/word/2010/wordprocessingDrawing" xmlns:wp="http://schemas.openxmlformats.org/drawingml/2006/wordprocessingDrawing" xmlns:w10="urn:schemas-microsoft-com:office:word" xmlns:w="http://schemas.openxmlformats.org/wordprocessingml/2006/main" xmlns:w14="http://schemas.microsoft.com/office/word/2010/wordml" xmlns:wpg="http://schemas.microsoft.com/office/word/2010/wordprocessingGroup" xmlns:wpi="http://schemas.microsoft.com/office/word/2010/wordprocessingInk" xmlns:wne="http://schemas.microsoft.com/office/word/2006/wordml" xmlns:wps="http://schemas.microsoft.com/office/word/2010/wordprocessingShape" mc:Ignorable="w14 wp14">
   <w:body>
+    <w:p>
+      <w:pPr>
+        <w:shd w:val="clear" w:color="auto" w:fill="FFFFFF"/>
+        <w:spacing w:after="240" w:line="240" w:lineRule="auto"/>
+        <w:textAlignment w:val="baseline"/>
+        <w:rPr>
+          <w:rFonts w:ascii="Arial" w:eastAsia="Times New Roman" w:hAnsi="Arial" w:cs="Arial"/>
+          <w:color w:val="242729"/>
+          <w:sz w:val="23"/>
+          <w:szCs w:val="23"/>
+        </w:rPr>
+      </w:pPr>
+      <w:r>
+        <w:rPr>
+          <w:rFonts w:ascii="Arial" w:eastAsia="Times New Roman" w:hAnsi="Arial" w:cs="Arial"/>
+          <w:color w:val="242729"/>
+          <w:sz w:val="23"/>
+          <w:szCs w:val="23"/>
+        </w:rPr>
+        <w:t>This might help:</w:t>
+      </w:r>
+    </w:p>
+    <w:p>
+      <w:pPr>
+        <w:shd w:val="clear" w:color="auto" w:fill="FFFFFF"/>
+        <w:spacing w:after="240" w:line="240" w:lineRule="auto"/>
+        <w:textAlignment w:val="baseline"/>
+        <w:rPr>
+          <w:rFonts w:ascii="Arial" w:eastAsia="Times New Roman" w:hAnsi="Arial" w:cs="Arial"/>
+          <w:color w:val="242729"/>
+          <w:sz w:val="23"/>
+          <w:szCs w:val="23"/>
+        </w:rPr>
+      </w:pPr>
+      <w:r>
+        <w:rPr>
+          <w:rFonts w:ascii="Arial" w:eastAsia="Times New Roman" w:hAnsi="Arial" w:cs="Arial"/>
+          <w:color w:val="242729"/>
+          <w:sz w:val="23"/>
+          <w:szCs w:val="23"/>
+        </w:rPr>
+        <w:t xml:space="preserve">1) "Build" menu -&gt; "Rebuild Project". Sometimes </w:t>
+      </w:r>
+      <w:proofErr w:type="spellStart"/>
+      <w:r>
+        <w:rPr>
+          <w:rFonts w:ascii="Arial" w:eastAsia="Times New Roman" w:hAnsi="Arial" w:cs="Arial"/>
+          <w:color w:val="242729"/>
+          <w:sz w:val="23"/>
+          <w:szCs w:val="23"/>
+        </w:rPr>
+        <w:t>Intellij</w:t>
+      </w:r>
+      <w:proofErr w:type="spellEnd"/>
+      <w:r>
+        <w:rPr>
+          <w:rFonts w:ascii="Arial" w:eastAsia="Times New Roman" w:hAnsi="Arial" w:cs="Arial"/>
+          <w:color w:val="242729"/>
+          <w:sz w:val="23"/>
+          <w:szCs w:val="23"/>
+        </w:rPr>
+        <w:t xml:space="preserve"> doesn't rewrite the classes because they already exist, this way you ask </w:t>
+      </w:r>
+      <w:proofErr w:type="spellStart"/>
+      <w:r>
+        <w:rPr>
+          <w:rFonts w:ascii="Arial" w:eastAsia="Times New Roman" w:hAnsi="Arial" w:cs="Arial"/>
+          <w:color w:val="242729"/>
+          <w:sz w:val="23"/>
+          <w:szCs w:val="23"/>
+        </w:rPr>
+        <w:t>Intellij</w:t>
+      </w:r>
+      <w:proofErr w:type="spellEnd"/>
+      <w:r>
+        <w:rPr>
+          <w:rFonts w:ascii="Arial" w:eastAsia="Times New Roman" w:hAnsi="Arial" w:cs="Arial"/>
+          <w:color w:val="242729"/>
+          <w:sz w:val="23"/>
+          <w:szCs w:val="23"/>
+        </w:rPr>
+        <w:t xml:space="preserve"> to rewrite everything.</w:t>
+      </w:r>
+    </w:p>
+    <w:p>
+      <w:pPr>
+        <w:shd w:val="clear" w:color="auto" w:fill="FFFFFF"/>
+        <w:spacing w:after="240" w:line="240" w:lineRule="auto"/>
+        <w:textAlignment w:val="baseline"/>
+        <w:rPr>
+          <w:rFonts w:ascii="Arial" w:eastAsia="Times New Roman" w:hAnsi="Arial" w:cs="Arial"/>
+          <w:color w:val="242729"/>
+          <w:sz w:val="23"/>
+          <w:szCs w:val="23"/>
+        </w:rPr>
+      </w:pPr>
+      <w:r>
+        <w:rPr>
+          <w:rFonts w:ascii="Arial" w:eastAsia="Times New Roman" w:hAnsi="Arial" w:cs="Arial"/>
+          <w:color w:val="242729"/>
+          <w:sz w:val="23"/>
+          <w:szCs w:val="23"/>
+        </w:rPr>
+        <w:t>2) "Run" menu -&gt; "Edit configuration" -&gt; delete the profile -&gt; add back the profile ("Application" if it's a Java application), choose your main class from the "Main Class" dropdown menu.</w:t>
+      </w:r>
+    </w:p>
+    <w:p>
+      <w:pPr>
+        <w:shd w:val="clear" w:color="auto" w:fill="FFFFFF"/>
+        <w:spacing w:after="240" w:line="240" w:lineRule="auto"/>
+        <w:textAlignment w:val="baseline"/>
+        <w:rPr>
+          <w:rFonts w:ascii="Arial" w:eastAsia="Times New Roman" w:hAnsi="Arial" w:cs="Arial"/>
+          <w:color w:val="242729"/>
+          <w:sz w:val="23"/>
+          <w:szCs w:val="23"/>
+        </w:rPr>
+      </w:pPr>
+      <w:r>
+        <w:rPr>
+          <w:rFonts w:ascii="Arial" w:eastAsia="Times New Roman" w:hAnsi="Arial" w:cs="Arial"/>
+          <w:color w:val="242729"/>
+          <w:sz w:val="23"/>
+          <w:szCs w:val="23"/>
+        </w:rPr>
+        <w:t>3)"Build" menu -&gt; "Rebuild Project".</w:t>
+      </w:r>
+    </w:p>
+    <w:p>
+      <w:bookmarkStart w:id="0" w:name="_GoBack"/>
+      <w:bookmarkEnd w:id="0"/>
+    </w:p>
+    <w:p/>
     <w:p>
       <w:r>
         <w:t>Core Java</w:t>
@@ -623,7 +756,6 @@
         </w:numPr>
       </w:pPr>
       <w:r>
-        <w:lastRenderedPageBreak/>
         <w:t>Pre-installed</w:t>
       </w:r>
       <w:r>
@@ -1075,6 +1207,7 @@
         </w:numPr>
       </w:pPr>
       <w:r>
+        <w:lastRenderedPageBreak/>
         <w:t xml:space="preserve">Remove permanent generation </w:t>
       </w:r>
     </w:p>
@@ -1199,7 +1332,6 @@
       </w:pPr>
       <w:proofErr w:type="spellStart"/>
       <w:r>
-        <w:lastRenderedPageBreak/>
         <w:t>jlink</w:t>
       </w:r>
       <w:proofErr w:type="spellEnd"/>
@@ -1297,6 +1429,7 @@
     </w:p>
     <w:p>
       <w:r>
+        <w:lastRenderedPageBreak/>
         <w:t>Abstract classes look a lot like interfaces, but they have something more—you can define a behavior for them.</w:t>
       </w:r>
     </w:p>
@@ -1345,143 +1478,143 @@
     </w:p>
     <w:p>
       <w:r>
+        <w:t>Inheritance child can have many interfaces to implement</w:t>
+      </w:r>
+    </w:p>
+    <w:p>
+      <w:r>
+        <w:t>Useful for third party integration</w:t>
+      </w:r>
+    </w:p>
+    <w:p>
+      <w:r>
+        <w:t xml:space="preserve">Naming usually starts with </w:t>
+      </w:r>
+      <w:proofErr w:type="gramStart"/>
+      <w:r>
+        <w:t>I</w:t>
+      </w:r>
+      <w:proofErr w:type="gramEnd"/>
+    </w:p>
+    <w:p>
+      <w:r>
+        <w:rPr>
+          <w:b/>
+        </w:rPr>
+        <w:t>With abstract classes, properties differ as follows:</w:t>
+      </w:r>
+    </w:p>
+    <w:p>
+      <w:r>
+        <w:t xml:space="preserve">Define structure, identity and some default supported </w:t>
+      </w:r>
+      <w:r>
+        <w:t xml:space="preserve">behavior </w:t>
+      </w:r>
+      <w:r>
+        <w:t>Applicable to show vertical inheritance, i.e. deep branching on the several levels</w:t>
+      </w:r>
+      <w:r>
+        <w:t xml:space="preserve"> </w:t>
+      </w:r>
+      <w:r>
+        <w:t>Members can have different visibility (from public to private)</w:t>
+      </w:r>
+      <w:r>
+        <w:t xml:space="preserve"> .</w:t>
+      </w:r>
+      <w:r>
+        <w:t>You can implement some members (e.g. *Reader classes)</w:t>
+      </w:r>
+      <w:r>
+        <w:t xml:space="preserve"> </w:t>
+      </w:r>
+      <w:r>
+        <w:t>Inheritance child can have only one base abstract class</w:t>
+      </w:r>
+    </w:p>
+    <w:p>
+      <w:pPr>
+        <w:rPr>
+          <w:b/>
+        </w:rPr>
+      </w:pPr>
+      <w:r>
+        <w:rPr>
+          <w:b/>
+        </w:rPr>
+        <w:t xml:space="preserve">When </w:t>
+      </w:r>
+      <w:proofErr w:type="gramStart"/>
+      <w:r>
+        <w:rPr>
+          <w:b/>
+        </w:rPr>
+        <w:t>To</w:t>
+      </w:r>
+      <w:proofErr w:type="gramEnd"/>
+      <w:r>
+        <w:rPr>
+          <w:b/>
+        </w:rPr>
+        <w:t xml:space="preserve"> Use Interfaces</w:t>
+      </w:r>
+    </w:p>
+    <w:p>
+      <w:r>
+        <w:t xml:space="preserve">An interface allows somebody to start from scratch to implement your interface or implement your interface in some other code whose original or primary purpose was quite different from your interface. To them, your interface is only incidental, something that you have to add on to </w:t>
+      </w:r>
+      <w:proofErr w:type="gramStart"/>
+      <w:r>
+        <w:t>the their</w:t>
+      </w:r>
+      <w:proofErr w:type="gramEnd"/>
+      <w:r>
+        <w:t xml:space="preserve"> code to be able to use your package. The disadvantage is every method in the interface must be public. You might not want to expose everything.</w:t>
+      </w:r>
+    </w:p>
+    <w:p>
+      <w:pPr>
+        <w:rPr>
+          <w:b/>
+        </w:rPr>
+      </w:pPr>
+      <w:r>
+        <w:rPr>
+          <w:b/>
+        </w:rPr>
+        <w:t>When To Use Abstract classes</w:t>
+      </w:r>
+    </w:p>
+    <w:p>
+      <w:r>
+        <w:t>An abstract class, in contrast, provides more structure. It usually defines some default implementations and provides some tools useful for a full implementation. The catch is</w:t>
+      </w:r>
+      <w:proofErr w:type="gramStart"/>
+      <w:r>
+        <w:t>,</w:t>
+      </w:r>
+      <w:proofErr w:type="gramEnd"/>
+      <w:r>
+        <w:t xml:space="preserve"> code that uses it must use your class as the base. That may be highly inconvenient if the other programmers wanting to use your package have already developed their own class hierarchy independently. In Java, a class can inherit from only one base class.</w:t>
+      </w:r>
+    </w:p>
+    <w:p>
+      <w:pPr>
+        <w:rPr>
+          <w:b/>
+        </w:rPr>
+      </w:pPr>
+      <w:r>
+        <w:rPr>
+          <w:b/>
+        </w:rPr>
+        <w:t>When to Use Both</w:t>
+      </w:r>
+    </w:p>
+    <w:p>
+      <w:r>
         <w:lastRenderedPageBreak/>
-        <w:t>Inheritance child can have many interfaces to implement</w:t>
-      </w:r>
-    </w:p>
-    <w:p>
-      <w:r>
-        <w:t>Useful for third party integration</w:t>
-      </w:r>
-    </w:p>
-    <w:p>
-      <w:r>
-        <w:t xml:space="preserve">Naming usually starts with </w:t>
-      </w:r>
-      <w:proofErr w:type="gramStart"/>
-      <w:r>
-        <w:t>I</w:t>
-      </w:r>
-      <w:proofErr w:type="gramEnd"/>
-    </w:p>
-    <w:p>
-      <w:r>
-        <w:rPr>
-          <w:b/>
-        </w:rPr>
-        <w:t>With abstract classes, properties differ as follows:</w:t>
-      </w:r>
-    </w:p>
-    <w:p>
-      <w:r>
-        <w:t xml:space="preserve">Define structure, identity and some default supported </w:t>
-      </w:r>
-      <w:r>
-        <w:t xml:space="preserve">behavior </w:t>
-      </w:r>
-      <w:r>
-        <w:t>Applicable to show vertical inheritance, i.e. deep branching on the several levels</w:t>
-      </w:r>
-      <w:r>
-        <w:t xml:space="preserve"> </w:t>
-      </w:r>
-      <w:r>
-        <w:t>Members can have different visibility (from public to private)</w:t>
-      </w:r>
-      <w:r>
-        <w:t xml:space="preserve"> .</w:t>
-      </w:r>
-      <w:r>
-        <w:t>You can implement some members (e.g. *Reader classes)</w:t>
-      </w:r>
-      <w:r>
-        <w:t xml:space="preserve"> </w:t>
-      </w:r>
-      <w:r>
-        <w:t>Inheritance child can have only one base abstract class</w:t>
-      </w:r>
-    </w:p>
-    <w:p>
-      <w:pPr>
-        <w:rPr>
-          <w:b/>
-        </w:rPr>
-      </w:pPr>
-      <w:r>
-        <w:rPr>
-          <w:b/>
-        </w:rPr>
-        <w:t xml:space="preserve">When </w:t>
-      </w:r>
-      <w:proofErr w:type="gramStart"/>
-      <w:r>
-        <w:rPr>
-          <w:b/>
-        </w:rPr>
-        <w:t>To</w:t>
-      </w:r>
-      <w:proofErr w:type="gramEnd"/>
-      <w:r>
-        <w:rPr>
-          <w:b/>
-        </w:rPr>
-        <w:t xml:space="preserve"> Use Interfaces</w:t>
-      </w:r>
-    </w:p>
-    <w:p>
-      <w:r>
-        <w:t xml:space="preserve">An interface allows somebody to start from scratch to implement your interface or implement your interface in some other code whose original or primary purpose was quite different from your interface. To them, your interface is only incidental, something that you have to add on to </w:t>
-      </w:r>
-      <w:proofErr w:type="gramStart"/>
-      <w:r>
-        <w:t>the their</w:t>
-      </w:r>
-      <w:proofErr w:type="gramEnd"/>
-      <w:r>
-        <w:t xml:space="preserve"> code to be able to use your package. The disadvantage is every method in the interface must be public. You might not want to expose everything.</w:t>
-      </w:r>
-    </w:p>
-    <w:p>
-      <w:pPr>
-        <w:rPr>
-          <w:b/>
-        </w:rPr>
-      </w:pPr>
-      <w:r>
-        <w:rPr>
-          <w:b/>
-        </w:rPr>
-        <w:t>When To Use Abstract classes</w:t>
-      </w:r>
-    </w:p>
-    <w:p>
-      <w:r>
-        <w:t>An abstract class, in contrast, provides more structure. It usually defines some default implementations and provides some tools useful for a full implementation. The catch is</w:t>
-      </w:r>
-      <w:proofErr w:type="gramStart"/>
-      <w:r>
-        <w:t>,</w:t>
-      </w:r>
-      <w:proofErr w:type="gramEnd"/>
-      <w:r>
-        <w:t xml:space="preserve"> code that uses it must use your class as the base. That may be highly inconvenient if the other programmers wanting to use your package have already developed their own class hierarchy independently. In Java, a class can inherit from only one base class.</w:t>
-      </w:r>
-    </w:p>
-    <w:p>
-      <w:pPr>
-        <w:rPr>
-          <w:b/>
-        </w:rPr>
-      </w:pPr>
-      <w:r>
-        <w:rPr>
-          <w:b/>
-        </w:rPr>
-        <w:t>When to Use Both</w:t>
-      </w:r>
-    </w:p>
-    <w:p>
-      <w:r>
         <w:t xml:space="preserve">You can offer the best of </w:t>
       </w:r>
       <w:proofErr w:type="gramStart"/>
@@ -1520,7 +1653,6 @@
     </w:p>
     <w:p>
       <w:r>
-        <w:lastRenderedPageBreak/>
         <w:t>Encapsulation</w:t>
       </w:r>
       <w:proofErr w:type="gramStart"/>
@@ -1699,8 +1831,324 @@
     <w:p/>
     <w:p>
       <w:r>
+        <w:tab/>
+      </w:r>
+      <w:r>
+        <w:tab/>
+        <w:t>-- [</w:t>
+      </w:r>
+      <w:proofErr w:type="spellStart"/>
+      <w:r>
+        <w:t>Ghezzi</w:t>
+      </w:r>
+      <w:proofErr w:type="spellEnd"/>
+      <w:r>
+        <w:t xml:space="preserve"> et al, 1991]</w:t>
+      </w:r>
+    </w:p>
+    <w:p/>
+    <w:p>
+      <w:r>
+        <w:tab/>
+        <w:t>"Abstraction is generally defined as 'the process of</w:t>
+      </w:r>
+    </w:p>
+    <w:p>
+      <w:r>
+        <w:tab/>
+      </w:r>
+      <w:proofErr w:type="gramStart"/>
+      <w:r>
+        <w:t>formulating</w:t>
+      </w:r>
+      <w:proofErr w:type="gramEnd"/>
+      <w:r>
+        <w:t xml:space="preserve"> </w:t>
+      </w:r>
+      <w:proofErr w:type="spellStart"/>
+      <w:r>
+        <w:t>generalised</w:t>
+      </w:r>
+      <w:proofErr w:type="spellEnd"/>
+      <w:r>
+        <w:t xml:space="preserve"> concepts by extracting common qualities</w:t>
+      </w:r>
+    </w:p>
+    <w:p>
+      <w:r>
+        <w:tab/>
+      </w:r>
+      <w:proofErr w:type="gramStart"/>
+      <w:r>
+        <w:t>from</w:t>
+      </w:r>
+      <w:proofErr w:type="gramEnd"/>
+      <w:r>
+        <w:t xml:space="preserve"> specific examples.'"</w:t>
+      </w:r>
+    </w:p>
+    <w:p/>
+    <w:p>
+      <w:r>
+        <w:tab/>
+      </w:r>
+      <w:r>
+        <w:tab/>
+        <w:t>-- [Blair et al, 1991]</w:t>
+      </w:r>
+    </w:p>
+    <w:p/>
+    <w:p>
+      <w:r>
+        <w:tab/>
+        <w:t>"Abstraction is the selective examination of certain aspects of</w:t>
+      </w:r>
+    </w:p>
+    <w:p>
+      <w:r>
+        <w:tab/>
+      </w:r>
+      <w:proofErr w:type="gramStart"/>
+      <w:r>
+        <w:t>a</w:t>
+      </w:r>
+      <w:proofErr w:type="gramEnd"/>
+      <w:r>
+        <w:t xml:space="preserve"> problem. The goal of abstraction is to isolate those aspects</w:t>
+      </w:r>
+    </w:p>
+    <w:p>
+      <w:r>
+        <w:tab/>
+      </w:r>
+      <w:proofErr w:type="gramStart"/>
+      <w:r>
+        <w:t>that</w:t>
+      </w:r>
+      <w:proofErr w:type="gramEnd"/>
+      <w:r>
+        <w:t xml:space="preserve"> are important for some purpose and suppress those aspects</w:t>
+      </w:r>
+    </w:p>
+    <w:p>
+      <w:r>
+        <w:tab/>
+      </w:r>
+      <w:proofErr w:type="gramStart"/>
+      <w:r>
+        <w:t>that</w:t>
+      </w:r>
+      <w:proofErr w:type="gramEnd"/>
+      <w:r>
+        <w:t xml:space="preserve"> are unimportant."</w:t>
+      </w:r>
+    </w:p>
+    <w:p/>
+    <w:p>
+      <w:r>
+        <w:tab/>
+      </w:r>
+      <w:r>
+        <w:tab/>
+        <w:t>-- [</w:t>
+      </w:r>
+      <w:proofErr w:type="spellStart"/>
+      <w:r>
+        <w:t>Rumbaugh</w:t>
+      </w:r>
+      <w:proofErr w:type="spellEnd"/>
+      <w:r>
+        <w:t xml:space="preserve"> et al, 1991]</w:t>
+      </w:r>
+    </w:p>
+    <w:p/>
+    <w:p>
+      <w:r>
+        <w:tab/>
+        <w:t>"The meaning [of abstraction] given by the Oxford English</w:t>
+      </w:r>
+    </w:p>
+    <w:p>
+      <w:r>
         <w:lastRenderedPageBreak/>
         <w:tab/>
+        <w:t>Dictionary (OED) closest to the meaning intended here is 'The</w:t>
+      </w:r>
+    </w:p>
+    <w:p>
+      <w:r>
+        <w:tab/>
+      </w:r>
+      <w:proofErr w:type="gramStart"/>
+      <w:r>
+        <w:t>act</w:t>
+      </w:r>
+      <w:proofErr w:type="gramEnd"/>
+      <w:r>
+        <w:t xml:space="preserve"> of separating in thought'. A better definition might be</w:t>
+      </w:r>
+    </w:p>
+    <w:p>
+      <w:r>
+        <w:tab/>
+        <w:t>'Representing the essential features of something without</w:t>
+      </w:r>
+    </w:p>
+    <w:p>
+      <w:r>
+        <w:tab/>
+      </w:r>
+      <w:proofErr w:type="gramStart"/>
+      <w:r>
+        <w:t>including</w:t>
+      </w:r>
+      <w:proofErr w:type="gramEnd"/>
+      <w:r>
+        <w:t xml:space="preserve"> background or inessential detail.'"</w:t>
+      </w:r>
+    </w:p>
+    <w:p/>
+    <w:p>
+      <w:r>
+        <w:tab/>
+      </w:r>
+      <w:r>
+        <w:tab/>
+        <w:t>-- [Graham, 1991]</w:t>
+      </w:r>
+    </w:p>
+    <w:p/>
+    <w:p>
+      <w:r>
+        <w:tab/>
+        <w:t>"[A] simplified description, or specification, of a system that</w:t>
+      </w:r>
+    </w:p>
+    <w:p>
+      <w:r>
+        <w:tab/>
+      </w:r>
+      <w:proofErr w:type="gramStart"/>
+      <w:r>
+        <w:t>emphasizes</w:t>
+      </w:r>
+      <w:proofErr w:type="gramEnd"/>
+      <w:r>
+        <w:t xml:space="preserve"> some of the system's details or properties while</w:t>
+      </w:r>
+    </w:p>
+    <w:p>
+      <w:r>
+        <w:tab/>
+      </w:r>
+      <w:proofErr w:type="gramStart"/>
+      <w:r>
+        <w:t>suppressing</w:t>
+      </w:r>
+      <w:proofErr w:type="gramEnd"/>
+      <w:r>
+        <w:t xml:space="preserve"> others. A good abstraction is one that emphasizes</w:t>
+      </w:r>
+    </w:p>
+    <w:p>
+      <w:r>
+        <w:tab/>
+      </w:r>
+      <w:proofErr w:type="gramStart"/>
+      <w:r>
+        <w:t>details</w:t>
+      </w:r>
+      <w:proofErr w:type="gramEnd"/>
+      <w:r>
+        <w:t xml:space="preserve"> that are significant to the reader or user and suppress</w:t>
+      </w:r>
+    </w:p>
+    <w:p>
+      <w:r>
+        <w:tab/>
+      </w:r>
+      <w:proofErr w:type="gramStart"/>
+      <w:r>
+        <w:t>details</w:t>
+      </w:r>
+      <w:proofErr w:type="gramEnd"/>
+      <w:r>
+        <w:t xml:space="preserve"> that are, at least for the moment, immaterial or</w:t>
+      </w:r>
+    </w:p>
+    <w:p>
+      <w:r>
+        <w:tab/>
+      </w:r>
+      <w:proofErr w:type="gramStart"/>
+      <w:r>
+        <w:t>diversionary</w:t>
+      </w:r>
+      <w:proofErr w:type="gramEnd"/>
+      <w:r>
+        <w:t>."</w:t>
+      </w:r>
+    </w:p>
+    <w:p/>
+    <w:p>
+      <w:r>
+        <w:tab/>
+      </w:r>
+      <w:r>
+        <w:tab/>
+        <w:t>-- [Shaw, 1984]</w:t>
+      </w:r>
+    </w:p>
+    <w:p/>
+    <w:p>
+      <w:r>
+        <w:tab/>
+        <w:t>"An abstraction denotes the essential characteristics of an</w:t>
+      </w:r>
+    </w:p>
+    <w:p>
+      <w:r>
+        <w:tab/>
+      </w:r>
+      <w:proofErr w:type="gramStart"/>
+      <w:r>
+        <w:t>object</w:t>
+      </w:r>
+      <w:proofErr w:type="gramEnd"/>
+      <w:r>
+        <w:t xml:space="preserve"> that distinguish it from all other kinds of object and thus</w:t>
+      </w:r>
+    </w:p>
+    <w:p>
+      <w:r>
+        <w:tab/>
+      </w:r>
+      <w:proofErr w:type="gramStart"/>
+      <w:r>
+        <w:t>provide</w:t>
+      </w:r>
+      <w:proofErr w:type="gramEnd"/>
+      <w:r>
+        <w:t xml:space="preserve"> crisply defined conceptual boundaries, relative to the</w:t>
+      </w:r>
+    </w:p>
+    <w:p>
+      <w:r>
+        <w:tab/>
+      </w:r>
+      <w:proofErr w:type="gramStart"/>
+      <w:r>
+        <w:t>perspective</w:t>
+      </w:r>
+      <w:proofErr w:type="gramEnd"/>
+      <w:r>
+        <w:t xml:space="preserve"> of the viewer."</w:t>
+      </w:r>
+    </w:p>
+    <w:p/>
+    <w:p>
+      <w:r>
+        <w:tab/>
       </w:r>
       <w:r>
         <w:tab/>
@@ -1708,39 +2156,124 @@
       </w:r>
       <w:proofErr w:type="spellStart"/>
       <w:r>
-        <w:t>Ghezzi</w:t>
+        <w:t>Booch</w:t>
       </w:r>
       <w:proofErr w:type="spellEnd"/>
       <w:r>
-        <w:t xml:space="preserve"> et al, 1991]</w:t>
+        <w:t>, 1991]</w:t>
+      </w:r>
+    </w:p>
+    <w:p>
+      <w:r>
+        <w:t>One point of confusion regarding abstraction is its use as both a</w:t>
+      </w:r>
+    </w:p>
+    <w:p>
+      <w:proofErr w:type="gramStart"/>
+      <w:r>
+        <w:t>process</w:t>
+      </w:r>
+      <w:proofErr w:type="gramEnd"/>
+      <w:r>
+        <w:t xml:space="preserve"> and an entity. Abstraction, as a process, denotes the</w:t>
+      </w:r>
+    </w:p>
+    <w:p>
+      <w:proofErr w:type="gramStart"/>
+      <w:r>
+        <w:t>extracting</w:t>
+      </w:r>
+      <w:proofErr w:type="gramEnd"/>
+      <w:r>
+        <w:t xml:space="preserve"> of the essential details about an item, or a group of items,</w:t>
+      </w:r>
+    </w:p>
+    <w:p>
+      <w:proofErr w:type="gramStart"/>
+      <w:r>
+        <w:lastRenderedPageBreak/>
+        <w:t>while</w:t>
+      </w:r>
+      <w:proofErr w:type="gramEnd"/>
+      <w:r>
+        <w:t xml:space="preserve"> ignoring the inessential details. Abstraction, as an entity, </w:t>
+      </w:r>
+    </w:p>
+    <w:p>
+      <w:proofErr w:type="gramStart"/>
+      <w:r>
+        <w:t>denotes</w:t>
+      </w:r>
+      <w:proofErr w:type="gramEnd"/>
+      <w:r>
+        <w:t xml:space="preserve"> a model, a view, or some other focused representation for an</w:t>
+      </w:r>
+    </w:p>
+    <w:p>
+      <w:proofErr w:type="gramStart"/>
+      <w:r>
+        <w:t>actual</w:t>
+      </w:r>
+      <w:proofErr w:type="gramEnd"/>
+      <w:r>
+        <w:t xml:space="preserve"> item. Abstraction is most often used as a complexity mastering</w:t>
+      </w:r>
+    </w:p>
+    <w:p>
+      <w:proofErr w:type="gramStart"/>
+      <w:r>
+        <w:t>technique</w:t>
+      </w:r>
+      <w:proofErr w:type="gramEnd"/>
+      <w:r>
+        <w:t>. For example, we often hear people say such things as: "just</w:t>
+      </w:r>
+    </w:p>
+    <w:p>
+      <w:proofErr w:type="gramStart"/>
+      <w:r>
+        <w:t>give</w:t>
+      </w:r>
+      <w:proofErr w:type="gramEnd"/>
+      <w:r>
+        <w:t xml:space="preserve"> me the highlights" or "just the facts, please." What these people</w:t>
+      </w:r>
+    </w:p>
+    <w:p>
+      <w:proofErr w:type="gramStart"/>
+      <w:r>
+        <w:t>are</w:t>
+      </w:r>
+      <w:proofErr w:type="gramEnd"/>
+      <w:r>
+        <w:t xml:space="preserve"> asking for are abstractions.</w:t>
       </w:r>
     </w:p>
     <w:p/>
     <w:p>
       <w:r>
+        <w:t>INFORMATION HIDING</w:t>
+      </w:r>
+    </w:p>
+    <w:p/>
+    <w:p>
+      <w:r>
         <w:tab/>
-        <w:t>"Abstraction is generally defined as 'the process of</w:t>
+        <w:t>"The second decomposition was made using 'information hiding'</w:t>
       </w:r>
     </w:p>
     <w:p>
       <w:r>
         <w:tab/>
-      </w:r>
-      <w:proofErr w:type="gramStart"/>
-      <w:r>
-        <w:t>formulating</w:t>
-      </w:r>
-      <w:proofErr w:type="gramEnd"/>
-      <w:r>
-        <w:t xml:space="preserve"> </w:t>
-      </w:r>
-      <w:proofErr w:type="spellStart"/>
-      <w:r>
-        <w:t>generalised</w:t>
-      </w:r>
-      <w:proofErr w:type="spellEnd"/>
-      <w:r>
-        <w:t xml:space="preserve"> concepts by extracting common qualities</w:t>
+        <w:t xml:space="preserve">... </w:t>
+      </w:r>
+      <w:proofErr w:type="gramStart"/>
+      <w:r>
+        <w:t>as</w:t>
+      </w:r>
+      <w:proofErr w:type="gramEnd"/>
+      <w:r>
+        <w:t xml:space="preserve"> a criterion. The modules no longer correspond to steps in</w:t>
       </w:r>
     </w:p>
     <w:p>
@@ -1749,67 +2282,50 @@
       </w:r>
       <w:proofErr w:type="gramStart"/>
       <w:r>
+        <w:t>the</w:t>
+      </w:r>
+      <w:proofErr w:type="gramEnd"/>
+      <w:r>
+        <w:t xml:space="preserve"> processing. ... Every module in the second decomposition is</w:t>
+      </w:r>
+    </w:p>
+    <w:p>
+      <w:r>
+        <w:tab/>
+      </w:r>
+      <w:proofErr w:type="gramStart"/>
+      <w:r>
+        <w:t>characterized</w:t>
+      </w:r>
+      <w:proofErr w:type="gramEnd"/>
+      <w:r>
+        <w:t xml:space="preserve"> by its knowledge of a design decision which it hides</w:t>
+      </w:r>
+    </w:p>
+    <w:p>
+      <w:r>
+        <w:tab/>
+      </w:r>
+      <w:proofErr w:type="gramStart"/>
+      <w:r>
         <w:t>from</w:t>
       </w:r>
       <w:proofErr w:type="gramEnd"/>
       <w:r>
-        <w:t xml:space="preserve"> specific examples.'"</w:t>
-      </w:r>
-    </w:p>
-    <w:p/>
+        <w:t xml:space="preserve"> all others. Its interface or definition was chosen to reveal as</w:t>
+      </w:r>
+    </w:p>
     <w:p>
       <w:r>
         <w:tab/>
       </w:r>
-      <w:r>
-        <w:tab/>
-        <w:t>-- [Blair et al, 1991]</w:t>
-      </w:r>
-    </w:p>
-    <w:p/>
-    <w:p>
-      <w:r>
-        <w:tab/>
-        <w:t>"Abstraction is the selective examination of certain aspects of</w:t>
-      </w:r>
-    </w:p>
-    <w:p>
-      <w:r>
-        <w:tab/>
-      </w:r>
-      <w:proofErr w:type="gramStart"/>
-      <w:r>
-        <w:t>a</w:t>
-      </w:r>
-      <w:proofErr w:type="gramEnd"/>
-      <w:r>
-        <w:t xml:space="preserve"> problem. The goal of abstraction is to isolate those aspects</w:t>
-      </w:r>
-    </w:p>
-    <w:p>
-      <w:r>
-        <w:tab/>
-      </w:r>
-      <w:proofErr w:type="gramStart"/>
-      <w:r>
-        <w:t>that</w:t>
-      </w:r>
-      <w:proofErr w:type="gramEnd"/>
-      <w:r>
-        <w:t xml:space="preserve"> are important for some purpose and suppress those aspects</w:t>
-      </w:r>
-    </w:p>
-    <w:p>
-      <w:r>
-        <w:tab/>
-      </w:r>
-      <w:proofErr w:type="gramStart"/>
-      <w:r>
-        <w:t>that</w:t>
-      </w:r>
-      <w:proofErr w:type="gramEnd"/>
-      <w:r>
-        <w:t xml:space="preserve"> are unimportant."</w:t>
+      <w:proofErr w:type="gramStart"/>
+      <w:r>
+        <w:t>little</w:t>
+      </w:r>
+      <w:proofErr w:type="gramEnd"/>
+      <w:r>
+        <w:t xml:space="preserve"> as possible about its inner workings."</w:t>
       </w:r>
     </w:p>
     <w:p/>
@@ -1823,86 +2339,69 @@
       </w:r>
       <w:proofErr w:type="spellStart"/>
       <w:r>
-        <w:t>Rumbaugh</w:t>
+        <w:t>Parnas</w:t>
       </w:r>
       <w:proofErr w:type="spellEnd"/>
       <w:r>
-        <w:t xml:space="preserve"> et al, 1991]</w:t>
+        <w:t>, 1972b]</w:t>
       </w:r>
     </w:p>
     <w:p/>
     <w:p>
       <w:r>
         <w:tab/>
-        <w:t>"The meaning [of abstraction] given by the Oxford English</w:t>
+        <w:t>"... the purpose of hiding is to make inaccessible certain</w:t>
       </w:r>
     </w:p>
     <w:p>
       <w:r>
         <w:tab/>
-        <w:t>Dictionary (OED) closest to the meaning intended here is 'The</w:t>
-      </w:r>
-    </w:p>
+      </w:r>
+      <w:proofErr w:type="gramStart"/>
+      <w:r>
+        <w:t>details</w:t>
+      </w:r>
+      <w:proofErr w:type="gramEnd"/>
+      <w:r>
+        <w:t xml:space="preserve"> that should not affect other parts of a system."</w:t>
+      </w:r>
+    </w:p>
+    <w:p/>
     <w:p>
       <w:r>
         <w:tab/>
       </w:r>
-      <w:proofErr w:type="gramStart"/>
-      <w:r>
-        <w:t>act</w:t>
-      </w:r>
-      <w:proofErr w:type="gramEnd"/>
-      <w:r>
-        <w:t xml:space="preserve"> of separating in thought'. A better definition might be</w:t>
-      </w:r>
-    </w:p>
-    <w:p>
       <w:r>
         <w:tab/>
-        <w:t>'Representing the essential features of something without</w:t>
-      </w:r>
-    </w:p>
+        <w:t>-- [Ross et al, 1975]</w:t>
+      </w:r>
+    </w:p>
+    <w:p/>
     <w:p>
       <w:r>
         <w:tab/>
-      </w:r>
-      <w:proofErr w:type="gramStart"/>
-      <w:r>
-        <w:t>including</w:t>
-      </w:r>
-      <w:proofErr w:type="gramEnd"/>
-      <w:r>
-        <w:t xml:space="preserve"> background or inessential detail.'"</w:t>
-      </w:r>
-    </w:p>
-    <w:p/>
+        <w:t>"... [I]</w:t>
+      </w:r>
+      <w:proofErr w:type="spellStart"/>
+      <w:r>
+        <w:t>nformation</w:t>
+      </w:r>
+      <w:proofErr w:type="spellEnd"/>
+      <w:r>
+        <w:t xml:space="preserve"> hiding: a module is characterized by the</w:t>
+      </w:r>
+    </w:p>
     <w:p>
       <w:r>
         <w:tab/>
       </w:r>
-      <w:r>
-        <w:tab/>
-        <w:t>-- [Graham, 1991]</w:t>
-      </w:r>
-    </w:p>
-    <w:p/>
-    <w:p>
-      <w:r>
-        <w:tab/>
-        <w:t>"[A] simplified description, or specification, of a system that</w:t>
-      </w:r>
-    </w:p>
-    <w:p>
-      <w:r>
-        <w:tab/>
-      </w:r>
-      <w:proofErr w:type="gramStart"/>
-      <w:r>
-        <w:t>emphasizes</w:t>
-      </w:r>
-      <w:proofErr w:type="gramEnd"/>
-      <w:r>
-        <w:t xml:space="preserve"> some of the system's details or properties while</w:t>
+      <w:proofErr w:type="gramStart"/>
+      <w:r>
+        <w:t>information</w:t>
+      </w:r>
+      <w:proofErr w:type="gramEnd"/>
+      <w:r>
+        <w:t xml:space="preserve"> it hides from other modules, which are called its</w:t>
       </w:r>
     </w:p>
     <w:p>
@@ -1912,11 +2411,11 @@
       </w:r>
       <w:proofErr w:type="gramStart"/>
       <w:r>
-        <w:t>suppressing</w:t>
-      </w:r>
-      <w:proofErr w:type="gramEnd"/>
-      <w:r>
-        <w:t xml:space="preserve"> others. A good abstraction is one that emphasizes</w:t>
+        <w:t>clients</w:t>
+      </w:r>
+      <w:proofErr w:type="gramEnd"/>
+      <w:r>
+        <w:t>. The hidden information remains a secret to the client</w:t>
       </w:r>
     </w:p>
     <w:p>
@@ -1925,93 +2424,11 @@
       </w:r>
       <w:proofErr w:type="gramStart"/>
       <w:r>
-        <w:t>details</w:t>
-      </w:r>
-      <w:proofErr w:type="gramEnd"/>
-      <w:r>
-        <w:t xml:space="preserve"> that are significant to the reader or user and suppress</w:t>
-      </w:r>
-    </w:p>
-    <w:p>
-      <w:r>
-        <w:tab/>
-      </w:r>
-      <w:proofErr w:type="gramStart"/>
-      <w:r>
-        <w:t>details</w:t>
-      </w:r>
-      <w:proofErr w:type="gramEnd"/>
-      <w:r>
-        <w:t xml:space="preserve"> that are, at least for the moment, immaterial or</w:t>
-      </w:r>
-    </w:p>
-    <w:p>
-      <w:r>
-        <w:tab/>
-      </w:r>
-      <w:proofErr w:type="gramStart"/>
-      <w:r>
-        <w:t>diversionary</w:t>
+        <w:t>modules</w:t>
       </w:r>
       <w:proofErr w:type="gramEnd"/>
       <w:r>
         <w:t>."</w:t>
-      </w:r>
-    </w:p>
-    <w:p/>
-    <w:p>
-      <w:r>
-        <w:tab/>
-      </w:r>
-      <w:r>
-        <w:tab/>
-        <w:t>-- [Shaw, 1984]</w:t>
-      </w:r>
-    </w:p>
-    <w:p/>
-    <w:p>
-      <w:r>
-        <w:tab/>
-        <w:t>"An abstraction denotes the essential characteristics of an</w:t>
-      </w:r>
-    </w:p>
-    <w:p>
-      <w:r>
-        <w:tab/>
-      </w:r>
-      <w:proofErr w:type="gramStart"/>
-      <w:r>
-        <w:t>object</w:t>
-      </w:r>
-      <w:proofErr w:type="gramEnd"/>
-      <w:r>
-        <w:t xml:space="preserve"> that distinguish it from all other kinds of object and thus</w:t>
-      </w:r>
-    </w:p>
-    <w:p>
-      <w:r>
-        <w:tab/>
-      </w:r>
-      <w:proofErr w:type="gramStart"/>
-      <w:r>
-        <w:t>provide</w:t>
-      </w:r>
-      <w:proofErr w:type="gramEnd"/>
-      <w:r>
-        <w:t xml:space="preserve"> crisply defined conceptual boundaries, relative to the</w:t>
-      </w:r>
-    </w:p>
-    <w:p>
-      <w:r>
-        <w:tab/>
-      </w:r>
-      <w:proofErr w:type="gramStart"/>
-      <w:r>
-        <w:t>perspective</w:t>
-      </w:r>
-      <w:proofErr w:type="gramEnd"/>
-      <w:r>
-        <w:t xml:space="preserve"> of the viewer."</w:t>
       </w:r>
     </w:p>
     <w:p/>
@@ -2025,291 +2442,6 @@
       </w:r>
       <w:proofErr w:type="spellStart"/>
       <w:r>
-        <w:t>Booch</w:t>
-      </w:r>
-      <w:proofErr w:type="spellEnd"/>
-      <w:r>
-        <w:t>, 1991]</w:t>
-      </w:r>
-    </w:p>
-    <w:p>
-      <w:r>
-        <w:t>One point of confusion regarding abstraction is its use as both a</w:t>
-      </w:r>
-    </w:p>
-    <w:p>
-      <w:proofErr w:type="gramStart"/>
-      <w:r>
-        <w:t>process</w:t>
-      </w:r>
-      <w:proofErr w:type="gramEnd"/>
-      <w:r>
-        <w:t xml:space="preserve"> and an entity. Abstraction, as a process, denotes the</w:t>
-      </w:r>
-    </w:p>
-    <w:p>
-      <w:proofErr w:type="gramStart"/>
-      <w:r>
-        <w:t>extracting</w:t>
-      </w:r>
-      <w:proofErr w:type="gramEnd"/>
-      <w:r>
-        <w:t xml:space="preserve"> of the essential details about an item, or a group of items,</w:t>
-      </w:r>
-    </w:p>
-    <w:p>
-      <w:proofErr w:type="gramStart"/>
-      <w:r>
-        <w:t>while</w:t>
-      </w:r>
-      <w:proofErr w:type="gramEnd"/>
-      <w:r>
-        <w:t xml:space="preserve"> ignoring the inessential details. Abstraction, as an entity, </w:t>
-      </w:r>
-    </w:p>
-    <w:p>
-      <w:proofErr w:type="gramStart"/>
-      <w:r>
-        <w:t>denotes</w:t>
-      </w:r>
-      <w:proofErr w:type="gramEnd"/>
-      <w:r>
-        <w:t xml:space="preserve"> a model, a view, or some other focused representation for an</w:t>
-      </w:r>
-    </w:p>
-    <w:p>
-      <w:proofErr w:type="gramStart"/>
-      <w:r>
-        <w:t>actual</w:t>
-      </w:r>
-      <w:proofErr w:type="gramEnd"/>
-      <w:r>
-        <w:t xml:space="preserve"> item. Abstraction is most often used as a complexity mastering</w:t>
-      </w:r>
-    </w:p>
-    <w:p>
-      <w:proofErr w:type="gramStart"/>
-      <w:r>
-        <w:t>technique</w:t>
-      </w:r>
-      <w:proofErr w:type="gramEnd"/>
-      <w:r>
-        <w:t>. For example, we often hear people say such things as: "just</w:t>
-      </w:r>
-    </w:p>
-    <w:p>
-      <w:proofErr w:type="gramStart"/>
-      <w:r>
-        <w:t>give</w:t>
-      </w:r>
-      <w:proofErr w:type="gramEnd"/>
-      <w:r>
-        <w:t xml:space="preserve"> me the highlights" or "just the facts, please." What these people</w:t>
-      </w:r>
-    </w:p>
-    <w:p>
-      <w:proofErr w:type="gramStart"/>
-      <w:r>
-        <w:t>are</w:t>
-      </w:r>
-      <w:proofErr w:type="gramEnd"/>
-      <w:r>
-        <w:t xml:space="preserve"> asking for are abstractions.</w:t>
-      </w:r>
-    </w:p>
-    <w:p/>
-    <w:p>
-      <w:r>
-        <w:t>INFORMATION HIDING</w:t>
-      </w:r>
-    </w:p>
-    <w:p/>
-    <w:p>
-      <w:r>
-        <w:lastRenderedPageBreak/>
-        <w:tab/>
-        <w:t>"The second decomposition was made using 'information hiding'</w:t>
-      </w:r>
-    </w:p>
-    <w:p>
-      <w:r>
-        <w:tab/>
-        <w:t xml:space="preserve">... </w:t>
-      </w:r>
-      <w:proofErr w:type="gramStart"/>
-      <w:r>
-        <w:t>as</w:t>
-      </w:r>
-      <w:proofErr w:type="gramEnd"/>
-      <w:r>
-        <w:t xml:space="preserve"> a criterion. The modules no longer correspond to steps in</w:t>
-      </w:r>
-    </w:p>
-    <w:p>
-      <w:r>
-        <w:tab/>
-      </w:r>
-      <w:proofErr w:type="gramStart"/>
-      <w:r>
-        <w:t>the</w:t>
-      </w:r>
-      <w:proofErr w:type="gramEnd"/>
-      <w:r>
-        <w:t xml:space="preserve"> processing. ... Every module in the second decomposition is</w:t>
-      </w:r>
-    </w:p>
-    <w:p>
-      <w:r>
-        <w:tab/>
-      </w:r>
-      <w:proofErr w:type="gramStart"/>
-      <w:r>
-        <w:t>characterized</w:t>
-      </w:r>
-      <w:proofErr w:type="gramEnd"/>
-      <w:r>
-        <w:t xml:space="preserve"> by its knowledge of a design decision which it hides</w:t>
-      </w:r>
-    </w:p>
-    <w:p>
-      <w:r>
-        <w:tab/>
-      </w:r>
-      <w:proofErr w:type="gramStart"/>
-      <w:r>
-        <w:t>from</w:t>
-      </w:r>
-      <w:proofErr w:type="gramEnd"/>
-      <w:r>
-        <w:t xml:space="preserve"> all others. Its interface or definition was chosen to reveal as</w:t>
-      </w:r>
-    </w:p>
-    <w:p>
-      <w:r>
-        <w:tab/>
-      </w:r>
-      <w:proofErr w:type="gramStart"/>
-      <w:r>
-        <w:t>little</w:t>
-      </w:r>
-      <w:proofErr w:type="gramEnd"/>
-      <w:r>
-        <w:t xml:space="preserve"> as possible about its inner workings."</w:t>
-      </w:r>
-    </w:p>
-    <w:p/>
-    <w:p>
-      <w:r>
-        <w:tab/>
-      </w:r>
-      <w:r>
-        <w:tab/>
-        <w:t>-- [</w:t>
-      </w:r>
-      <w:proofErr w:type="spellStart"/>
-      <w:r>
-        <w:t>Parnas</w:t>
-      </w:r>
-      <w:proofErr w:type="spellEnd"/>
-      <w:r>
-        <w:t>, 1972b]</w:t>
-      </w:r>
-    </w:p>
-    <w:p/>
-    <w:p>
-      <w:r>
-        <w:tab/>
-        <w:t>"... the purpose of hiding is to make inaccessible certain</w:t>
-      </w:r>
-    </w:p>
-    <w:p>
-      <w:r>
-        <w:tab/>
-      </w:r>
-      <w:proofErr w:type="gramStart"/>
-      <w:r>
-        <w:t>details</w:t>
-      </w:r>
-      <w:proofErr w:type="gramEnd"/>
-      <w:r>
-        <w:t xml:space="preserve"> that should not affect other parts of a system."</w:t>
-      </w:r>
-    </w:p>
-    <w:p/>
-    <w:p>
-      <w:r>
-        <w:tab/>
-      </w:r>
-      <w:r>
-        <w:tab/>
-        <w:t>-- [Ross et al, 1975]</w:t>
-      </w:r>
-    </w:p>
-    <w:p/>
-    <w:p>
-      <w:r>
-        <w:tab/>
-        <w:t>"... [I]</w:t>
-      </w:r>
-      <w:proofErr w:type="spellStart"/>
-      <w:r>
-        <w:t>nformation</w:t>
-      </w:r>
-      <w:proofErr w:type="spellEnd"/>
-      <w:r>
-        <w:t xml:space="preserve"> hiding: a module is characterized by the</w:t>
-      </w:r>
-    </w:p>
-    <w:p>
-      <w:r>
-        <w:tab/>
-      </w:r>
-      <w:proofErr w:type="gramStart"/>
-      <w:r>
-        <w:t>information</w:t>
-      </w:r>
-      <w:proofErr w:type="gramEnd"/>
-      <w:r>
-        <w:t xml:space="preserve"> it hides from other modules, which are called its</w:t>
-      </w:r>
-    </w:p>
-    <w:p>
-      <w:r>
-        <w:tab/>
-      </w:r>
-      <w:proofErr w:type="gramStart"/>
-      <w:r>
-        <w:t>clients</w:t>
-      </w:r>
-      <w:proofErr w:type="gramEnd"/>
-      <w:r>
-        <w:t>. The hidden information remains a secret to the client</w:t>
-      </w:r>
-    </w:p>
-    <w:p>
-      <w:r>
-        <w:tab/>
-      </w:r>
-      <w:proofErr w:type="gramStart"/>
-      <w:r>
-        <w:t>modules</w:t>
-      </w:r>
-      <w:proofErr w:type="gramEnd"/>
-      <w:r>
-        <w:t>."</w:t>
-      </w:r>
-    </w:p>
-    <w:p/>
-    <w:p>
-      <w:r>
-        <w:tab/>
-      </w:r>
-      <w:r>
-        <w:tab/>
-        <w:t>-- [</w:t>
-      </w:r>
-      <w:proofErr w:type="spellStart"/>
-      <w:r>
         <w:t>Ghezzi</w:t>
       </w:r>
       <w:proofErr w:type="spellEnd"/>
@@ -2499,6 +2631,7 @@
     <w:p/>
     <w:p>
       <w:r>
+        <w:lastRenderedPageBreak/>
         <w:tab/>
       </w:r>
       <w:r>
@@ -3604,6 +3737,7 @@
           <w:sz w:val="20"/>
           <w:szCs w:val="20"/>
         </w:rPr>
+        <w:lastRenderedPageBreak/>
         <w:tab/>
       </w:r>
       <w:proofErr w:type="gramStart"/>
@@ -6251,6 +6385,7 @@
           <w:sz w:val="20"/>
           <w:szCs w:val="20"/>
         </w:rPr>
+        <w:lastRenderedPageBreak/>
         <w:t>supported</w:t>
       </w:r>
       <w:proofErr w:type="gramEnd"/>
@@ -6647,6 +6782,7 @@
     </w:p>
     <w:p>
       <w:r>
+        <w:lastRenderedPageBreak/>
         <w:t xml:space="preserve">Abstract </w:t>
       </w:r>
       <w:proofErr w:type="gramStart"/>
@@ -6839,7 +6975,6 @@
           <w:color w:val="000000"/>
           <w:shd w:val="clear" w:color="auto" w:fill="FFFFFF"/>
         </w:rPr>
-        <w:lastRenderedPageBreak/>
         <w:t>We can create default as well as static methods in the interfaces and provide implementation for them.</w:t>
       </w:r>
     </w:p>
@@ -7497,6 +7632,7 @@
           <w:sz w:val="23"/>
           <w:szCs w:val="23"/>
         </w:rPr>
+        <w:lastRenderedPageBreak/>
         <w:t>Abstract classes are useful for modeling a class hierarchy. At first glance of any requirement, we are partially clear on what </w:t>
       </w:r>
       <w:r>
@@ -7841,7 +7977,6 @@
           <w:sz w:val="23"/>
           <w:szCs w:val="23"/>
         </w:rPr>
-        <w:lastRenderedPageBreak/>
         <w:t>Every method is public and abstract by default</w:t>
       </w:r>
     </w:p>
@@ -8906,6 +9041,7 @@
           <w:sz w:val="24"/>
           <w:szCs w:val="24"/>
         </w:rPr>
+        <w:lastRenderedPageBreak/>
         <w:t xml:space="preserve">We can’t define interface static method for Object class </w:t>
       </w:r>
       <w:proofErr w:type="gramStart"/>
@@ -9113,7 +9249,6 @@
           <w:sz w:val="24"/>
           <w:szCs w:val="24"/>
         </w:rPr>
-        <w:lastRenderedPageBreak/>
         <w:t xml:space="preserve">Java interface default methods will help us in removing base implementation </w:t>
       </w:r>
       <w:proofErr w:type="gramStart"/>
@@ -9401,6 +9536,7 @@
           <w:sz w:val="24"/>
           <w:szCs w:val="24"/>
         </w:rPr>
+        <w:lastRenderedPageBreak/>
         <w:t>Functional interfaces are long awaited and much sought out feature of Java 8 because it enables us to use </w:t>
       </w:r>
       <w:r>
@@ -9739,7 +9875,6 @@
           <w:sz w:val="24"/>
           <w:szCs w:val="24"/>
         </w:rPr>
-        <w:lastRenderedPageBreak/>
         <w:t xml:space="preserve">A functional interface is an interface that contains only one abstract method. They can have </w:t>
       </w:r>
       <w:proofErr w:type="gramStart"/>
@@ -10011,6 +10146,7 @@
           <w:sz w:val="24"/>
           <w:szCs w:val="24"/>
         </w:rPr>
+        <w:lastRenderedPageBreak/>
         <w:t xml:space="preserve">        // create anonymous inner class object</w:t>
       </w:r>
     </w:p>
@@ -10250,7 +10386,6 @@
           <w:sz w:val="24"/>
           <w:szCs w:val="24"/>
         </w:rPr>
-        <w:lastRenderedPageBreak/>
         <w:t xml:space="preserve">        }).</w:t>
       </w:r>
       <w:proofErr w:type="gramStart"/>
@@ -11197,15 +11332,7 @@
           <w:rFonts w:ascii="Arial" w:hAnsi="Arial" w:cs="Arial"/>
           <w:color w:val="2B2B2B"/>
         </w:rPr>
-        <w:t xml:space="preserve"> object of </w:t>
-      </w:r>
-      <w:r>
-        <w:rPr>
-          <w:rFonts w:ascii="Arial" w:hAnsi="Arial" w:cs="Arial"/>
-          <w:color w:val="2B2B2B"/>
-        </w:rPr>
-        <w:lastRenderedPageBreak/>
-        <w:t>another type is returned as output, the in-built functional interface </w:t>
+        <w:t xml:space="preserve"> object of another type is returned as output, the in-built functional interface </w:t>
       </w:r>
       <w:r>
         <w:rPr>
@@ -11435,7 +11562,6 @@
         <w:rPr>
           <w:b/>
         </w:rPr>
-        <w:lastRenderedPageBreak/>
         <w:t>JAVA Collections:</w:t>
       </w:r>
     </w:p>
@@ -11744,10 +11870,17 @@
         </w:rPr>
         <w:t xml:space="preserve"> entries based on closest match searches.</w:t>
       </w:r>
-      <w:bookmarkStart w:id="0" w:name="_GoBack"/>
-      <w:bookmarkEnd w:id="0"/>
-    </w:p>
-    <w:p>
+    </w:p>
+    <w:p>
+      <w:pPr>
+        <w:rPr>
+          <w:rFonts w:ascii="Arial" w:hAnsi="Arial" w:cs="Arial"/>
+          <w:color w:val="000000"/>
+          <w:sz w:val="23"/>
+          <w:szCs w:val="23"/>
+          <w:shd w:val="clear" w:color="auto" w:fill="FFFFFF"/>
+        </w:rPr>
+      </w:pPr>
       <w:proofErr w:type="spellStart"/>
       <w:r>
         <w:rPr>
@@ -11792,6 +11925,808 @@
         </w:rPr>
         <w:t xml:space="preserve"> Extend Map so that key are maintained in ascending order</w:t>
       </w:r>
+    </w:p>
+    <w:p>
+      <w:pPr>
+        <w:pStyle w:val="ListParagraph"/>
+        <w:numPr>
+          <w:ilvl w:val="0"/>
+          <w:numId w:val="21"/>
+        </w:numPr>
+        <w:rPr>
+          <w:rFonts w:ascii="Arial" w:hAnsi="Arial" w:cs="Arial"/>
+          <w:color w:val="000000"/>
+          <w:sz w:val="23"/>
+          <w:szCs w:val="23"/>
+          <w:shd w:val="clear" w:color="auto" w:fill="FFFFFF"/>
+        </w:rPr>
+      </w:pPr>
+      <w:r>
+        <w:rPr>
+          <w:rFonts w:ascii="Arial" w:hAnsi="Arial" w:cs="Arial"/>
+          <w:color w:val="000000"/>
+          <w:sz w:val="23"/>
+          <w:szCs w:val="23"/>
+          <w:shd w:val="clear" w:color="auto" w:fill="FFFFFF"/>
+        </w:rPr>
+        <w:t xml:space="preserve">The Map Interface </w:t>
+      </w:r>
+    </w:p>
+    <w:p>
+      <w:pPr>
+        <w:pStyle w:val="ListParagraph"/>
+        <w:numPr>
+          <w:ilvl w:val="1"/>
+          <w:numId w:val="1"/>
+        </w:numPr>
+      </w:pPr>
+      <w:r>
+        <w:rPr>
+          <w:rFonts w:ascii="Arial" w:hAnsi="Arial" w:cs="Arial"/>
+          <w:color w:val="000000"/>
+          <w:sz w:val="23"/>
+          <w:szCs w:val="23"/>
+          <w:shd w:val="clear" w:color="auto" w:fill="FFFFFF"/>
+        </w:rPr>
+        <w:t xml:space="preserve">Sorted Map Interface </w:t>
+      </w:r>
+    </w:p>
+    <w:p>
+      <w:pPr>
+        <w:pStyle w:val="ListParagraph"/>
+        <w:ind w:left="2160"/>
+        <w:rPr>
+          <w:rFonts w:ascii="Arial" w:hAnsi="Arial" w:cs="Arial"/>
+          <w:color w:val="000000"/>
+          <w:sz w:val="23"/>
+          <w:szCs w:val="23"/>
+          <w:shd w:val="clear" w:color="auto" w:fill="FFFFFF"/>
+        </w:rPr>
+      </w:pPr>
+      <w:r>
+        <w:rPr>
+          <w:rFonts w:ascii="Arial" w:hAnsi="Arial" w:cs="Arial"/>
+          <w:color w:val="000000"/>
+          <w:sz w:val="23"/>
+          <w:szCs w:val="23"/>
+          <w:shd w:val="clear" w:color="auto" w:fill="FFFFFF"/>
+        </w:rPr>
+        <w:t>Extends map interface</w:t>
+      </w:r>
+    </w:p>
+    <w:p>
+      <w:pPr>
+        <w:pStyle w:val="ListParagraph"/>
+        <w:ind w:left="2160"/>
+        <w:rPr>
+          <w:rFonts w:ascii="Arial" w:hAnsi="Arial" w:cs="Arial"/>
+          <w:color w:val="000000"/>
+          <w:sz w:val="23"/>
+          <w:szCs w:val="23"/>
+          <w:shd w:val="clear" w:color="auto" w:fill="FFFFFF"/>
+        </w:rPr>
+      </w:pPr>
+      <w:r>
+        <w:rPr>
+          <w:rFonts w:ascii="Arial" w:hAnsi="Arial" w:cs="Arial"/>
+          <w:color w:val="000000"/>
+          <w:sz w:val="23"/>
+          <w:szCs w:val="23"/>
+          <w:shd w:val="clear" w:color="auto" w:fill="FFFFFF"/>
+        </w:rPr>
+        <w:t>Ensure that ent</w:t>
+      </w:r>
+      <w:r>
+        <w:rPr>
+          <w:rFonts w:ascii="Arial" w:hAnsi="Arial" w:cs="Arial"/>
+          <w:color w:val="000000"/>
+          <w:sz w:val="23"/>
+          <w:szCs w:val="23"/>
+          <w:shd w:val="clear" w:color="auto" w:fill="FFFFFF"/>
+        </w:rPr>
+        <w:t>ries are in ascending order based on key.</w:t>
+      </w:r>
+      <w:r>
+        <w:rPr>
+          <w:rFonts w:ascii="Arial" w:hAnsi="Arial" w:cs="Arial"/>
+          <w:color w:val="000000"/>
+          <w:sz w:val="23"/>
+          <w:szCs w:val="23"/>
+          <w:shd w:val="clear" w:color="auto" w:fill="FFFFFF"/>
+        </w:rPr>
+        <w:t xml:space="preserve">     </w:t>
+      </w:r>
+    </w:p>
+    <w:p>
+      <w:pPr>
+        <w:pStyle w:val="ListParagraph"/>
+        <w:numPr>
+          <w:ilvl w:val="1"/>
+          <w:numId w:val="1"/>
+        </w:numPr>
+      </w:pPr>
+      <w:proofErr w:type="spellStart"/>
+      <w:r>
+        <w:rPr>
+          <w:rFonts w:ascii="Arial" w:hAnsi="Arial" w:cs="Arial"/>
+          <w:color w:val="000000"/>
+          <w:sz w:val="23"/>
+          <w:szCs w:val="23"/>
+          <w:shd w:val="clear" w:color="auto" w:fill="FFFFFF"/>
+        </w:rPr>
+        <w:t>Nevigable</w:t>
+      </w:r>
+      <w:proofErr w:type="spellEnd"/>
+      <w:r>
+        <w:rPr>
+          <w:rFonts w:ascii="Arial" w:hAnsi="Arial" w:cs="Arial"/>
+          <w:color w:val="000000"/>
+          <w:sz w:val="23"/>
+          <w:szCs w:val="23"/>
+          <w:shd w:val="clear" w:color="auto" w:fill="FFFFFF"/>
+        </w:rPr>
+        <w:t xml:space="preserve"> Map Interface</w:t>
+      </w:r>
+    </w:p>
+    <w:p>
+      <w:pPr>
+        <w:pStyle w:val="ListParagraph"/>
+        <w:ind w:left="1440"/>
+      </w:pPr>
+      <w:r>
+        <w:t xml:space="preserve">           Extends </w:t>
+      </w:r>
+      <w:proofErr w:type="spellStart"/>
+      <w:r>
+        <w:t>SortedMap</w:t>
+      </w:r>
+      <w:proofErr w:type="spellEnd"/>
+      <w:r>
+        <w:t xml:space="preserve"> interface</w:t>
+      </w:r>
+    </w:p>
+    <w:p>
+      <w:pPr>
+        <w:pStyle w:val="ListParagraph"/>
+        <w:ind w:left="1440"/>
+      </w:pPr>
+      <w:r>
+        <w:t xml:space="preserve">           </w:t>
+      </w:r>
+      <w:proofErr w:type="gramStart"/>
+      <w:r>
+        <w:t xml:space="preserve">Declares behavior that support </w:t>
+      </w:r>
+      <w:proofErr w:type="spellStart"/>
+      <w:r>
+        <w:t>retrival</w:t>
+      </w:r>
+      <w:proofErr w:type="spellEnd"/>
+      <w:r>
+        <w:t xml:space="preserve"> of entries based on closest match.</w:t>
+      </w:r>
+      <w:proofErr w:type="gramEnd"/>
+    </w:p>
+    <w:p>
+      <w:pPr>
+        <w:pStyle w:val="ListParagraph"/>
+        <w:ind w:left="1440"/>
+      </w:pPr>
+    </w:p>
+    <w:p>
+      <w:pPr>
+        <w:rPr>
+          <w:b/>
+        </w:rPr>
+      </w:pPr>
+      <w:r>
+        <w:rPr>
+          <w:b/>
+        </w:rPr>
+        <w:t>Map interface methods:</w:t>
+      </w:r>
+    </w:p>
+    <w:p>
+      <w:pPr>
+        <w:pStyle w:val="ListParagraph"/>
+        <w:numPr>
+          <w:ilvl w:val="0"/>
+          <w:numId w:val="21"/>
+        </w:numPr>
+        <w:rPr>
+          <w:rFonts w:ascii="Arial" w:eastAsia="Times New Roman" w:hAnsi="Arial" w:cs="Arial"/>
+          <w:color w:val="000000"/>
+          <w:sz w:val="23"/>
+          <w:szCs w:val="23"/>
+        </w:rPr>
+      </w:pPr>
+      <w:proofErr w:type="spellStart"/>
+      <w:proofErr w:type="gramStart"/>
+      <w:r>
+        <w:rPr>
+          <w:rFonts w:ascii="Arial" w:eastAsia="Times New Roman" w:hAnsi="Arial" w:cs="Arial"/>
+          <w:color w:val="000000"/>
+          <w:sz w:val="23"/>
+          <w:szCs w:val="23"/>
+        </w:rPr>
+        <w:lastRenderedPageBreak/>
+        <w:t>boolean</w:t>
+      </w:r>
+      <w:proofErr w:type="spellEnd"/>
+      <w:proofErr w:type="gramEnd"/>
+      <w:r>
+        <w:rPr>
+          <w:rFonts w:ascii="Arial" w:eastAsia="Times New Roman" w:hAnsi="Arial" w:cs="Arial"/>
+          <w:color w:val="000000"/>
+          <w:sz w:val="23"/>
+          <w:szCs w:val="23"/>
+        </w:rPr>
+        <w:t> </w:t>
+      </w:r>
+      <w:proofErr w:type="spellStart"/>
+      <w:r>
+        <w:rPr>
+          <w:rFonts w:ascii="Arial" w:eastAsia="Times New Roman" w:hAnsi="Arial" w:cs="Arial"/>
+          <w:b/>
+          <w:bCs/>
+          <w:color w:val="000000"/>
+          <w:sz w:val="23"/>
+          <w:szCs w:val="23"/>
+        </w:rPr>
+        <w:t>containsKey</w:t>
+      </w:r>
+      <w:proofErr w:type="spellEnd"/>
+      <w:r>
+        <w:rPr>
+          <w:rFonts w:ascii="Arial" w:eastAsia="Times New Roman" w:hAnsi="Arial" w:cs="Arial"/>
+          <w:color w:val="000000"/>
+          <w:sz w:val="23"/>
+          <w:szCs w:val="23"/>
+        </w:rPr>
+        <w:t>(Object </w:t>
+      </w:r>
+      <w:r>
+        <w:rPr>
+          <w:rFonts w:ascii="Arial" w:eastAsia="Times New Roman" w:hAnsi="Arial" w:cs="Arial"/>
+          <w:i/>
+          <w:iCs/>
+          <w:color w:val="000000"/>
+          <w:sz w:val="23"/>
+          <w:szCs w:val="23"/>
+        </w:rPr>
+        <w:t>k</w:t>
+      </w:r>
+      <w:r>
+        <w:rPr>
+          <w:rFonts w:ascii="Arial" w:eastAsia="Times New Roman" w:hAnsi="Arial" w:cs="Arial"/>
+          <w:color w:val="000000"/>
+          <w:sz w:val="23"/>
+          <w:szCs w:val="23"/>
+        </w:rPr>
+        <w:t>): returns true if map contain </w:t>
+      </w:r>
+      <w:r>
+        <w:rPr>
+          <w:rFonts w:ascii="Arial" w:eastAsia="Times New Roman" w:hAnsi="Arial" w:cs="Arial"/>
+          <w:i/>
+          <w:iCs/>
+          <w:color w:val="000000"/>
+          <w:sz w:val="23"/>
+          <w:szCs w:val="23"/>
+        </w:rPr>
+        <w:t>k</w:t>
+      </w:r>
+      <w:r>
+        <w:rPr>
+          <w:rFonts w:ascii="Arial" w:eastAsia="Times New Roman" w:hAnsi="Arial" w:cs="Arial"/>
+          <w:color w:val="000000"/>
+          <w:sz w:val="23"/>
+          <w:szCs w:val="23"/>
+        </w:rPr>
+        <w:t> as key. Otherwise false.</w:t>
+      </w:r>
+    </w:p>
+    <w:p>
+      <w:pPr>
+        <w:numPr>
+          <w:ilvl w:val="0"/>
+          <w:numId w:val="22"/>
+        </w:numPr>
+        <w:shd w:val="clear" w:color="auto" w:fill="FFFFFF"/>
+        <w:spacing w:before="100" w:beforeAutospacing="1" w:after="100" w:afterAutospacing="1" w:line="450" w:lineRule="atLeast"/>
+        <w:ind w:left="375"/>
+        <w:rPr>
+          <w:rFonts w:ascii="Arial" w:eastAsia="Times New Roman" w:hAnsi="Arial" w:cs="Arial"/>
+          <w:color w:val="000000"/>
+          <w:sz w:val="23"/>
+          <w:szCs w:val="23"/>
+        </w:rPr>
+      </w:pPr>
+      <w:r>
+        <w:rPr>
+          <w:rFonts w:ascii="Arial" w:eastAsia="Times New Roman" w:hAnsi="Arial" w:cs="Arial"/>
+          <w:color w:val="000000"/>
+          <w:sz w:val="23"/>
+          <w:szCs w:val="23"/>
+        </w:rPr>
+        <w:t>Object </w:t>
+      </w:r>
+      <w:proofErr w:type="gramStart"/>
+      <w:r>
+        <w:rPr>
+          <w:rFonts w:ascii="Arial" w:eastAsia="Times New Roman" w:hAnsi="Arial" w:cs="Arial"/>
+          <w:b/>
+          <w:bCs/>
+          <w:color w:val="000000"/>
+          <w:sz w:val="23"/>
+          <w:szCs w:val="23"/>
+        </w:rPr>
+        <w:t>get</w:t>
+      </w:r>
+      <w:r>
+        <w:rPr>
+          <w:rFonts w:ascii="Arial" w:eastAsia="Times New Roman" w:hAnsi="Arial" w:cs="Arial"/>
+          <w:color w:val="000000"/>
+          <w:sz w:val="23"/>
+          <w:szCs w:val="23"/>
+        </w:rPr>
+        <w:t>(</w:t>
+      </w:r>
+      <w:proofErr w:type="gramEnd"/>
+      <w:r>
+        <w:rPr>
+          <w:rFonts w:ascii="Arial" w:eastAsia="Times New Roman" w:hAnsi="Arial" w:cs="Arial"/>
+          <w:color w:val="000000"/>
+          <w:sz w:val="23"/>
+          <w:szCs w:val="23"/>
+        </w:rPr>
+        <w:t>Object </w:t>
+      </w:r>
+      <w:r>
+        <w:rPr>
+          <w:rFonts w:ascii="Arial" w:eastAsia="Times New Roman" w:hAnsi="Arial" w:cs="Arial"/>
+          <w:i/>
+          <w:iCs/>
+          <w:color w:val="000000"/>
+          <w:sz w:val="23"/>
+          <w:szCs w:val="23"/>
+        </w:rPr>
+        <w:t>k</w:t>
+      </w:r>
+      <w:r>
+        <w:rPr>
+          <w:rFonts w:ascii="Arial" w:eastAsia="Times New Roman" w:hAnsi="Arial" w:cs="Arial"/>
+          <w:color w:val="000000"/>
+          <w:sz w:val="23"/>
+          <w:szCs w:val="23"/>
+        </w:rPr>
+        <w:t>) : returns values associated with the key </w:t>
+      </w:r>
+      <w:r>
+        <w:rPr>
+          <w:rFonts w:ascii="Arial" w:eastAsia="Times New Roman" w:hAnsi="Arial" w:cs="Arial"/>
+          <w:i/>
+          <w:iCs/>
+          <w:color w:val="000000"/>
+          <w:sz w:val="23"/>
+          <w:szCs w:val="23"/>
+        </w:rPr>
+        <w:t>k</w:t>
+      </w:r>
+      <w:r>
+        <w:rPr>
+          <w:rFonts w:ascii="Arial" w:eastAsia="Times New Roman" w:hAnsi="Arial" w:cs="Arial"/>
+          <w:color w:val="000000"/>
+          <w:sz w:val="23"/>
+          <w:szCs w:val="23"/>
+        </w:rPr>
+        <w:t>.</w:t>
+      </w:r>
+    </w:p>
+    <w:p>
+      <w:pPr>
+        <w:numPr>
+          <w:ilvl w:val="0"/>
+          <w:numId w:val="22"/>
+        </w:numPr>
+        <w:shd w:val="clear" w:color="auto" w:fill="FFFFFF"/>
+        <w:spacing w:before="100" w:beforeAutospacing="1" w:after="100" w:afterAutospacing="1" w:line="450" w:lineRule="atLeast"/>
+        <w:ind w:left="375"/>
+        <w:rPr>
+          <w:rFonts w:ascii="Arial" w:eastAsia="Times New Roman" w:hAnsi="Arial" w:cs="Arial"/>
+          <w:color w:val="000000"/>
+          <w:sz w:val="23"/>
+          <w:szCs w:val="23"/>
+        </w:rPr>
+      </w:pPr>
+      <w:r>
+        <w:rPr>
+          <w:rFonts w:ascii="Arial" w:eastAsia="Times New Roman" w:hAnsi="Arial" w:cs="Arial"/>
+          <w:color w:val="000000"/>
+          <w:sz w:val="23"/>
+          <w:szCs w:val="23"/>
+        </w:rPr>
+        <w:t>Object </w:t>
+      </w:r>
+      <w:proofErr w:type="gramStart"/>
+      <w:r>
+        <w:rPr>
+          <w:rFonts w:ascii="Arial" w:eastAsia="Times New Roman" w:hAnsi="Arial" w:cs="Arial"/>
+          <w:b/>
+          <w:bCs/>
+          <w:color w:val="000000"/>
+          <w:sz w:val="23"/>
+          <w:szCs w:val="23"/>
+        </w:rPr>
+        <w:t>put</w:t>
+      </w:r>
+      <w:r>
+        <w:rPr>
+          <w:rFonts w:ascii="Arial" w:eastAsia="Times New Roman" w:hAnsi="Arial" w:cs="Arial"/>
+          <w:color w:val="000000"/>
+          <w:sz w:val="23"/>
+          <w:szCs w:val="23"/>
+        </w:rPr>
+        <w:t>(</w:t>
+      </w:r>
+      <w:proofErr w:type="gramEnd"/>
+      <w:r>
+        <w:rPr>
+          <w:rFonts w:ascii="Arial" w:eastAsia="Times New Roman" w:hAnsi="Arial" w:cs="Arial"/>
+          <w:color w:val="000000"/>
+          <w:sz w:val="23"/>
+          <w:szCs w:val="23"/>
+        </w:rPr>
+        <w:t>Object </w:t>
+      </w:r>
+      <w:r>
+        <w:rPr>
+          <w:rFonts w:ascii="Arial" w:eastAsia="Times New Roman" w:hAnsi="Arial" w:cs="Arial"/>
+          <w:i/>
+          <w:iCs/>
+          <w:color w:val="000000"/>
+          <w:sz w:val="23"/>
+          <w:szCs w:val="23"/>
+        </w:rPr>
+        <w:t>k</w:t>
+      </w:r>
+      <w:r>
+        <w:rPr>
+          <w:rFonts w:ascii="Arial" w:eastAsia="Times New Roman" w:hAnsi="Arial" w:cs="Arial"/>
+          <w:color w:val="000000"/>
+          <w:sz w:val="23"/>
+          <w:szCs w:val="23"/>
+        </w:rPr>
+        <w:t>, Object </w:t>
+      </w:r>
+      <w:r>
+        <w:rPr>
+          <w:rFonts w:ascii="Arial" w:eastAsia="Times New Roman" w:hAnsi="Arial" w:cs="Arial"/>
+          <w:i/>
+          <w:iCs/>
+          <w:color w:val="000000"/>
+          <w:sz w:val="23"/>
+          <w:szCs w:val="23"/>
+        </w:rPr>
+        <w:t>v</w:t>
+      </w:r>
+      <w:r>
+        <w:rPr>
+          <w:rFonts w:ascii="Arial" w:eastAsia="Times New Roman" w:hAnsi="Arial" w:cs="Arial"/>
+          <w:color w:val="000000"/>
+          <w:sz w:val="23"/>
+          <w:szCs w:val="23"/>
+        </w:rPr>
+        <w:t>) : stores an entry in map.</w:t>
+      </w:r>
+    </w:p>
+    <w:p>
+      <w:pPr>
+        <w:numPr>
+          <w:ilvl w:val="0"/>
+          <w:numId w:val="22"/>
+        </w:numPr>
+        <w:shd w:val="clear" w:color="auto" w:fill="FFFFFF"/>
+        <w:spacing w:before="100" w:beforeAutospacing="1" w:after="100" w:afterAutospacing="1" w:line="450" w:lineRule="atLeast"/>
+        <w:ind w:left="375"/>
+        <w:rPr>
+          <w:rFonts w:ascii="Arial" w:eastAsia="Times New Roman" w:hAnsi="Arial" w:cs="Arial"/>
+          <w:color w:val="000000"/>
+          <w:sz w:val="23"/>
+          <w:szCs w:val="23"/>
+        </w:rPr>
+      </w:pPr>
+      <w:r>
+        <w:rPr>
+          <w:rFonts w:ascii="Arial" w:eastAsia="Times New Roman" w:hAnsi="Arial" w:cs="Arial"/>
+          <w:color w:val="000000"/>
+          <w:sz w:val="23"/>
+          <w:szCs w:val="23"/>
+        </w:rPr>
+        <w:t>Object </w:t>
+      </w:r>
+      <w:proofErr w:type="spellStart"/>
+      <w:proofErr w:type="gramStart"/>
+      <w:r>
+        <w:rPr>
+          <w:rFonts w:ascii="Arial" w:eastAsia="Times New Roman" w:hAnsi="Arial" w:cs="Arial"/>
+          <w:b/>
+          <w:bCs/>
+          <w:color w:val="000000"/>
+          <w:sz w:val="23"/>
+          <w:szCs w:val="23"/>
+        </w:rPr>
+        <w:t>putAll</w:t>
+      </w:r>
+      <w:proofErr w:type="spellEnd"/>
+      <w:r>
+        <w:rPr>
+          <w:rFonts w:ascii="Arial" w:eastAsia="Times New Roman" w:hAnsi="Arial" w:cs="Arial"/>
+          <w:color w:val="000000"/>
+          <w:sz w:val="23"/>
+          <w:szCs w:val="23"/>
+        </w:rPr>
+        <w:t>(</w:t>
+      </w:r>
+      <w:proofErr w:type="gramEnd"/>
+      <w:r>
+        <w:rPr>
+          <w:rFonts w:ascii="Arial" w:eastAsia="Times New Roman" w:hAnsi="Arial" w:cs="Arial"/>
+          <w:color w:val="000000"/>
+          <w:sz w:val="23"/>
+          <w:szCs w:val="23"/>
+        </w:rPr>
+        <w:t>Map </w:t>
+      </w:r>
+      <w:r>
+        <w:rPr>
+          <w:rFonts w:ascii="Arial" w:eastAsia="Times New Roman" w:hAnsi="Arial" w:cs="Arial"/>
+          <w:i/>
+          <w:iCs/>
+          <w:color w:val="000000"/>
+          <w:sz w:val="23"/>
+          <w:szCs w:val="23"/>
+        </w:rPr>
+        <w:t>m</w:t>
+      </w:r>
+      <w:r>
+        <w:rPr>
+          <w:rFonts w:ascii="Arial" w:eastAsia="Times New Roman" w:hAnsi="Arial" w:cs="Arial"/>
+          <w:color w:val="000000"/>
+          <w:sz w:val="23"/>
+          <w:szCs w:val="23"/>
+        </w:rPr>
+        <w:t>) : put all entries from </w:t>
+      </w:r>
+      <w:r>
+        <w:rPr>
+          <w:rFonts w:ascii="Arial" w:eastAsia="Times New Roman" w:hAnsi="Arial" w:cs="Arial"/>
+          <w:i/>
+          <w:iCs/>
+          <w:color w:val="000000"/>
+          <w:sz w:val="23"/>
+          <w:szCs w:val="23"/>
+        </w:rPr>
+        <w:t>m</w:t>
+      </w:r>
+      <w:r>
+        <w:rPr>
+          <w:rFonts w:ascii="Arial" w:eastAsia="Times New Roman" w:hAnsi="Arial" w:cs="Arial"/>
+          <w:color w:val="000000"/>
+          <w:sz w:val="23"/>
+          <w:szCs w:val="23"/>
+        </w:rPr>
+        <w:t> in this map.</w:t>
+      </w:r>
+    </w:p>
+    <w:p>
+      <w:pPr>
+        <w:numPr>
+          <w:ilvl w:val="0"/>
+          <w:numId w:val="22"/>
+        </w:numPr>
+        <w:shd w:val="clear" w:color="auto" w:fill="FFFFFF"/>
+        <w:spacing w:before="100" w:beforeAutospacing="1" w:after="100" w:afterAutospacing="1" w:line="450" w:lineRule="atLeast"/>
+        <w:ind w:left="375"/>
+        <w:rPr>
+          <w:rFonts w:ascii="Arial" w:eastAsia="Times New Roman" w:hAnsi="Arial" w:cs="Arial"/>
+          <w:color w:val="000000"/>
+          <w:sz w:val="23"/>
+          <w:szCs w:val="23"/>
+        </w:rPr>
+      </w:pPr>
+      <w:r>
+        <w:rPr>
+          <w:rFonts w:ascii="Arial" w:eastAsia="Times New Roman" w:hAnsi="Arial" w:cs="Arial"/>
+          <w:color w:val="000000"/>
+          <w:sz w:val="23"/>
+          <w:szCs w:val="23"/>
+        </w:rPr>
+        <w:t>Set </w:t>
+      </w:r>
+      <w:proofErr w:type="spellStart"/>
+      <w:proofErr w:type="gramStart"/>
+      <w:r>
+        <w:rPr>
+          <w:rFonts w:ascii="Arial" w:eastAsia="Times New Roman" w:hAnsi="Arial" w:cs="Arial"/>
+          <w:b/>
+          <w:bCs/>
+          <w:color w:val="000000"/>
+          <w:sz w:val="23"/>
+          <w:szCs w:val="23"/>
+        </w:rPr>
+        <w:t>keySet</w:t>
+      </w:r>
+      <w:proofErr w:type="spellEnd"/>
+      <w:r>
+        <w:rPr>
+          <w:rFonts w:ascii="Arial" w:eastAsia="Times New Roman" w:hAnsi="Arial" w:cs="Arial"/>
+          <w:color w:val="000000"/>
+          <w:sz w:val="23"/>
+          <w:szCs w:val="23"/>
+        </w:rPr>
+        <w:t>(</w:t>
+      </w:r>
+      <w:proofErr w:type="gramEnd"/>
+      <w:r>
+        <w:rPr>
+          <w:rFonts w:ascii="Arial" w:eastAsia="Times New Roman" w:hAnsi="Arial" w:cs="Arial"/>
+          <w:color w:val="000000"/>
+          <w:sz w:val="23"/>
+          <w:szCs w:val="23"/>
+        </w:rPr>
+        <w:t>) : returns </w:t>
+      </w:r>
+      <w:r>
+        <w:rPr>
+          <w:rFonts w:ascii="Arial" w:eastAsia="Times New Roman" w:hAnsi="Arial" w:cs="Arial"/>
+          <w:b/>
+          <w:bCs/>
+          <w:color w:val="000000"/>
+          <w:sz w:val="23"/>
+          <w:szCs w:val="23"/>
+        </w:rPr>
+        <w:t>Set</w:t>
+      </w:r>
+      <w:r>
+        <w:rPr>
+          <w:rFonts w:ascii="Arial" w:eastAsia="Times New Roman" w:hAnsi="Arial" w:cs="Arial"/>
+          <w:color w:val="000000"/>
+          <w:sz w:val="23"/>
+          <w:szCs w:val="23"/>
+        </w:rPr>
+        <w:t> that contains the key in a map.</w:t>
+      </w:r>
+    </w:p>
+    <w:p>
+      <w:pPr>
+        <w:numPr>
+          <w:ilvl w:val="0"/>
+          <w:numId w:val="22"/>
+        </w:numPr>
+        <w:shd w:val="clear" w:color="auto" w:fill="FFFFFF"/>
+        <w:spacing w:before="100" w:beforeAutospacing="1" w:after="100" w:afterAutospacing="1" w:line="450" w:lineRule="atLeast"/>
+        <w:ind w:left="375"/>
+        <w:rPr>
+          <w:rFonts w:ascii="Arial" w:eastAsia="Times New Roman" w:hAnsi="Arial" w:cs="Arial"/>
+          <w:color w:val="000000"/>
+          <w:sz w:val="23"/>
+          <w:szCs w:val="23"/>
+        </w:rPr>
+      </w:pPr>
+      <w:r>
+        <w:rPr>
+          <w:rFonts w:ascii="Arial" w:eastAsia="Times New Roman" w:hAnsi="Arial" w:cs="Arial"/>
+          <w:color w:val="000000"/>
+          <w:sz w:val="23"/>
+          <w:szCs w:val="23"/>
+        </w:rPr>
+        <w:t>Set </w:t>
+      </w:r>
+      <w:proofErr w:type="spellStart"/>
+      <w:r>
+        <w:rPr>
+          <w:rFonts w:ascii="Arial" w:eastAsia="Times New Roman" w:hAnsi="Arial" w:cs="Arial"/>
+          <w:b/>
+          <w:bCs/>
+          <w:color w:val="000000"/>
+          <w:sz w:val="23"/>
+          <w:szCs w:val="23"/>
+        </w:rPr>
+        <w:t>entrySet</w:t>
+      </w:r>
+      <w:proofErr w:type="spellEnd"/>
+      <w:r>
+        <w:rPr>
+          <w:rFonts w:ascii="Arial" w:eastAsia="Times New Roman" w:hAnsi="Arial" w:cs="Arial"/>
+          <w:color w:val="000000"/>
+          <w:sz w:val="23"/>
+          <w:szCs w:val="23"/>
+        </w:rPr>
+        <w:t>() : returns </w:t>
+      </w:r>
+      <w:r>
+        <w:rPr>
+          <w:rFonts w:ascii="Arial" w:eastAsia="Times New Roman" w:hAnsi="Arial" w:cs="Arial"/>
+          <w:b/>
+          <w:bCs/>
+          <w:color w:val="000000"/>
+          <w:sz w:val="23"/>
+          <w:szCs w:val="23"/>
+        </w:rPr>
+        <w:t>Set</w:t>
+      </w:r>
+      <w:r>
+        <w:rPr>
+          <w:rFonts w:ascii="Arial" w:eastAsia="Times New Roman" w:hAnsi="Arial" w:cs="Arial"/>
+          <w:color w:val="000000"/>
+          <w:sz w:val="23"/>
+          <w:szCs w:val="23"/>
+        </w:rPr>
+        <w:t> that contains the entries in a map</w:t>
+      </w:r>
+    </w:p>
+    <w:p>
+      <w:pPr>
+        <w:numPr>
+          <w:ilvl w:val="0"/>
+          <w:numId w:val="22"/>
+        </w:numPr>
+        <w:shd w:val="clear" w:color="auto" w:fill="FFFFFF"/>
+        <w:spacing w:before="100" w:beforeAutospacing="1" w:after="100" w:afterAutospacing="1" w:line="450" w:lineRule="atLeast"/>
+        <w:ind w:left="375"/>
+        <w:rPr>
+          <w:rFonts w:ascii="Arial" w:eastAsia="Times New Roman" w:hAnsi="Arial" w:cs="Arial"/>
+          <w:color w:val="000000"/>
+          <w:sz w:val="23"/>
+          <w:szCs w:val="23"/>
+        </w:rPr>
+      </w:pPr>
+    </w:p>
+    <w:p>
+      <w:pPr>
+        <w:shd w:val="clear" w:color="auto" w:fill="FFFFFF"/>
+        <w:spacing w:before="100" w:beforeAutospacing="1" w:after="100" w:afterAutospacing="1" w:line="450" w:lineRule="atLeast"/>
+        <w:ind w:left="15"/>
+        <w:rPr>
+          <w:rFonts w:ascii="Arial" w:eastAsia="Times New Roman" w:hAnsi="Arial" w:cs="Arial"/>
+          <w:color w:val="000000"/>
+          <w:sz w:val="23"/>
+          <w:szCs w:val="23"/>
+        </w:rPr>
+      </w:pPr>
+      <w:proofErr w:type="gramStart"/>
+      <w:r>
+        <w:rPr>
+          <w:rFonts w:ascii="Arial" w:eastAsia="Times New Roman" w:hAnsi="Arial" w:cs="Arial"/>
+          <w:color w:val="000000"/>
+          <w:sz w:val="23"/>
+          <w:szCs w:val="23"/>
+        </w:rPr>
+        <w:t>Has</w:t>
+      </w:r>
+      <w:r>
+        <w:rPr>
+          <w:rFonts w:ascii="Arial" w:eastAsia="Times New Roman" w:hAnsi="Arial" w:cs="Arial"/>
+          <w:color w:val="000000"/>
+          <w:sz w:val="23"/>
+          <w:szCs w:val="23"/>
+        </w:rPr>
+        <w:t>.</w:t>
+      </w:r>
+      <w:proofErr w:type="gramEnd"/>
+    </w:p>
+    <w:p>
+      <w:pPr>
+        <w:pStyle w:val="ListParagraph"/>
+        <w:ind w:left="1440"/>
+      </w:pPr>
+    </w:p>
+    <w:p>
+      <w:pPr>
+        <w:pStyle w:val="ListParagraph"/>
+        <w:ind w:left="1440"/>
+      </w:pPr>
     </w:p>
     <w:p>
       <w:r>
@@ -12034,8 +12969,1190 @@
       <w:proofErr w:type="spellEnd"/>
     </w:p>
     <w:p/>
+    <w:p>
+      <w:pPr>
+        <w:rPr>
+          <w:b/>
+        </w:rPr>
+      </w:pPr>
+      <w:proofErr w:type="spellStart"/>
+      <w:r>
+        <w:rPr>
+          <w:b/>
+        </w:rPr>
+        <w:t>HashMap</w:t>
+      </w:r>
+      <w:proofErr w:type="spellEnd"/>
+    </w:p>
+    <w:p>
+      <w:proofErr w:type="spellStart"/>
+      <w:r>
+        <w:t>HashMap</w:t>
+      </w:r>
+      <w:proofErr w:type="spellEnd"/>
+      <w:r>
+        <w:t xml:space="preserve"> class extends </w:t>
+      </w:r>
+      <w:proofErr w:type="spellStart"/>
+      <w:r>
+        <w:t>AbastratMap</w:t>
+      </w:r>
+      <w:proofErr w:type="spellEnd"/>
+      <w:r>
+        <w:t xml:space="preserve"> class and implements Map interface.</w:t>
+      </w:r>
+    </w:p>
+    <w:p>
+      <w:proofErr w:type="gramStart"/>
+      <w:r>
+        <w:t>It  uses</w:t>
+      </w:r>
+      <w:proofErr w:type="gramEnd"/>
+      <w:r>
+        <w:t xml:space="preserve"> </w:t>
+      </w:r>
+      <w:proofErr w:type="spellStart"/>
+      <w:r>
+        <w:t>hashtable</w:t>
+      </w:r>
+      <w:proofErr w:type="spellEnd"/>
+      <w:r>
+        <w:t xml:space="preserve"> to store the map. This allow execution time to </w:t>
+      </w:r>
+      <w:proofErr w:type="gramStart"/>
+      <w:r>
+        <w:t>get(</w:t>
+      </w:r>
+      <w:proofErr w:type="gramEnd"/>
+      <w:r>
+        <w:t>) and put() same.</w:t>
+      </w:r>
+    </w:p>
+    <w:p>
+      <w:pPr>
+        <w:rPr>
+          <w:rFonts w:ascii="Georgia" w:hAnsi="Georgia"/>
+          <w:color w:val="474747"/>
+          <w:sz w:val="21"/>
+          <w:szCs w:val="21"/>
+          <w:shd w:val="clear" w:color="auto" w:fill="FFFFFF"/>
+        </w:rPr>
+      </w:pPr>
+      <w:proofErr w:type="gramStart"/>
+      <w:r>
+        <w:rPr>
+          <w:rFonts w:ascii="Georgia" w:hAnsi="Georgia"/>
+          <w:color w:val="474747"/>
+          <w:sz w:val="21"/>
+          <w:szCs w:val="21"/>
+          <w:shd w:val="clear" w:color="auto" w:fill="FFFFFF"/>
+        </w:rPr>
+        <w:t>it</w:t>
+      </w:r>
+      <w:proofErr w:type="gramEnd"/>
+      <w:r>
+        <w:rPr>
+          <w:rFonts w:ascii="Georgia" w:hAnsi="Georgia"/>
+          <w:color w:val="474747"/>
+          <w:sz w:val="21"/>
+          <w:szCs w:val="21"/>
+          <w:shd w:val="clear" w:color="auto" w:fill="FFFFFF"/>
+        </w:rPr>
+        <w:t xml:space="preserve"> is unsynchronized and permits nulls</w:t>
+      </w:r>
+      <w:r>
+        <w:rPr>
+          <w:rFonts w:ascii="Georgia" w:hAnsi="Georgia"/>
+          <w:color w:val="474747"/>
+          <w:sz w:val="21"/>
+          <w:szCs w:val="21"/>
+          <w:shd w:val="clear" w:color="auto" w:fill="FFFFFF"/>
+        </w:rPr>
+        <w:t>(</w:t>
+      </w:r>
+      <w:r>
+        <w:rPr>
+          <w:rFonts w:ascii="Georgia" w:hAnsi="Georgia"/>
+          <w:color w:val="474747"/>
+          <w:sz w:val="21"/>
+          <w:szCs w:val="21"/>
+          <w:shd w:val="clear" w:color="auto" w:fill="FFFFFF"/>
+        </w:rPr>
+        <w:t>permits </w:t>
+      </w:r>
+      <w:r>
+        <w:rPr>
+          <w:rStyle w:val="HTMLTypewriter"/>
+          <w:rFonts w:eastAsiaTheme="minorHAnsi"/>
+          <w:color w:val="474747"/>
+          <w:sz w:val="21"/>
+          <w:szCs w:val="21"/>
+          <w:shd w:val="clear" w:color="auto" w:fill="FFFFFF"/>
+        </w:rPr>
+        <w:t>null</w:t>
+      </w:r>
+      <w:r>
+        <w:rPr>
+          <w:rFonts w:ascii="Georgia" w:hAnsi="Georgia"/>
+          <w:color w:val="474747"/>
+          <w:sz w:val="21"/>
+          <w:szCs w:val="21"/>
+          <w:shd w:val="clear" w:color="auto" w:fill="FFFFFF"/>
+        </w:rPr>
+        <w:t> values and the </w:t>
+      </w:r>
+      <w:r>
+        <w:rPr>
+          <w:rStyle w:val="HTMLTypewriter"/>
+          <w:rFonts w:eastAsiaTheme="minorHAnsi"/>
+          <w:color w:val="474747"/>
+          <w:sz w:val="21"/>
+          <w:szCs w:val="21"/>
+          <w:shd w:val="clear" w:color="auto" w:fill="FFFFFF"/>
+        </w:rPr>
+        <w:t>null</w:t>
+      </w:r>
+      <w:r>
+        <w:rPr>
+          <w:rFonts w:ascii="Georgia" w:hAnsi="Georgia"/>
+          <w:color w:val="474747"/>
+          <w:sz w:val="21"/>
+          <w:szCs w:val="21"/>
+          <w:shd w:val="clear" w:color="auto" w:fill="FFFFFF"/>
+        </w:rPr>
+        <w:t> key</w:t>
+      </w:r>
+      <w:r>
+        <w:rPr>
+          <w:rFonts w:ascii="Georgia" w:hAnsi="Georgia"/>
+          <w:color w:val="474747"/>
+          <w:sz w:val="21"/>
+          <w:szCs w:val="21"/>
+          <w:shd w:val="clear" w:color="auto" w:fill="FFFFFF"/>
+        </w:rPr>
+        <w:t>)</w:t>
+      </w:r>
+      <w:r>
+        <w:rPr>
+          <w:rFonts w:ascii="Georgia" w:hAnsi="Georgia"/>
+          <w:color w:val="474747"/>
+          <w:sz w:val="21"/>
+          <w:szCs w:val="21"/>
+          <w:shd w:val="clear" w:color="auto" w:fill="FFFFFF"/>
+        </w:rPr>
+        <w:t>.</w:t>
+      </w:r>
+    </w:p>
+    <w:p>
+      <w:pPr>
+        <w:rPr>
+          <w:rFonts w:ascii="Georgia" w:hAnsi="Georgia"/>
+          <w:color w:val="474747"/>
+          <w:sz w:val="21"/>
+          <w:szCs w:val="21"/>
+          <w:shd w:val="clear" w:color="auto" w:fill="FFFFFF"/>
+        </w:rPr>
+      </w:pPr>
+      <w:r>
+        <w:rPr>
+          <w:rFonts w:ascii="Georgia" w:hAnsi="Georgia"/>
+          <w:color w:val="474747"/>
+          <w:sz w:val="21"/>
+          <w:szCs w:val="21"/>
+          <w:shd w:val="clear" w:color="auto" w:fill="FFFFFF"/>
+        </w:rPr>
+        <w:t>This class makes no guarantees as to the order of the map; in particular, it does not guarantee that the order will remain constant over time.</w:t>
+      </w:r>
+    </w:p>
+    <w:p>
+      <w:pPr>
+        <w:rPr>
+          <w:rStyle w:val="Strong"/>
+          <w:rFonts w:ascii="Georgia" w:hAnsi="Georgia"/>
+          <w:color w:val="474747"/>
+          <w:sz w:val="21"/>
+          <w:szCs w:val="21"/>
+          <w:shd w:val="clear" w:color="auto" w:fill="FFFFFF"/>
+        </w:rPr>
+      </w:pPr>
+      <w:proofErr w:type="gramStart"/>
+      <w:r>
+        <w:rPr>
+          <w:rStyle w:val="Strong"/>
+          <w:rFonts w:ascii="Georgia" w:hAnsi="Georgia"/>
+          <w:color w:val="474747"/>
+          <w:sz w:val="21"/>
+          <w:szCs w:val="21"/>
+          <w:shd w:val="clear" w:color="auto" w:fill="FFFFFF"/>
+        </w:rPr>
+        <w:t>this</w:t>
+      </w:r>
+      <w:proofErr w:type="gramEnd"/>
+      <w:r>
+        <w:rPr>
+          <w:rStyle w:val="Strong"/>
+          <w:rFonts w:ascii="Georgia" w:hAnsi="Georgia"/>
+          <w:color w:val="474747"/>
+          <w:sz w:val="21"/>
+          <w:szCs w:val="21"/>
+          <w:shd w:val="clear" w:color="auto" w:fill="FFFFFF"/>
+        </w:rPr>
+        <w:t xml:space="preserve"> implementation is not synchronized</w:t>
+      </w:r>
+    </w:p>
+    <w:p>
+      <w:pPr>
+        <w:shd w:val="clear" w:color="auto" w:fill="FFFFFF"/>
+        <w:tabs>
+          <w:tab w:val="left" w:pos="916"/>
+          <w:tab w:val="left" w:pos="1832"/>
+          <w:tab w:val="left" w:pos="2748"/>
+          <w:tab w:val="left" w:pos="3664"/>
+          <w:tab w:val="left" w:pos="4580"/>
+          <w:tab w:val="left" w:pos="5496"/>
+          <w:tab w:val="left" w:pos="6412"/>
+          <w:tab w:val="left" w:pos="7328"/>
+          <w:tab w:val="left" w:pos="8244"/>
+          <w:tab w:val="left" w:pos="9160"/>
+          <w:tab w:val="left" w:pos="10076"/>
+          <w:tab w:val="left" w:pos="10992"/>
+          <w:tab w:val="left" w:pos="11908"/>
+          <w:tab w:val="left" w:pos="12824"/>
+          <w:tab w:val="left" w:pos="13740"/>
+          <w:tab w:val="left" w:pos="14656"/>
+        </w:tabs>
+        <w:spacing w:after="0" w:line="240" w:lineRule="auto"/>
+        <w:rPr>
+          <w:rFonts w:ascii="Georgia" w:hAnsi="Georgia"/>
+          <w:color w:val="474747"/>
+          <w:sz w:val="21"/>
+          <w:szCs w:val="21"/>
+          <w:shd w:val="clear" w:color="auto" w:fill="FFFFFF"/>
+        </w:rPr>
+      </w:pPr>
+      <w:r>
+        <w:rPr>
+          <w:rFonts w:ascii="Georgia" w:hAnsi="Georgia"/>
+          <w:color w:val="474747"/>
+          <w:sz w:val="21"/>
+          <w:szCs w:val="21"/>
+          <w:shd w:val="clear" w:color="auto" w:fill="FFFFFF"/>
+        </w:rPr>
+        <w:lastRenderedPageBreak/>
+        <w:t>If multiple threads access a hash map concurrently, and at least one of the threads modifies the map structurally, it </w:t>
+      </w:r>
+      <w:r>
+        <w:rPr>
+          <w:rFonts w:ascii="Georgia" w:hAnsi="Georgia"/>
+          <w:i/>
+          <w:iCs/>
+          <w:color w:val="474747"/>
+          <w:sz w:val="21"/>
+          <w:szCs w:val="21"/>
+          <w:shd w:val="clear" w:color="auto" w:fill="FFFFFF"/>
+        </w:rPr>
+        <w:t>must</w:t>
+      </w:r>
+      <w:r>
+        <w:rPr>
+          <w:rFonts w:ascii="Georgia" w:hAnsi="Georgia"/>
+          <w:color w:val="474747"/>
+          <w:sz w:val="21"/>
+          <w:szCs w:val="21"/>
+          <w:shd w:val="clear" w:color="auto" w:fill="FFFFFF"/>
+        </w:rPr>
+        <w:t> be synchronized externally. (A structural modification is any operation that adds or deletes one or more mappings; merely changing the value associated with a key that an instance already contains is not a structural modification.) This is typically accomplished by synchronizing on some object that naturally encapsulates the map. If no such object exists, the map should be "wrapped" using the </w:t>
+      </w:r>
+      <w:proofErr w:type="spellStart"/>
+      <w:r>
+        <w:fldChar w:fldCharType="begin"/>
+      </w:r>
+      <w:r>
+        <w:instrText xml:space="preserve"> HYPERLINK "https://docs.oracle.com/javase/8/docs/api/java/util/Collections.html" \l "synchronizedMap-java.util.Map-" </w:instrText>
+      </w:r>
+      <w:r>
+        <w:fldChar w:fldCharType="separate"/>
+      </w:r>
+      <w:r>
+        <w:rPr>
+          <w:rStyle w:val="HTMLCode"/>
+          <w:rFonts w:eastAsiaTheme="minorHAnsi"/>
+          <w:color w:val="4A6782"/>
+          <w:sz w:val="21"/>
+          <w:szCs w:val="21"/>
+          <w:shd w:val="clear" w:color="auto" w:fill="FFFFFF"/>
+        </w:rPr>
+        <w:t>Collections.synchronizedMap</w:t>
+      </w:r>
+      <w:proofErr w:type="spellEnd"/>
+      <w:r>
+        <w:fldChar w:fldCharType="end"/>
+      </w:r>
+      <w:r>
+        <w:rPr>
+          <w:rFonts w:ascii="Georgia" w:hAnsi="Georgia"/>
+          <w:color w:val="474747"/>
+          <w:sz w:val="21"/>
+          <w:szCs w:val="21"/>
+          <w:shd w:val="clear" w:color="auto" w:fill="FFFFFF"/>
+        </w:rPr>
+        <w:t> method. This is best done at creation time, to prevent accidental unsynchronized access to the map</w:t>
+      </w:r>
+    </w:p>
+    <w:p>
+      <w:pPr>
+        <w:shd w:val="clear" w:color="auto" w:fill="FFFFFF"/>
+        <w:tabs>
+          <w:tab w:val="left" w:pos="916"/>
+          <w:tab w:val="left" w:pos="1832"/>
+          <w:tab w:val="left" w:pos="2748"/>
+          <w:tab w:val="left" w:pos="3664"/>
+          <w:tab w:val="left" w:pos="4580"/>
+          <w:tab w:val="left" w:pos="5496"/>
+          <w:tab w:val="left" w:pos="6412"/>
+          <w:tab w:val="left" w:pos="7328"/>
+          <w:tab w:val="left" w:pos="8244"/>
+          <w:tab w:val="left" w:pos="9160"/>
+          <w:tab w:val="left" w:pos="10076"/>
+          <w:tab w:val="left" w:pos="10992"/>
+          <w:tab w:val="left" w:pos="11908"/>
+          <w:tab w:val="left" w:pos="12824"/>
+          <w:tab w:val="left" w:pos="13740"/>
+          <w:tab w:val="left" w:pos="14656"/>
+        </w:tabs>
+        <w:spacing w:after="0" w:line="240" w:lineRule="auto"/>
+        <w:rPr>
+          <w:rFonts w:ascii="Courier New" w:eastAsia="Times New Roman" w:hAnsi="Courier New" w:cs="Courier New"/>
+          <w:color w:val="474747"/>
+          <w:sz w:val="21"/>
+          <w:szCs w:val="21"/>
+        </w:rPr>
+      </w:pPr>
+    </w:p>
+    <w:p>
+      <w:pPr>
+        <w:shd w:val="clear" w:color="auto" w:fill="FFFFFF"/>
+        <w:tabs>
+          <w:tab w:val="left" w:pos="916"/>
+          <w:tab w:val="left" w:pos="1832"/>
+          <w:tab w:val="left" w:pos="2748"/>
+          <w:tab w:val="left" w:pos="3664"/>
+          <w:tab w:val="left" w:pos="4580"/>
+          <w:tab w:val="left" w:pos="5496"/>
+          <w:tab w:val="left" w:pos="6412"/>
+          <w:tab w:val="left" w:pos="7328"/>
+          <w:tab w:val="left" w:pos="8244"/>
+          <w:tab w:val="left" w:pos="9160"/>
+          <w:tab w:val="left" w:pos="10076"/>
+          <w:tab w:val="left" w:pos="10992"/>
+          <w:tab w:val="left" w:pos="11908"/>
+          <w:tab w:val="left" w:pos="12824"/>
+          <w:tab w:val="left" w:pos="13740"/>
+          <w:tab w:val="left" w:pos="14656"/>
+        </w:tabs>
+        <w:spacing w:after="0" w:line="240" w:lineRule="auto"/>
+        <w:rPr>
+          <w:rFonts w:ascii="Courier New" w:eastAsia="Times New Roman" w:hAnsi="Courier New" w:cs="Courier New"/>
+          <w:color w:val="474747"/>
+          <w:sz w:val="21"/>
+          <w:szCs w:val="21"/>
+        </w:rPr>
+      </w:pPr>
+      <w:r>
+        <w:rPr>
+          <w:rFonts w:ascii="Courier New" w:eastAsia="Times New Roman" w:hAnsi="Courier New" w:cs="Courier New"/>
+          <w:color w:val="474747"/>
+          <w:sz w:val="21"/>
+          <w:szCs w:val="21"/>
+        </w:rPr>
+        <w:t xml:space="preserve">Map m = </w:t>
+      </w:r>
+      <w:proofErr w:type="spellStart"/>
+      <w:proofErr w:type="gramStart"/>
+      <w:r>
+        <w:rPr>
+          <w:rFonts w:ascii="Courier New" w:eastAsia="Times New Roman" w:hAnsi="Courier New" w:cs="Courier New"/>
+          <w:color w:val="474747"/>
+          <w:sz w:val="21"/>
+          <w:szCs w:val="21"/>
+        </w:rPr>
+        <w:t>Collections.synchronizedMap</w:t>
+      </w:r>
+      <w:proofErr w:type="spellEnd"/>
+      <w:r>
+        <w:rPr>
+          <w:rFonts w:ascii="Courier New" w:eastAsia="Times New Roman" w:hAnsi="Courier New" w:cs="Courier New"/>
+          <w:color w:val="474747"/>
+          <w:sz w:val="21"/>
+          <w:szCs w:val="21"/>
+        </w:rPr>
+        <w:t>(</w:t>
+      </w:r>
+      <w:proofErr w:type="gramEnd"/>
+      <w:r>
+        <w:rPr>
+          <w:rFonts w:ascii="Courier New" w:eastAsia="Times New Roman" w:hAnsi="Courier New" w:cs="Courier New"/>
+          <w:color w:val="474747"/>
+          <w:sz w:val="21"/>
+          <w:szCs w:val="21"/>
+        </w:rPr>
+        <w:t xml:space="preserve">new </w:t>
+      </w:r>
+      <w:proofErr w:type="spellStart"/>
+      <w:r>
+        <w:rPr>
+          <w:rFonts w:ascii="Courier New" w:eastAsia="Times New Roman" w:hAnsi="Courier New" w:cs="Courier New"/>
+          <w:color w:val="474747"/>
+          <w:sz w:val="21"/>
+          <w:szCs w:val="21"/>
+        </w:rPr>
+        <w:t>HashMap</w:t>
+      </w:r>
+      <w:proofErr w:type="spellEnd"/>
+      <w:r>
+        <w:rPr>
+          <w:rFonts w:ascii="Courier New" w:eastAsia="Times New Roman" w:hAnsi="Courier New" w:cs="Courier New"/>
+          <w:color w:val="474747"/>
+          <w:sz w:val="21"/>
+          <w:szCs w:val="21"/>
+        </w:rPr>
+        <w:t>(...));</w:t>
+      </w:r>
+    </w:p>
+    <w:p>
+      <w:pPr>
+        <w:shd w:val="clear" w:color="auto" w:fill="FFFFFF"/>
+        <w:tabs>
+          <w:tab w:val="left" w:pos="916"/>
+          <w:tab w:val="left" w:pos="1832"/>
+          <w:tab w:val="left" w:pos="2748"/>
+          <w:tab w:val="left" w:pos="3664"/>
+          <w:tab w:val="left" w:pos="4580"/>
+          <w:tab w:val="left" w:pos="5496"/>
+          <w:tab w:val="left" w:pos="6412"/>
+          <w:tab w:val="left" w:pos="7328"/>
+          <w:tab w:val="left" w:pos="8244"/>
+          <w:tab w:val="left" w:pos="9160"/>
+          <w:tab w:val="left" w:pos="10076"/>
+          <w:tab w:val="left" w:pos="10992"/>
+          <w:tab w:val="left" w:pos="11908"/>
+          <w:tab w:val="left" w:pos="12824"/>
+          <w:tab w:val="left" w:pos="13740"/>
+          <w:tab w:val="left" w:pos="14656"/>
+        </w:tabs>
+        <w:spacing w:after="0" w:line="240" w:lineRule="auto"/>
+        <w:rPr>
+          <w:rFonts w:ascii="Courier New" w:eastAsia="Times New Roman" w:hAnsi="Courier New" w:cs="Courier New"/>
+          <w:color w:val="474747"/>
+          <w:sz w:val="21"/>
+          <w:szCs w:val="21"/>
+        </w:rPr>
+      </w:pPr>
+    </w:p>
+    <w:p>
+      <w:pPr>
+        <w:shd w:val="clear" w:color="auto" w:fill="FFFFFF"/>
+        <w:tabs>
+          <w:tab w:val="left" w:pos="916"/>
+          <w:tab w:val="left" w:pos="1832"/>
+          <w:tab w:val="left" w:pos="2748"/>
+          <w:tab w:val="left" w:pos="3664"/>
+          <w:tab w:val="left" w:pos="4580"/>
+          <w:tab w:val="left" w:pos="5496"/>
+          <w:tab w:val="left" w:pos="6412"/>
+          <w:tab w:val="left" w:pos="7328"/>
+          <w:tab w:val="left" w:pos="8244"/>
+          <w:tab w:val="left" w:pos="9160"/>
+          <w:tab w:val="left" w:pos="10076"/>
+          <w:tab w:val="left" w:pos="10992"/>
+          <w:tab w:val="left" w:pos="11908"/>
+          <w:tab w:val="left" w:pos="12824"/>
+          <w:tab w:val="left" w:pos="13740"/>
+          <w:tab w:val="left" w:pos="14656"/>
+        </w:tabs>
+        <w:spacing w:after="0" w:line="240" w:lineRule="auto"/>
+        <w:rPr>
+          <w:rFonts w:ascii="Courier New" w:eastAsia="Times New Roman" w:hAnsi="Courier New" w:cs="Courier New"/>
+          <w:color w:val="474747"/>
+          <w:sz w:val="21"/>
+          <w:szCs w:val="21"/>
+        </w:rPr>
+      </w:pPr>
+      <w:r>
+        <w:br/>
+      </w:r>
+      <w:r>
+        <w:rPr>
+          <w:rFonts w:ascii="Georgia" w:hAnsi="Georgia"/>
+          <w:color w:val="474747"/>
+          <w:sz w:val="21"/>
+          <w:szCs w:val="21"/>
+          <w:shd w:val="clear" w:color="auto" w:fill="FFFFFF"/>
+        </w:rPr>
+        <w:t>The iterators returned by all of this class's "collection view methods" are </w:t>
+      </w:r>
+      <w:r>
+        <w:rPr>
+          <w:rFonts w:ascii="Georgia" w:hAnsi="Georgia"/>
+          <w:i/>
+          <w:iCs/>
+          <w:color w:val="474747"/>
+          <w:sz w:val="21"/>
+          <w:szCs w:val="21"/>
+          <w:shd w:val="clear" w:color="auto" w:fill="FFFFFF"/>
+        </w:rPr>
+        <w:t>fail-fast</w:t>
+      </w:r>
+      <w:r>
+        <w:rPr>
+          <w:rFonts w:ascii="Georgia" w:hAnsi="Georgia"/>
+          <w:color w:val="474747"/>
+          <w:sz w:val="21"/>
+          <w:szCs w:val="21"/>
+          <w:shd w:val="clear" w:color="auto" w:fill="FFFFFF"/>
+        </w:rPr>
+        <w:t>: if the map is structurally modified at any time after the iterator is created, in any way except through the iterator's own </w:t>
+      </w:r>
+      <w:r>
+        <w:rPr>
+          <w:rStyle w:val="HTMLTypewriter"/>
+          <w:rFonts w:eastAsiaTheme="minorHAnsi"/>
+          <w:color w:val="474747"/>
+          <w:sz w:val="21"/>
+          <w:szCs w:val="21"/>
+          <w:shd w:val="clear" w:color="auto" w:fill="FFFFFF"/>
+        </w:rPr>
+        <w:t>remove</w:t>
+      </w:r>
+      <w:r>
+        <w:rPr>
+          <w:rFonts w:ascii="Georgia" w:hAnsi="Georgia"/>
+          <w:color w:val="474747"/>
+          <w:sz w:val="21"/>
+          <w:szCs w:val="21"/>
+          <w:shd w:val="clear" w:color="auto" w:fill="FFFFFF"/>
+        </w:rPr>
+        <w:t> method, the iterator will throw a </w:t>
+      </w:r>
+      <w:proofErr w:type="spellStart"/>
+      <w:r>
+        <w:fldChar w:fldCharType="begin"/>
+      </w:r>
+      <w:r>
+        <w:instrText xml:space="preserve"> HYPERLINK "https://docs.oracle.com/javase/8/docs/api/java/util/ConcurrentModificationException.html" \o "class in java.util" </w:instrText>
+      </w:r>
+      <w:r>
+        <w:fldChar w:fldCharType="separate"/>
+      </w:r>
+      <w:r>
+        <w:rPr>
+          <w:rStyle w:val="HTMLCode"/>
+          <w:rFonts w:eastAsiaTheme="minorHAnsi"/>
+          <w:color w:val="4A6782"/>
+          <w:sz w:val="21"/>
+          <w:szCs w:val="21"/>
+          <w:shd w:val="clear" w:color="auto" w:fill="FFFFFF"/>
+        </w:rPr>
+        <w:t>ConcurrentModificationException</w:t>
+      </w:r>
+      <w:proofErr w:type="spellEnd"/>
+      <w:r>
+        <w:fldChar w:fldCharType="end"/>
+      </w:r>
+      <w:r>
+        <w:rPr>
+          <w:rFonts w:ascii="Georgia" w:hAnsi="Georgia"/>
+          <w:color w:val="474747"/>
+          <w:sz w:val="21"/>
+          <w:szCs w:val="21"/>
+          <w:shd w:val="clear" w:color="auto" w:fill="FFFFFF"/>
+        </w:rPr>
+        <w:t>. Thus, in the face of concurrent modification, the iterator fails quickly and cleanly, rather than risking arbitrary, non-deterministic behavior at an undetermined time in the future.</w:t>
+      </w:r>
+    </w:p>
     <w:p/>
-    <w:p/>
+    <w:p>
+      <w:proofErr w:type="gramStart"/>
+      <w:r>
+        <w:t>Constructor :</w:t>
+      </w:r>
+      <w:proofErr w:type="gramEnd"/>
+      <w:r>
+        <w:t xml:space="preserve"> </w:t>
+      </w:r>
+    </w:p>
+    <w:p>
+      <w:pPr>
+        <w:rPr>
+          <w:rFonts w:ascii="Arial" w:hAnsi="Arial" w:cs="Arial"/>
+          <w:color w:val="353833"/>
+          <w:sz w:val="20"/>
+          <w:szCs w:val="20"/>
+        </w:rPr>
+      </w:pPr>
+      <w:hyperlink r:id="rId11" w:anchor="HashMap--" w:history="1">
+        <w:r>
+          <w:rPr>
+            <w:rFonts w:ascii="Courier New" w:hAnsi="Courier New" w:cs="Courier New"/>
+            <w:b/>
+            <w:bCs/>
+            <w:color w:val="4A6782"/>
+            <w:sz w:val="21"/>
+            <w:szCs w:val="21"/>
+          </w:rPr>
+          <w:br/>
+        </w:r>
+        <w:proofErr w:type="spellStart"/>
+        <w:proofErr w:type="gramStart"/>
+        <w:r>
+          <w:rPr>
+            <w:rStyle w:val="Hyperlink"/>
+            <w:b/>
+            <w:bCs/>
+            <w:color w:val="4A6782"/>
+            <w:sz w:val="21"/>
+            <w:szCs w:val="21"/>
+          </w:rPr>
+          <w:t>HashMap</w:t>
+        </w:r>
+        <w:proofErr w:type="spellEnd"/>
+        <w:proofErr w:type="gramEnd"/>
+      </w:hyperlink>
+      <w:r>
+        <w:rPr>
+          <w:rStyle w:val="HTMLCode"/>
+          <w:rFonts w:eastAsiaTheme="minorHAnsi"/>
+          <w:color w:val="353833"/>
+          <w:sz w:val="21"/>
+          <w:szCs w:val="21"/>
+        </w:rPr>
+        <w:t>()</w:t>
+      </w:r>
+    </w:p>
+    <w:p>
+      <w:pPr>
+        <w:rPr>
+          <w:rFonts w:ascii="Georgia" w:hAnsi="Georgia" w:cs="Arial"/>
+          <w:color w:val="474747"/>
+          <w:sz w:val="21"/>
+          <w:szCs w:val="21"/>
+        </w:rPr>
+      </w:pPr>
+      <w:proofErr w:type="gramStart"/>
+      <w:r>
+        <w:rPr>
+          <w:rFonts w:ascii="Georgia" w:hAnsi="Georgia" w:cs="Arial"/>
+          <w:color w:val="474747"/>
+          <w:sz w:val="21"/>
+          <w:szCs w:val="21"/>
+        </w:rPr>
+        <w:t>Constructs an empty </w:t>
+      </w:r>
+      <w:proofErr w:type="spellStart"/>
+      <w:r>
+        <w:rPr>
+          <w:rStyle w:val="HTMLTypewriter"/>
+          <w:rFonts w:eastAsiaTheme="minorHAnsi"/>
+          <w:color w:val="474747"/>
+          <w:sz w:val="21"/>
+          <w:szCs w:val="21"/>
+        </w:rPr>
+        <w:t>HashMap</w:t>
+      </w:r>
+      <w:proofErr w:type="spellEnd"/>
+      <w:r>
+        <w:rPr>
+          <w:rFonts w:ascii="Georgia" w:hAnsi="Georgia" w:cs="Arial"/>
+          <w:color w:val="474747"/>
+          <w:sz w:val="21"/>
+          <w:szCs w:val="21"/>
+        </w:rPr>
+        <w:t> with the default initial capacity (16) and the default load factor (0.75).</w:t>
+      </w:r>
+      <w:proofErr w:type="gramEnd"/>
+    </w:p>
+    <w:p>
+      <w:hyperlink r:id="rId12" w:anchor="HashMap-int-" w:history="1">
+        <w:proofErr w:type="spellStart"/>
+        <w:proofErr w:type="gramStart"/>
+        <w:r>
+          <w:rPr>
+            <w:rStyle w:val="Hyperlink"/>
+            <w:b/>
+            <w:bCs/>
+            <w:color w:val="4A6782"/>
+            <w:sz w:val="21"/>
+            <w:szCs w:val="21"/>
+            <w:shd w:val="clear" w:color="auto" w:fill="EEEEEF"/>
+          </w:rPr>
+          <w:t>HashMap</w:t>
+        </w:r>
+        <w:proofErr w:type="spellEnd"/>
+        <w:proofErr w:type="gramEnd"/>
+      </w:hyperlink>
+      <w:r>
+        <w:rPr>
+          <w:rStyle w:val="HTMLCode"/>
+          <w:rFonts w:eastAsiaTheme="minorHAnsi"/>
+          <w:color w:val="353833"/>
+          <w:sz w:val="21"/>
+          <w:szCs w:val="21"/>
+          <w:shd w:val="clear" w:color="auto" w:fill="EEEEEF"/>
+        </w:rPr>
+        <w:t>(</w:t>
+      </w:r>
+      <w:proofErr w:type="spellStart"/>
+      <w:r>
+        <w:rPr>
+          <w:rStyle w:val="HTMLCode"/>
+          <w:rFonts w:eastAsiaTheme="minorHAnsi"/>
+          <w:color w:val="353833"/>
+          <w:sz w:val="21"/>
+          <w:szCs w:val="21"/>
+          <w:shd w:val="clear" w:color="auto" w:fill="EEEEEF"/>
+        </w:rPr>
+        <w:t>int</w:t>
+      </w:r>
+      <w:proofErr w:type="spellEnd"/>
+      <w:r>
+        <w:rPr>
+          <w:rStyle w:val="HTMLCode"/>
+          <w:rFonts w:eastAsiaTheme="minorHAnsi"/>
+          <w:color w:val="353833"/>
+          <w:sz w:val="21"/>
+          <w:szCs w:val="21"/>
+          <w:shd w:val="clear" w:color="auto" w:fill="EEEEEF"/>
+        </w:rPr>
+        <w:t> </w:t>
+      </w:r>
+      <w:proofErr w:type="spellStart"/>
+      <w:r>
+        <w:rPr>
+          <w:rStyle w:val="HTMLCode"/>
+          <w:rFonts w:eastAsiaTheme="minorHAnsi"/>
+          <w:color w:val="353833"/>
+          <w:sz w:val="21"/>
+          <w:szCs w:val="21"/>
+          <w:shd w:val="clear" w:color="auto" w:fill="EEEEEF"/>
+        </w:rPr>
+        <w:t>initialCapacity</w:t>
+      </w:r>
+      <w:proofErr w:type="spellEnd"/>
+      <w:r>
+        <w:rPr>
+          <w:rStyle w:val="HTMLCode"/>
+          <w:rFonts w:eastAsiaTheme="minorHAnsi"/>
+          <w:color w:val="353833"/>
+          <w:sz w:val="21"/>
+          <w:szCs w:val="21"/>
+          <w:shd w:val="clear" w:color="auto" w:fill="EEEEEF"/>
+        </w:rPr>
+        <w:t>)</w:t>
+      </w:r>
+    </w:p>
+    <w:p>
+      <w:pPr>
+        <w:shd w:val="clear" w:color="auto" w:fill="EEEEEF"/>
+        <w:rPr>
+          <w:rFonts w:ascii="Georgia" w:hAnsi="Georgia"/>
+          <w:color w:val="474747"/>
+          <w:sz w:val="21"/>
+          <w:szCs w:val="21"/>
+        </w:rPr>
+      </w:pPr>
+      <w:proofErr w:type="gramStart"/>
+      <w:r>
+        <w:rPr>
+          <w:rFonts w:ascii="Georgia" w:hAnsi="Georgia"/>
+          <w:color w:val="474747"/>
+          <w:sz w:val="21"/>
+          <w:szCs w:val="21"/>
+        </w:rPr>
+        <w:t>Constructs an empty </w:t>
+      </w:r>
+      <w:proofErr w:type="spellStart"/>
+      <w:r>
+        <w:rPr>
+          <w:rStyle w:val="HTMLTypewriter"/>
+          <w:rFonts w:eastAsiaTheme="minorHAnsi"/>
+          <w:color w:val="474747"/>
+          <w:sz w:val="21"/>
+          <w:szCs w:val="21"/>
+        </w:rPr>
+        <w:t>HashMap</w:t>
+      </w:r>
+      <w:proofErr w:type="spellEnd"/>
+      <w:r>
+        <w:rPr>
+          <w:rFonts w:ascii="Georgia" w:hAnsi="Georgia"/>
+          <w:color w:val="474747"/>
+          <w:sz w:val="21"/>
+          <w:szCs w:val="21"/>
+        </w:rPr>
+        <w:t> with the specified initial capacity and the default load factor (0.75).</w:t>
+      </w:r>
+      <w:proofErr w:type="gramEnd"/>
+    </w:p>
+    <w:tbl>
+      <w:tblPr>
+        <w:tblW w:w="17835" w:type="dxa"/>
+        <w:tblCellSpacing w:w="0" w:type="dxa"/>
+        <w:tblBorders>
+          <w:left w:val="single" w:sz="6" w:space="0" w:color="EEEEEE"/>
+          <w:bottom w:val="single" w:sz="6" w:space="0" w:color="EEEEEE"/>
+          <w:right w:val="single" w:sz="6" w:space="0" w:color="EEEEEE"/>
+        </w:tblBorders>
+        <w:tblCellMar>
+          <w:left w:w="0" w:type="dxa"/>
+          <w:right w:w="0" w:type="dxa"/>
+        </w:tblCellMar>
+        <w:tblLook w:val="04A0" w:firstRow="1" w:lastRow="0" w:firstColumn="1" w:lastColumn="0" w:noHBand="0" w:noVBand="1"/>
+        <w:tblDescription w:val="Constructor Summary table, listing constructors, and an explanation"/>
+      </w:tblPr>
+      <w:tblGrid>
+        <w:gridCol w:w="17835"/>
+      </w:tblGrid>
+      <w:tr>
+        <w:trPr>
+          <w:tblCellSpacing w:w="0" w:type="dxa"/>
+        </w:trPr>
+        <w:tc>
+          <w:tcPr>
+            <w:tcW w:w="17685" w:type="dxa"/>
+            <w:shd w:val="clear" w:color="auto" w:fill="FFFFFF"/>
+            <w:tcMar>
+              <w:top w:w="120" w:type="dxa"/>
+              <w:left w:w="150" w:type="dxa"/>
+              <w:bottom w:w="45" w:type="dxa"/>
+              <w:right w:w="0" w:type="dxa"/>
+            </w:tcMar>
+            <w:hideMark/>
+          </w:tcPr>
+          <w:p>
+            <w:pPr>
+              <w:rPr>
+                <w:rFonts w:ascii="Arial" w:hAnsi="Arial" w:cs="Arial"/>
+                <w:color w:val="353833"/>
+                <w:sz w:val="20"/>
+                <w:szCs w:val="20"/>
+              </w:rPr>
+            </w:pPr>
+            <w:hyperlink r:id="rId13" w:anchor="HashMap-int-float-" w:history="1">
+              <w:proofErr w:type="spellStart"/>
+              <w:r>
+                <w:rPr>
+                  <w:rStyle w:val="Hyperlink"/>
+                  <w:b/>
+                  <w:bCs/>
+                  <w:color w:val="4A6782"/>
+                  <w:sz w:val="21"/>
+                  <w:szCs w:val="21"/>
+                </w:rPr>
+                <w:t>HashMap</w:t>
+              </w:r>
+              <w:proofErr w:type="spellEnd"/>
+            </w:hyperlink>
+            <w:r>
+              <w:rPr>
+                <w:rStyle w:val="HTMLCode"/>
+                <w:rFonts w:eastAsiaTheme="minorHAnsi"/>
+                <w:color w:val="353833"/>
+                <w:sz w:val="21"/>
+                <w:szCs w:val="21"/>
+              </w:rPr>
+              <w:t>(</w:t>
+            </w:r>
+            <w:proofErr w:type="spellStart"/>
+            <w:r>
+              <w:rPr>
+                <w:rStyle w:val="HTMLCode"/>
+                <w:rFonts w:eastAsiaTheme="minorHAnsi"/>
+                <w:color w:val="353833"/>
+                <w:sz w:val="21"/>
+                <w:szCs w:val="21"/>
+              </w:rPr>
+              <w:t>int</w:t>
+            </w:r>
+            <w:proofErr w:type="spellEnd"/>
+            <w:r>
+              <w:rPr>
+                <w:rStyle w:val="HTMLCode"/>
+                <w:rFonts w:eastAsiaTheme="minorHAnsi"/>
+                <w:color w:val="353833"/>
+                <w:sz w:val="21"/>
+                <w:szCs w:val="21"/>
+              </w:rPr>
+              <w:t> </w:t>
+            </w:r>
+            <w:proofErr w:type="spellStart"/>
+            <w:r>
+              <w:rPr>
+                <w:rStyle w:val="HTMLCode"/>
+                <w:rFonts w:eastAsiaTheme="minorHAnsi"/>
+                <w:color w:val="353833"/>
+                <w:sz w:val="21"/>
+                <w:szCs w:val="21"/>
+              </w:rPr>
+              <w:t>initialCapacity</w:t>
+            </w:r>
+            <w:proofErr w:type="spellEnd"/>
+            <w:r>
+              <w:rPr>
+                <w:rStyle w:val="HTMLCode"/>
+                <w:rFonts w:eastAsiaTheme="minorHAnsi"/>
+                <w:color w:val="353833"/>
+                <w:sz w:val="21"/>
+                <w:szCs w:val="21"/>
+              </w:rPr>
+              <w:t>, float </w:t>
+            </w:r>
+            <w:proofErr w:type="spellStart"/>
+            <w:r>
+              <w:rPr>
+                <w:rStyle w:val="HTMLCode"/>
+                <w:rFonts w:eastAsiaTheme="minorHAnsi"/>
+                <w:color w:val="353833"/>
+                <w:sz w:val="21"/>
+                <w:szCs w:val="21"/>
+              </w:rPr>
+              <w:t>loadFactor</w:t>
+            </w:r>
+            <w:proofErr w:type="spellEnd"/>
+            <w:r>
+              <w:rPr>
+                <w:rStyle w:val="HTMLCode"/>
+                <w:rFonts w:eastAsiaTheme="minorHAnsi"/>
+                <w:color w:val="353833"/>
+                <w:sz w:val="21"/>
+                <w:szCs w:val="21"/>
+              </w:rPr>
+              <w:t>)</w:t>
+            </w:r>
+          </w:p>
+          <w:p>
+            <w:pPr>
+              <w:rPr>
+                <w:rFonts w:ascii="Georgia" w:hAnsi="Georgia" w:cs="Arial"/>
+                <w:color w:val="474747"/>
+                <w:sz w:val="21"/>
+                <w:szCs w:val="21"/>
+              </w:rPr>
+            </w:pPr>
+            <w:r>
+              <w:rPr>
+                <w:rFonts w:ascii="Georgia" w:hAnsi="Georgia" w:cs="Arial"/>
+                <w:color w:val="474747"/>
+                <w:sz w:val="21"/>
+                <w:szCs w:val="21"/>
+              </w:rPr>
+              <w:t>Constructs an empty </w:t>
+            </w:r>
+            <w:proofErr w:type="spellStart"/>
+            <w:r>
+              <w:rPr>
+                <w:rStyle w:val="HTMLTypewriter"/>
+                <w:rFonts w:eastAsiaTheme="minorHAnsi"/>
+                <w:color w:val="474747"/>
+                <w:sz w:val="21"/>
+                <w:szCs w:val="21"/>
+              </w:rPr>
+              <w:t>HashMap</w:t>
+            </w:r>
+            <w:proofErr w:type="spellEnd"/>
+            <w:r>
+              <w:rPr>
+                <w:rFonts w:ascii="Georgia" w:hAnsi="Georgia" w:cs="Arial"/>
+                <w:color w:val="474747"/>
+                <w:sz w:val="21"/>
+                <w:szCs w:val="21"/>
+              </w:rPr>
+              <w:t> with the specified initial capacity and load factor.</w:t>
+            </w:r>
+          </w:p>
+        </w:tc>
+      </w:tr>
+      <w:tr>
+        <w:trPr>
+          <w:tblCellSpacing w:w="0" w:type="dxa"/>
+        </w:trPr>
+        <w:tc>
+          <w:tcPr>
+            <w:tcW w:w="17685" w:type="dxa"/>
+            <w:shd w:val="clear" w:color="auto" w:fill="EEEEEF"/>
+            <w:tcMar>
+              <w:top w:w="120" w:type="dxa"/>
+              <w:left w:w="150" w:type="dxa"/>
+              <w:bottom w:w="45" w:type="dxa"/>
+              <w:right w:w="0" w:type="dxa"/>
+            </w:tcMar>
+            <w:hideMark/>
+          </w:tcPr>
+          <w:p>
+            <w:pPr>
+              <w:rPr>
+                <w:rFonts w:ascii="Arial" w:hAnsi="Arial" w:cs="Arial"/>
+                <w:color w:val="353833"/>
+                <w:sz w:val="20"/>
+                <w:szCs w:val="20"/>
+              </w:rPr>
+            </w:pPr>
+            <w:hyperlink r:id="rId14" w:anchor="HashMap-java.util.Map-" w:history="1">
+              <w:proofErr w:type="spellStart"/>
+              <w:r>
+                <w:rPr>
+                  <w:rStyle w:val="Hyperlink"/>
+                  <w:b/>
+                  <w:bCs/>
+                  <w:color w:val="4A6782"/>
+                  <w:sz w:val="21"/>
+                  <w:szCs w:val="21"/>
+                </w:rPr>
+                <w:t>HashMap</w:t>
+              </w:r>
+              <w:proofErr w:type="spellEnd"/>
+            </w:hyperlink>
+            <w:r>
+              <w:rPr>
+                <w:rStyle w:val="HTMLCode"/>
+                <w:rFonts w:eastAsiaTheme="minorHAnsi"/>
+                <w:color w:val="353833"/>
+                <w:sz w:val="21"/>
+                <w:szCs w:val="21"/>
+              </w:rPr>
+              <w:t>(</w:t>
+            </w:r>
+            <w:hyperlink r:id="rId15" w:tooltip="interface in java.util" w:history="1">
+              <w:r>
+                <w:rPr>
+                  <w:rStyle w:val="Hyperlink"/>
+                  <w:b/>
+                  <w:bCs/>
+                  <w:color w:val="4A6782"/>
+                  <w:sz w:val="21"/>
+                  <w:szCs w:val="21"/>
+                </w:rPr>
+                <w:t>Map</w:t>
+              </w:r>
+            </w:hyperlink>
+            <w:r>
+              <w:rPr>
+                <w:rStyle w:val="HTMLCode"/>
+                <w:rFonts w:eastAsiaTheme="minorHAnsi"/>
+                <w:color w:val="353833"/>
+                <w:sz w:val="21"/>
+                <w:szCs w:val="21"/>
+              </w:rPr>
+              <w:t>&lt;? extends </w:t>
+            </w:r>
+            <w:hyperlink r:id="rId16" w:tooltip="type parameter in HashMap" w:history="1">
+              <w:r>
+                <w:rPr>
+                  <w:rStyle w:val="Hyperlink"/>
+                  <w:b/>
+                  <w:bCs/>
+                  <w:color w:val="4A6782"/>
+                  <w:sz w:val="21"/>
+                  <w:szCs w:val="21"/>
+                </w:rPr>
+                <w:t>K</w:t>
+              </w:r>
+            </w:hyperlink>
+            <w:r>
+              <w:rPr>
+                <w:rStyle w:val="HTMLCode"/>
+                <w:rFonts w:eastAsiaTheme="minorHAnsi"/>
+                <w:color w:val="353833"/>
+                <w:sz w:val="21"/>
+                <w:szCs w:val="21"/>
+              </w:rPr>
+              <w:t>,? extends </w:t>
+            </w:r>
+            <w:hyperlink r:id="rId17" w:tooltip="type parameter in HashMap" w:history="1">
+              <w:r>
+                <w:rPr>
+                  <w:rStyle w:val="Hyperlink"/>
+                  <w:b/>
+                  <w:bCs/>
+                  <w:color w:val="4A6782"/>
+                  <w:sz w:val="21"/>
+                  <w:szCs w:val="21"/>
+                </w:rPr>
+                <w:t>V</w:t>
+              </w:r>
+            </w:hyperlink>
+            <w:r>
+              <w:rPr>
+                <w:rStyle w:val="HTMLCode"/>
+                <w:rFonts w:eastAsiaTheme="minorHAnsi"/>
+                <w:color w:val="353833"/>
+                <w:sz w:val="21"/>
+                <w:szCs w:val="21"/>
+              </w:rPr>
+              <w:t>&gt; m)</w:t>
+            </w:r>
+          </w:p>
+          <w:p>
+            <w:pPr>
+              <w:rPr>
+                <w:rFonts w:ascii="Georgia" w:hAnsi="Georgia" w:cs="Arial"/>
+                <w:color w:val="474747"/>
+                <w:sz w:val="21"/>
+                <w:szCs w:val="21"/>
+              </w:rPr>
+            </w:pPr>
+            <w:r>
+              <w:rPr>
+                <w:rFonts w:ascii="Georgia" w:hAnsi="Georgia" w:cs="Arial"/>
+                <w:color w:val="474747"/>
+                <w:sz w:val="21"/>
+                <w:szCs w:val="21"/>
+              </w:rPr>
+              <w:t>Constructs a new </w:t>
+            </w:r>
+            <w:proofErr w:type="spellStart"/>
+            <w:r>
+              <w:rPr>
+                <w:rStyle w:val="HTMLTypewriter"/>
+                <w:rFonts w:eastAsiaTheme="minorHAnsi"/>
+                <w:color w:val="474747"/>
+                <w:sz w:val="21"/>
+                <w:szCs w:val="21"/>
+              </w:rPr>
+              <w:t>HashMap</w:t>
+            </w:r>
+            <w:proofErr w:type="spellEnd"/>
+            <w:r>
+              <w:rPr>
+                <w:rFonts w:ascii="Georgia" w:hAnsi="Georgia" w:cs="Arial"/>
+                <w:color w:val="474747"/>
+                <w:sz w:val="21"/>
+                <w:szCs w:val="21"/>
+              </w:rPr>
+              <w:t> with the same mappings as the specified </w:t>
+            </w:r>
+            <w:r>
+              <w:rPr>
+                <w:rStyle w:val="HTMLTypewriter"/>
+                <w:rFonts w:eastAsiaTheme="minorHAnsi"/>
+                <w:color w:val="474747"/>
+                <w:sz w:val="21"/>
+                <w:szCs w:val="21"/>
+              </w:rPr>
+              <w:t>Map</w:t>
+            </w:r>
+            <w:r>
+              <w:rPr>
+                <w:rFonts w:ascii="Georgia" w:hAnsi="Georgia" w:cs="Arial"/>
+                <w:color w:val="474747"/>
+                <w:sz w:val="21"/>
+                <w:szCs w:val="21"/>
+              </w:rPr>
+              <w:t>.</w:t>
+            </w:r>
+          </w:p>
+        </w:tc>
+      </w:tr>
+    </w:tbl>
     <w:p>
       <w:pPr>
         <w:rPr>
@@ -12433,7 +14550,7 @@
   <w:abstractNum w:abstractNumId="3">
     <w:nsid w:val="14EB23BD"/>
     <w:multiLevelType w:val="hybridMultilevel"/>
-    <w:tmpl w:val="94E20BAA"/>
+    <w:tmpl w:val="D0B09C5C"/>
     <w:lvl w:ilvl="0" w:tplc="0409000F">
       <w:start w:val="1"/>
       <w:numFmt w:val="decimal"/>
@@ -12446,7 +14563,7 @@
         <w:rFonts w:hint="default"/>
       </w:rPr>
     </w:lvl>
-    <w:lvl w:ilvl="1" w:tplc="04090019" w:tentative="1">
+    <w:lvl w:ilvl="1" w:tplc="04090019">
       <w:start w:val="1"/>
       <w:numFmt w:val="lowerLetter"/>
       <w:lvlText w:val="%2."/>
@@ -12455,7 +14572,7 @@
         <w:ind w:left="1440" w:hanging="360"/>
       </w:pPr>
     </w:lvl>
-    <w:lvl w:ilvl="2" w:tplc="0409001B" w:tentative="1">
+    <w:lvl w:ilvl="2" w:tplc="0409001B">
       <w:start w:val="1"/>
       <w:numFmt w:val="lowerRoman"/>
       <w:lvlText w:val="%3."/>
@@ -14056,6 +16173,155 @@
     </w:lvl>
   </w:abstractNum>
   <w:abstractNum w:abstractNumId="16">
+    <w:nsid w:val="68BF26E4"/>
+    <w:multiLevelType w:val="multilevel"/>
+    <w:tmpl w:val="866ED2BC"/>
+    <w:lvl w:ilvl="0">
+      <w:start w:val="1"/>
+      <w:numFmt w:val="bullet"/>
+      <w:lvlText w:val=""/>
+      <w:lvlJc w:val="left"/>
+      <w:pPr>
+        <w:tabs>
+          <w:tab w:val="num" w:pos="720"/>
+        </w:tabs>
+        <w:ind w:left="720" w:hanging="360"/>
+      </w:pPr>
+      <w:rPr>
+        <w:rFonts w:ascii="Symbol" w:hAnsi="Symbol" w:hint="default"/>
+        <w:sz w:val="20"/>
+      </w:rPr>
+    </w:lvl>
+    <w:lvl w:ilvl="1" w:tentative="1">
+      <w:start w:val="1"/>
+      <w:numFmt w:val="bullet"/>
+      <w:lvlText w:val="o"/>
+      <w:lvlJc w:val="left"/>
+      <w:pPr>
+        <w:tabs>
+          <w:tab w:val="num" w:pos="1440"/>
+        </w:tabs>
+        <w:ind w:left="1440" w:hanging="360"/>
+      </w:pPr>
+      <w:rPr>
+        <w:rFonts w:ascii="Courier New" w:hAnsi="Courier New" w:hint="default"/>
+        <w:sz w:val="20"/>
+      </w:rPr>
+    </w:lvl>
+    <w:lvl w:ilvl="2" w:tentative="1">
+      <w:start w:val="1"/>
+      <w:numFmt w:val="bullet"/>
+      <w:lvlText w:val=""/>
+      <w:lvlJc w:val="left"/>
+      <w:pPr>
+        <w:tabs>
+          <w:tab w:val="num" w:pos="2160"/>
+        </w:tabs>
+        <w:ind w:left="2160" w:hanging="360"/>
+      </w:pPr>
+      <w:rPr>
+        <w:rFonts w:ascii="Wingdings" w:hAnsi="Wingdings" w:hint="default"/>
+        <w:sz w:val="20"/>
+      </w:rPr>
+    </w:lvl>
+    <w:lvl w:ilvl="3" w:tentative="1">
+      <w:start w:val="1"/>
+      <w:numFmt w:val="bullet"/>
+      <w:lvlText w:val=""/>
+      <w:lvlJc w:val="left"/>
+      <w:pPr>
+        <w:tabs>
+          <w:tab w:val="num" w:pos="2880"/>
+        </w:tabs>
+        <w:ind w:left="2880" w:hanging="360"/>
+      </w:pPr>
+      <w:rPr>
+        <w:rFonts w:ascii="Wingdings" w:hAnsi="Wingdings" w:hint="default"/>
+        <w:sz w:val="20"/>
+      </w:rPr>
+    </w:lvl>
+    <w:lvl w:ilvl="4" w:tentative="1">
+      <w:start w:val="1"/>
+      <w:numFmt w:val="bullet"/>
+      <w:lvlText w:val=""/>
+      <w:lvlJc w:val="left"/>
+      <w:pPr>
+        <w:tabs>
+          <w:tab w:val="num" w:pos="3600"/>
+        </w:tabs>
+        <w:ind w:left="3600" w:hanging="360"/>
+      </w:pPr>
+      <w:rPr>
+        <w:rFonts w:ascii="Wingdings" w:hAnsi="Wingdings" w:hint="default"/>
+        <w:sz w:val="20"/>
+      </w:rPr>
+    </w:lvl>
+    <w:lvl w:ilvl="5" w:tentative="1">
+      <w:start w:val="1"/>
+      <w:numFmt w:val="bullet"/>
+      <w:lvlText w:val=""/>
+      <w:lvlJc w:val="left"/>
+      <w:pPr>
+        <w:tabs>
+          <w:tab w:val="num" w:pos="4320"/>
+        </w:tabs>
+        <w:ind w:left="4320" w:hanging="360"/>
+      </w:pPr>
+      <w:rPr>
+        <w:rFonts w:ascii="Wingdings" w:hAnsi="Wingdings" w:hint="default"/>
+        <w:sz w:val="20"/>
+      </w:rPr>
+    </w:lvl>
+    <w:lvl w:ilvl="6" w:tentative="1">
+      <w:start w:val="1"/>
+      <w:numFmt w:val="bullet"/>
+      <w:lvlText w:val=""/>
+      <w:lvlJc w:val="left"/>
+      <w:pPr>
+        <w:tabs>
+          <w:tab w:val="num" w:pos="5040"/>
+        </w:tabs>
+        <w:ind w:left="5040" w:hanging="360"/>
+      </w:pPr>
+      <w:rPr>
+        <w:rFonts w:ascii="Wingdings" w:hAnsi="Wingdings" w:hint="default"/>
+        <w:sz w:val="20"/>
+      </w:rPr>
+    </w:lvl>
+    <w:lvl w:ilvl="7" w:tentative="1">
+      <w:start w:val="1"/>
+      <w:numFmt w:val="bullet"/>
+      <w:lvlText w:val=""/>
+      <w:lvlJc w:val="left"/>
+      <w:pPr>
+        <w:tabs>
+          <w:tab w:val="num" w:pos="5760"/>
+        </w:tabs>
+        <w:ind w:left="5760" w:hanging="360"/>
+      </w:pPr>
+      <w:rPr>
+        <w:rFonts w:ascii="Wingdings" w:hAnsi="Wingdings" w:hint="default"/>
+        <w:sz w:val="20"/>
+      </w:rPr>
+    </w:lvl>
+    <w:lvl w:ilvl="8" w:tentative="1">
+      <w:start w:val="1"/>
+      <w:numFmt w:val="bullet"/>
+      <w:lvlText w:val=""/>
+      <w:lvlJc w:val="left"/>
+      <w:pPr>
+        <w:tabs>
+          <w:tab w:val="num" w:pos="6480"/>
+        </w:tabs>
+        <w:ind w:left="6480" w:hanging="360"/>
+      </w:pPr>
+      <w:rPr>
+        <w:rFonts w:ascii="Wingdings" w:hAnsi="Wingdings" w:hint="default"/>
+        <w:sz w:val="20"/>
+      </w:rPr>
+    </w:lvl>
+  </w:abstractNum>
+  <w:abstractNum w:abstractNumId="17">
     <w:nsid w:val="6E546BC8"/>
     <w:multiLevelType w:val="hybridMultilevel"/>
     <w:tmpl w:val="3704E522"/>
@@ -14168,7 +16434,120 @@
       </w:rPr>
     </w:lvl>
   </w:abstractNum>
-  <w:abstractNum w:abstractNumId="17">
+  <w:abstractNum w:abstractNumId="18">
+    <w:nsid w:val="71FC2370"/>
+    <w:multiLevelType w:val="hybridMultilevel"/>
+    <w:tmpl w:val="022489E0"/>
+    <w:lvl w:ilvl="0" w:tplc="04090001">
+      <w:start w:val="1"/>
+      <w:numFmt w:val="bullet"/>
+      <w:lvlText w:val=""/>
+      <w:lvlJc w:val="left"/>
+      <w:pPr>
+        <w:ind w:left="720" w:hanging="360"/>
+      </w:pPr>
+      <w:rPr>
+        <w:rFonts w:ascii="Symbol" w:hAnsi="Symbol" w:hint="default"/>
+      </w:rPr>
+    </w:lvl>
+    <w:lvl w:ilvl="1" w:tplc="04090003" w:tentative="1">
+      <w:start w:val="1"/>
+      <w:numFmt w:val="bullet"/>
+      <w:lvlText w:val="o"/>
+      <w:lvlJc w:val="left"/>
+      <w:pPr>
+        <w:ind w:left="1440" w:hanging="360"/>
+      </w:pPr>
+      <w:rPr>
+        <w:rFonts w:ascii="Courier New" w:hAnsi="Courier New" w:cs="Courier New" w:hint="default"/>
+      </w:rPr>
+    </w:lvl>
+    <w:lvl w:ilvl="2" w:tplc="04090005" w:tentative="1">
+      <w:start w:val="1"/>
+      <w:numFmt w:val="bullet"/>
+      <w:lvlText w:val=""/>
+      <w:lvlJc w:val="left"/>
+      <w:pPr>
+        <w:ind w:left="2160" w:hanging="360"/>
+      </w:pPr>
+      <w:rPr>
+        <w:rFonts w:ascii="Wingdings" w:hAnsi="Wingdings" w:hint="default"/>
+      </w:rPr>
+    </w:lvl>
+    <w:lvl w:ilvl="3" w:tplc="04090001" w:tentative="1">
+      <w:start w:val="1"/>
+      <w:numFmt w:val="bullet"/>
+      <w:lvlText w:val=""/>
+      <w:lvlJc w:val="left"/>
+      <w:pPr>
+        <w:ind w:left="2880" w:hanging="360"/>
+      </w:pPr>
+      <w:rPr>
+        <w:rFonts w:ascii="Symbol" w:hAnsi="Symbol" w:hint="default"/>
+      </w:rPr>
+    </w:lvl>
+    <w:lvl w:ilvl="4" w:tplc="04090003" w:tentative="1">
+      <w:start w:val="1"/>
+      <w:numFmt w:val="bullet"/>
+      <w:lvlText w:val="o"/>
+      <w:lvlJc w:val="left"/>
+      <w:pPr>
+        <w:ind w:left="3600" w:hanging="360"/>
+      </w:pPr>
+      <w:rPr>
+        <w:rFonts w:ascii="Courier New" w:hAnsi="Courier New" w:cs="Courier New" w:hint="default"/>
+      </w:rPr>
+    </w:lvl>
+    <w:lvl w:ilvl="5" w:tplc="04090005" w:tentative="1">
+      <w:start w:val="1"/>
+      <w:numFmt w:val="bullet"/>
+      <w:lvlText w:val=""/>
+      <w:lvlJc w:val="left"/>
+      <w:pPr>
+        <w:ind w:left="4320" w:hanging="360"/>
+      </w:pPr>
+      <w:rPr>
+        <w:rFonts w:ascii="Wingdings" w:hAnsi="Wingdings" w:hint="default"/>
+      </w:rPr>
+    </w:lvl>
+    <w:lvl w:ilvl="6" w:tplc="04090001" w:tentative="1">
+      <w:start w:val="1"/>
+      <w:numFmt w:val="bullet"/>
+      <w:lvlText w:val=""/>
+      <w:lvlJc w:val="left"/>
+      <w:pPr>
+        <w:ind w:left="5040" w:hanging="360"/>
+      </w:pPr>
+      <w:rPr>
+        <w:rFonts w:ascii="Symbol" w:hAnsi="Symbol" w:hint="default"/>
+      </w:rPr>
+    </w:lvl>
+    <w:lvl w:ilvl="7" w:tplc="04090003" w:tentative="1">
+      <w:start w:val="1"/>
+      <w:numFmt w:val="bullet"/>
+      <w:lvlText w:val="o"/>
+      <w:lvlJc w:val="left"/>
+      <w:pPr>
+        <w:ind w:left="5760" w:hanging="360"/>
+      </w:pPr>
+      <w:rPr>
+        <w:rFonts w:ascii="Courier New" w:hAnsi="Courier New" w:cs="Courier New" w:hint="default"/>
+      </w:rPr>
+    </w:lvl>
+    <w:lvl w:ilvl="8" w:tplc="04090005" w:tentative="1">
+      <w:start w:val="1"/>
+      <w:numFmt w:val="bullet"/>
+      <w:lvlText w:val=""/>
+      <w:lvlJc w:val="left"/>
+      <w:pPr>
+        <w:ind w:left="6480" w:hanging="360"/>
+      </w:pPr>
+      <w:rPr>
+        <w:rFonts w:ascii="Wingdings" w:hAnsi="Wingdings" w:hint="default"/>
+      </w:rPr>
+    </w:lvl>
+  </w:abstractNum>
+  <w:abstractNum w:abstractNumId="19">
     <w:nsid w:val="746A5830"/>
     <w:multiLevelType w:val="hybridMultilevel"/>
     <w:tmpl w:val="083C2BB2"/>
@@ -14281,7 +16660,7 @@
       </w:rPr>
     </w:lvl>
   </w:abstractNum>
-  <w:abstractNum w:abstractNumId="18">
+  <w:abstractNum w:abstractNumId="20">
     <w:nsid w:val="75435F9C"/>
     <w:multiLevelType w:val="multilevel"/>
     <w:tmpl w:val="7A50F276"/>
@@ -14430,7 +16809,7 @@
       </w:rPr>
     </w:lvl>
   </w:abstractNum>
-  <w:abstractNum w:abstractNumId="19">
+  <w:abstractNum w:abstractNumId="21">
     <w:nsid w:val="7B843E15"/>
     <w:multiLevelType w:val="multilevel"/>
     <w:tmpl w:val="ED2EA32E"/>
@@ -14592,10 +16971,10 @@
     <w:abstractNumId w:val="2"/>
   </w:num>
   <w:num w:numId="5">
-    <w:abstractNumId w:val="16"/>
+    <w:abstractNumId w:val="17"/>
   </w:num>
   <w:num w:numId="6">
-    <w:abstractNumId w:val="17"/>
+    <w:abstractNumId w:val="19"/>
   </w:num>
   <w:num w:numId="7">
     <w:abstractNumId w:val="10"/>
@@ -14619,13 +16998,13 @@
     <w:abstractNumId w:val="0"/>
   </w:num>
   <w:num w:numId="14">
-    <w:abstractNumId w:val="18"/>
+    <w:abstractNumId w:val="20"/>
   </w:num>
   <w:num w:numId="15">
     <w:abstractNumId w:val="14"/>
   </w:num>
   <w:num w:numId="16">
-    <w:abstractNumId w:val="19"/>
+    <w:abstractNumId w:val="21"/>
   </w:num>
   <w:num w:numId="17">
     <w:abstractNumId w:val="5"/>
@@ -14638,6 +17017,12 @@
   </w:num>
   <w:num w:numId="20">
     <w:abstractNumId w:val="15"/>
+  </w:num>
+  <w:num w:numId="21">
+    <w:abstractNumId w:val="18"/>
+  </w:num>
+  <w:num w:numId="22">
+    <w:abstractNumId w:val="16"/>
   </w:num>
 </w:numbering>
 </file>
@@ -15073,6 +17458,24 @@
       <w:szCs w:val="26"/>
     </w:rPr>
   </w:style>
+  <w:style w:type="character" w:styleId="HTMLTypewriter">
+    <w:name w:val="HTML Typewriter"/>
+    <w:basedOn w:val="DefaultParagraphFont"/>
+    <w:uiPriority w:val="99"/>
+    <w:semiHidden/>
+    <w:unhideWhenUsed/>
+    <w:rsid w:val="006D6104"/>
+    <w:rPr>
+      <w:rFonts w:ascii="Courier New" w:eastAsia="Times New Roman" w:hAnsi="Courier New" w:cs="Courier New"/>
+      <w:sz w:val="20"/>
+      <w:szCs w:val="20"/>
+    </w:rPr>
+  </w:style>
+  <w:style w:type="character" w:customStyle="1" w:styleId="membernamelink">
+    <w:name w:val="membernamelink"/>
+    <w:basedOn w:val="DefaultParagraphFont"/>
+    <w:rsid w:val="00546BF2"/>
+  </w:style>
 </w:styles>
 </file>
 
@@ -15507,6 +17910,24 @@
       <w:szCs w:val="26"/>
     </w:rPr>
   </w:style>
+  <w:style w:type="character" w:styleId="HTMLTypewriter">
+    <w:name w:val="HTML Typewriter"/>
+    <w:basedOn w:val="DefaultParagraphFont"/>
+    <w:uiPriority w:val="99"/>
+    <w:semiHidden/>
+    <w:unhideWhenUsed/>
+    <w:rsid w:val="006D6104"/>
+    <w:rPr>
+      <w:rFonts w:ascii="Courier New" w:eastAsia="Times New Roman" w:hAnsi="Courier New" w:cs="Courier New"/>
+      <w:sz w:val="20"/>
+      <w:szCs w:val="20"/>
+    </w:rPr>
+  </w:style>
+  <w:style w:type="character" w:customStyle="1" w:styleId="membernamelink">
+    <w:name w:val="membernamelink"/>
+    <w:basedOn w:val="DefaultParagraphFont"/>
+    <w:rsid w:val="00546BF2"/>
+  </w:style>
 </w:styles>
 </file>
 

</xml_diff>